<commit_message>
Quelques ajouts au Manuel
</commit_message>
<xml_diff>
--- a/Projet 3/manuel d'utilisation.docx
+++ b/Projet 3/manuel d'utilisation.docx
@@ -1,10 +1,10 @@
 
 <file path=word/document.xml><?xml version="1.0" encoding="utf-8"?>
-<w:document xmlns:wpc="http://schemas.microsoft.com/office/word/2010/wordprocessingCanvas" xmlns:mc="http://schemas.openxmlformats.org/markup-compatibility/2006" xmlns:o="urn:schemas-microsoft-com:office:office" xmlns:r="http://schemas.openxmlformats.org/officeDocument/2006/relationships" xmlns:m="http://schemas.openxmlformats.org/officeDocument/2006/math" xmlns:v="urn:schemas-microsoft-com:vml" xmlns:wp14="http://schemas.microsoft.com/office/word/2010/wordprocessingDrawing" xmlns:wp="http://schemas.openxmlformats.org/drawingml/2006/wordprocessingDrawing" xmlns:w10="urn:schemas-microsoft-com:office:word" xmlns:w="http://schemas.openxmlformats.org/wordprocessingml/2006/main" xmlns:w14="http://schemas.microsoft.com/office/word/2010/wordml" xmlns:wpg="http://schemas.microsoft.com/office/word/2010/wordprocessingGroup" xmlns:wpi="http://schemas.microsoft.com/office/word/2010/wordprocessingInk" xmlns:wne="http://schemas.microsoft.com/office/word/2006/wordml" xmlns:wps="http://schemas.microsoft.com/office/word/2010/wordprocessingShape" mc:Ignorable="w14 wp14">
+<w:document xmlns:wpc="http://schemas.microsoft.com/office/word/2010/wordprocessingCanvas" xmlns:cx="http://schemas.microsoft.com/office/drawing/2014/chartex" xmlns:cx1="http://schemas.microsoft.com/office/drawing/2015/9/8/chartex" xmlns:cx2="http://schemas.microsoft.com/office/drawing/2015/10/21/chartex" xmlns:cx3="http://schemas.microsoft.com/office/drawing/2016/5/9/chartex" xmlns:cx4="http://schemas.microsoft.com/office/drawing/2016/5/10/chartex" xmlns:cx5="http://schemas.microsoft.com/office/drawing/2016/5/11/chartex" xmlns:cx6="http://schemas.microsoft.com/office/drawing/2016/5/12/chartex" xmlns:cx7="http://schemas.microsoft.com/office/drawing/2016/5/13/chartex" xmlns:cx8="http://schemas.microsoft.com/office/drawing/2016/5/14/chartex" xmlns:mc="http://schemas.openxmlformats.org/markup-compatibility/2006" xmlns:aink="http://schemas.microsoft.com/office/drawing/2016/ink" xmlns:am3d="http://schemas.microsoft.com/office/drawing/2017/model3d" xmlns:o="urn:schemas-microsoft-com:office:office" xmlns:r="http://schemas.openxmlformats.org/officeDocument/2006/relationships" xmlns:m="http://schemas.openxmlformats.org/officeDocument/2006/math" xmlns:v="urn:schemas-microsoft-com:vml" xmlns:wp14="http://schemas.microsoft.com/office/word/2010/wordprocessingDrawing" xmlns:wp="http://schemas.openxmlformats.org/drawingml/2006/wordprocessingDrawing" xmlns:w10="urn:schemas-microsoft-com:office:word" xmlns:w="http://schemas.openxmlformats.org/wordprocessingml/2006/main" xmlns:w14="http://schemas.microsoft.com/office/word/2010/wordml" xmlns:w15="http://schemas.microsoft.com/office/word/2012/wordml" xmlns:w16cid="http://schemas.microsoft.com/office/word/2016/wordml/cid" xmlns:w16se="http://schemas.microsoft.com/office/word/2015/wordml/symex" xmlns:wpg="http://schemas.microsoft.com/office/word/2010/wordprocessingGroup" xmlns:wpi="http://schemas.microsoft.com/office/word/2010/wordprocessingInk" xmlns:wne="http://schemas.microsoft.com/office/word/2006/wordml" xmlns:wps="http://schemas.microsoft.com/office/word/2010/wordprocessingShape" mc:Ignorable="w14 w15 w16se w16cid wp14">
   <w:body>
     <w:p>
       <w:pPr>
-        <w:pStyle w:val="Textebrut"/>
+        <w:pStyle w:val="PlainText"/>
         <w:rPr>
           <w:rFonts w:ascii="Courier New" w:hAnsi="Courier New" w:cs="Courier New"/>
           <w:sz w:val="28"/>
@@ -22,7 +22,7 @@
     </w:p>
     <w:p>
       <w:pPr>
-        <w:pStyle w:val="Textebrut"/>
+        <w:pStyle w:val="PlainText"/>
         <w:rPr>
           <w:rFonts w:ascii="Courier New" w:hAnsi="Courier New" w:cs="Courier New"/>
         </w:rPr>
@@ -36,23 +36,23 @@
     </w:p>
     <w:p>
       <w:pPr>
-        <w:pStyle w:val="Textebrut"/>
-        <w:rPr>
-          <w:rFonts w:ascii="Courier New" w:hAnsi="Courier New" w:cs="Courier New"/>
-        </w:rPr>
-      </w:pPr>
-      <w:r>
-        <w:rPr>
-          <w:rFonts w:ascii="Courier New" w:hAnsi="Courier New" w:cs="Courier New"/>
-        </w:rPr>
-        <w:t>Dans chaque menu vous devez entrer le dernier chiffre avant la parenthèse fermante `</w:t>
+        <w:pStyle w:val="PlainText"/>
+        <w:rPr>
+          <w:rFonts w:ascii="Courier New" w:hAnsi="Courier New" w:cs="Courier New"/>
+        </w:rPr>
+      </w:pPr>
+      <w:r>
+        <w:rPr>
+          <w:rFonts w:ascii="Courier New" w:hAnsi="Courier New" w:cs="Courier New"/>
+        </w:rPr>
+        <w:t xml:space="preserve">Dans chaque menu vous devez entrer le dernier chiffre avant la parenthèse fermante </w:t>
       </w:r>
       <w:proofErr w:type="gramStart"/>
       <w:r>
         <w:rPr>
           <w:rFonts w:ascii="Courier New" w:hAnsi="Courier New" w:cs="Courier New"/>
         </w:rPr>
-        <w:t>)`</w:t>
+        <w:t>`)`</w:t>
       </w:r>
       <w:proofErr w:type="gramEnd"/>
       <w:r>
@@ -64,7 +64,7 @@
     </w:p>
     <w:p>
       <w:pPr>
-        <w:pStyle w:val="Textebrut"/>
+        <w:pStyle w:val="PlainText"/>
         <w:rPr>
           <w:rFonts w:ascii="Courier New" w:hAnsi="Courier New" w:cs="Courier New"/>
         </w:rPr>
@@ -85,7 +85,7 @@
         <w:rPr>
           <w:rFonts w:ascii="Courier New" w:hAnsi="Courier New" w:cs="Courier New"/>
         </w:rPr>
-        <w:t xml:space="preserve"> une fois à chaque nouvelle ouverture  avant de pouvoir demander</w:t>
+        <w:t xml:space="preserve"> une fois à chaque nouvelle ouverture avant de pouvoir demander</w:t>
       </w:r>
       <w:r>
         <w:rPr>
@@ -96,7 +96,795 @@
     </w:p>
     <w:p>
       <w:pPr>
-        <w:pStyle w:val="Textebrut"/>
+        <w:pStyle w:val="PlainText"/>
+        <w:rPr>
+          <w:rFonts w:ascii="Courier New" w:hAnsi="Courier New" w:cs="Courier New"/>
+        </w:rPr>
+      </w:pPr>
+    </w:p>
+    <w:p>
+      <w:pPr>
+        <w:pStyle w:val="PlainText"/>
+        <w:rPr>
+          <w:rFonts w:ascii="Courier New" w:hAnsi="Courier New" w:cs="Courier New"/>
+        </w:rPr>
+      </w:pPr>
+      <w:r>
+        <w:rPr>
+          <w:rFonts w:ascii="Courier New" w:hAnsi="Courier New" w:cs="Courier New"/>
+        </w:rPr>
+        <w:t>Ces comptes utilisateurs ont été créés pour faciliter les tests.</w:t>
+      </w:r>
+    </w:p>
+    <w:tbl>
+      <w:tblPr>
+        <w:tblStyle w:val="TableGrid"/>
+        <w:tblW w:w="0" w:type="auto"/>
+        <w:tblLook w:val="04A0" w:firstRow="1" w:lastRow="0" w:firstColumn="1" w:lastColumn="0" w:noHBand="0" w:noVBand="1"/>
+      </w:tblPr>
+      <w:tblGrid>
+        <w:gridCol w:w="1995"/>
+        <w:gridCol w:w="2147"/>
+        <w:gridCol w:w="1944"/>
+        <w:gridCol w:w="3367"/>
+      </w:tblGrid>
+      <w:tr>
+        <w:tc>
+          <w:tcPr>
+            <w:tcW w:w="2344" w:type="dxa"/>
+          </w:tcPr>
+          <w:p>
+            <w:pPr>
+              <w:pStyle w:val="PlainText"/>
+              <w:rPr>
+                <w:rFonts w:ascii="Courier New" w:hAnsi="Courier New" w:cs="Courier New"/>
+              </w:rPr>
+            </w:pPr>
+            <w:r>
+              <w:rPr>
+                <w:rFonts w:ascii="Courier New" w:hAnsi="Courier New" w:cs="Courier New"/>
+              </w:rPr>
+              <w:t>Nom</w:t>
+            </w:r>
+          </w:p>
+        </w:tc>
+        <w:tc>
+          <w:tcPr>
+            <w:tcW w:w="2344" w:type="dxa"/>
+          </w:tcPr>
+          <w:p>
+            <w:pPr>
+              <w:pStyle w:val="PlainText"/>
+              <w:rPr>
+                <w:rFonts w:ascii="Courier New" w:hAnsi="Courier New" w:cs="Courier New"/>
+              </w:rPr>
+            </w:pPr>
+            <w:r>
+              <w:rPr>
+                <w:rFonts w:ascii="Courier New" w:hAnsi="Courier New" w:cs="Courier New"/>
+              </w:rPr>
+              <w:t>Type</w:t>
+            </w:r>
+          </w:p>
+        </w:tc>
+        <w:tc>
+          <w:tcPr>
+            <w:tcW w:w="2344" w:type="dxa"/>
+          </w:tcPr>
+          <w:p>
+            <w:pPr>
+              <w:pStyle w:val="PlainText"/>
+              <w:rPr>
+                <w:rFonts w:ascii="Courier New" w:hAnsi="Courier New" w:cs="Courier New"/>
+              </w:rPr>
+            </w:pPr>
+            <w:r>
+              <w:rPr>
+                <w:rFonts w:ascii="Courier New" w:hAnsi="Courier New" w:cs="Courier New"/>
+              </w:rPr>
+              <w:t>Numéro de Membre</w:t>
+            </w:r>
+          </w:p>
+        </w:tc>
+        <w:tc>
+          <w:tcPr>
+            <w:tcW w:w="2344" w:type="dxa"/>
+          </w:tcPr>
+          <w:p>
+            <w:pPr>
+              <w:pStyle w:val="PlainText"/>
+              <w:rPr>
+                <w:rFonts w:ascii="Courier New" w:hAnsi="Courier New" w:cs="Courier New"/>
+              </w:rPr>
+            </w:pPr>
+            <w:r>
+              <w:rPr>
+                <w:rFonts w:ascii="Courier New" w:hAnsi="Courier New" w:cs="Courier New"/>
+              </w:rPr>
+              <w:t>Courriel</w:t>
+            </w:r>
+          </w:p>
+        </w:tc>
+      </w:tr>
+      <w:tr>
+        <w:tc>
+          <w:tcPr>
+            <w:tcW w:w="2344" w:type="dxa"/>
+          </w:tcPr>
+          <w:p>
+            <w:pPr>
+              <w:pStyle w:val="PlainText"/>
+              <w:rPr>
+                <w:rFonts w:ascii="Courier New" w:hAnsi="Courier New" w:cs="Courier New"/>
+              </w:rPr>
+            </w:pPr>
+            <w:r>
+              <w:rPr>
+                <w:rFonts w:ascii="Courier New" w:hAnsi="Courier New" w:cs="Courier New"/>
+              </w:rPr>
+              <w:t>Robert Liu</w:t>
+            </w:r>
+          </w:p>
+        </w:tc>
+        <w:tc>
+          <w:tcPr>
+            <w:tcW w:w="2344" w:type="dxa"/>
+          </w:tcPr>
+          <w:p>
+            <w:pPr>
+              <w:pStyle w:val="PlainText"/>
+              <w:rPr>
+                <w:rFonts w:ascii="Courier New" w:hAnsi="Courier New" w:cs="Courier New"/>
+              </w:rPr>
+            </w:pPr>
+            <w:r>
+              <w:rPr>
+                <w:rFonts w:ascii="Courier New" w:hAnsi="Courier New" w:cs="Courier New"/>
+              </w:rPr>
+              <w:t>Membre</w:t>
+            </w:r>
+          </w:p>
+        </w:tc>
+        <w:tc>
+          <w:tcPr>
+            <w:tcW w:w="2344" w:type="dxa"/>
+          </w:tcPr>
+          <w:p>
+            <w:pPr>
+              <w:pStyle w:val="PlainText"/>
+              <w:rPr>
+                <w:rFonts w:ascii="Courier New" w:hAnsi="Courier New" w:cs="Courier New"/>
+              </w:rPr>
+            </w:pPr>
+            <w:r>
+              <w:rPr>
+                <w:rFonts w:ascii="Courier New" w:hAnsi="Courier New" w:cs="Courier New"/>
+              </w:rPr>
+              <w:t>123456789</w:t>
+            </w:r>
+          </w:p>
+        </w:tc>
+        <w:tc>
+          <w:tcPr>
+            <w:tcW w:w="2344" w:type="dxa"/>
+          </w:tcPr>
+          <w:p>
+            <w:pPr>
+              <w:pStyle w:val="PlainText"/>
+              <w:rPr>
+                <w:rFonts w:ascii="Courier New" w:hAnsi="Courier New" w:cs="Courier New"/>
+              </w:rPr>
+            </w:pPr>
+            <w:r>
+              <w:rPr>
+                <w:rFonts w:ascii="Courier New" w:hAnsi="Courier New" w:cs="Courier New"/>
+              </w:rPr>
+              <w:t>robert.liu@umontreal.ca</w:t>
+            </w:r>
+          </w:p>
+        </w:tc>
+      </w:tr>
+      <w:tr>
+        <w:tc>
+          <w:tcPr>
+            <w:tcW w:w="2344" w:type="dxa"/>
+          </w:tcPr>
+          <w:p>
+            <w:pPr>
+              <w:pStyle w:val="PlainText"/>
+              <w:rPr>
+                <w:rFonts w:ascii="Courier New" w:hAnsi="Courier New" w:cs="Courier New"/>
+              </w:rPr>
+            </w:pPr>
+            <w:r>
+              <w:rPr>
+                <w:rFonts w:ascii="Courier New" w:hAnsi="Courier New" w:cs="Courier New"/>
+              </w:rPr>
+              <w:t xml:space="preserve">The </w:t>
+            </w:r>
+            <w:proofErr w:type="spellStart"/>
+            <w:r>
+              <w:rPr>
+                <w:rFonts w:ascii="Courier New" w:hAnsi="Courier New" w:cs="Courier New"/>
+              </w:rPr>
+              <w:t>Dude</w:t>
+            </w:r>
+            <w:proofErr w:type="spellEnd"/>
+            <w:r>
+              <w:rPr>
+                <w:rFonts w:ascii="Courier New" w:hAnsi="Courier New" w:cs="Courier New"/>
+              </w:rPr>
+              <w:t xml:space="preserve"> </w:t>
+            </w:r>
+            <w:proofErr w:type="spellStart"/>
+            <w:r>
+              <w:rPr>
+                <w:rFonts w:ascii="Courier New" w:hAnsi="Courier New" w:cs="Courier New"/>
+              </w:rPr>
+              <w:t>Lebowski</w:t>
+            </w:r>
+            <w:proofErr w:type="spellEnd"/>
+          </w:p>
+        </w:tc>
+        <w:tc>
+          <w:tcPr>
+            <w:tcW w:w="2344" w:type="dxa"/>
+          </w:tcPr>
+          <w:p>
+            <w:pPr>
+              <w:pStyle w:val="PlainText"/>
+              <w:rPr>
+                <w:rFonts w:ascii="Courier New" w:hAnsi="Courier New" w:cs="Courier New"/>
+              </w:rPr>
+            </w:pPr>
+            <w:r>
+              <w:rPr>
+                <w:rFonts w:ascii="Courier New" w:hAnsi="Courier New" w:cs="Courier New"/>
+              </w:rPr>
+              <w:t>Membre</w:t>
+            </w:r>
+          </w:p>
+        </w:tc>
+        <w:tc>
+          <w:tcPr>
+            <w:tcW w:w="2344" w:type="dxa"/>
+          </w:tcPr>
+          <w:p>
+            <w:pPr>
+              <w:pStyle w:val="PlainText"/>
+              <w:rPr>
+                <w:rFonts w:ascii="Courier New" w:hAnsi="Courier New" w:cs="Courier New"/>
+              </w:rPr>
+            </w:pPr>
+            <w:r>
+              <w:rPr>
+                <w:rFonts w:ascii="Courier New" w:hAnsi="Courier New" w:cs="Courier New"/>
+              </w:rPr>
+              <w:t>123456790</w:t>
+            </w:r>
+          </w:p>
+        </w:tc>
+        <w:tc>
+          <w:tcPr>
+            <w:tcW w:w="2344" w:type="dxa"/>
+          </w:tcPr>
+          <w:p>
+            <w:pPr>
+              <w:pStyle w:val="PlainText"/>
+              <w:rPr>
+                <w:rFonts w:ascii="Courier New" w:hAnsi="Courier New" w:cs="Courier New"/>
+              </w:rPr>
+            </w:pPr>
+            <w:r>
+              <w:rPr>
+                <w:rFonts w:ascii="Courier New" w:hAnsi="Courier New" w:cs="Courier New"/>
+              </w:rPr>
+              <w:t>thebig@lebowski.ca</w:t>
+            </w:r>
+          </w:p>
+        </w:tc>
+      </w:tr>
+      <w:tr>
+        <w:tc>
+          <w:tcPr>
+            <w:tcW w:w="2344" w:type="dxa"/>
+          </w:tcPr>
+          <w:p>
+            <w:pPr>
+              <w:pStyle w:val="PlainText"/>
+              <w:rPr>
+                <w:rFonts w:ascii="Courier New" w:hAnsi="Courier New" w:cs="Courier New"/>
+              </w:rPr>
+            </w:pPr>
+            <w:proofErr w:type="spellStart"/>
+            <w:r>
+              <w:rPr>
+                <w:rFonts w:ascii="Courier New" w:hAnsi="Courier New" w:cs="Courier New"/>
+              </w:rPr>
+              <w:t>Kessentini</w:t>
+            </w:r>
+            <w:proofErr w:type="spellEnd"/>
+            <w:r>
+              <w:rPr>
+                <w:rFonts w:ascii="Courier New" w:hAnsi="Courier New" w:cs="Courier New"/>
+              </w:rPr>
+              <w:t xml:space="preserve"> Wael</w:t>
+            </w:r>
+          </w:p>
+        </w:tc>
+        <w:tc>
+          <w:tcPr>
+            <w:tcW w:w="2344" w:type="dxa"/>
+          </w:tcPr>
+          <w:p>
+            <w:pPr>
+              <w:pStyle w:val="PlainText"/>
+              <w:rPr>
+                <w:rFonts w:ascii="Courier New" w:hAnsi="Courier New" w:cs="Courier New"/>
+              </w:rPr>
+            </w:pPr>
+            <w:r>
+              <w:rPr>
+                <w:rFonts w:ascii="Courier New" w:hAnsi="Courier New" w:cs="Courier New"/>
+              </w:rPr>
+              <w:t>Professionnel</w:t>
+            </w:r>
+          </w:p>
+        </w:tc>
+        <w:tc>
+          <w:tcPr>
+            <w:tcW w:w="2344" w:type="dxa"/>
+          </w:tcPr>
+          <w:p>
+            <w:pPr>
+              <w:pStyle w:val="PlainText"/>
+              <w:rPr>
+                <w:rFonts w:ascii="Courier New" w:hAnsi="Courier New" w:cs="Courier New"/>
+              </w:rPr>
+            </w:pPr>
+            <w:r>
+              <w:rPr>
+                <w:rFonts w:ascii="Courier New" w:hAnsi="Courier New" w:cs="Courier New"/>
+              </w:rPr>
+              <w:t>123456794</w:t>
+            </w:r>
+          </w:p>
+        </w:tc>
+        <w:tc>
+          <w:tcPr>
+            <w:tcW w:w="2344" w:type="dxa"/>
+          </w:tcPr>
+          <w:p>
+            <w:pPr>
+              <w:pStyle w:val="PlainText"/>
+              <w:rPr>
+                <w:rFonts w:ascii="Courier New" w:hAnsi="Courier New" w:cs="Courier New"/>
+              </w:rPr>
+            </w:pPr>
+            <w:r>
+              <w:rPr>
+                <w:rFonts w:ascii="Courier New" w:hAnsi="Courier New" w:cs="Courier New"/>
+              </w:rPr>
+              <w:t>kessentw@iro.umontreal.ca</w:t>
+            </w:r>
+          </w:p>
+        </w:tc>
+      </w:tr>
+      <w:tr>
+        <w:tc>
+          <w:tcPr>
+            <w:tcW w:w="2344" w:type="dxa"/>
+          </w:tcPr>
+          <w:p>
+            <w:pPr>
+              <w:pStyle w:val="PlainText"/>
+              <w:rPr>
+                <w:rFonts w:ascii="Courier New" w:hAnsi="Courier New" w:cs="Courier New"/>
+              </w:rPr>
+            </w:pPr>
+            <w:r>
+              <w:rPr>
+                <w:rFonts w:ascii="Courier New" w:hAnsi="Courier New" w:cs="Courier New"/>
+              </w:rPr>
+              <w:t>Badot Édouard</w:t>
+            </w:r>
+          </w:p>
+        </w:tc>
+        <w:tc>
+          <w:tcPr>
+            <w:tcW w:w="2344" w:type="dxa"/>
+          </w:tcPr>
+          <w:p>
+            <w:pPr>
+              <w:pStyle w:val="PlainText"/>
+              <w:rPr>
+                <w:rFonts w:ascii="Courier New" w:hAnsi="Courier New" w:cs="Courier New"/>
+              </w:rPr>
+            </w:pPr>
+            <w:r>
+              <w:rPr>
+                <w:rFonts w:ascii="Courier New" w:hAnsi="Courier New" w:cs="Courier New"/>
+              </w:rPr>
+              <w:t>Professionnel</w:t>
+            </w:r>
+          </w:p>
+        </w:tc>
+        <w:tc>
+          <w:tcPr>
+            <w:tcW w:w="2344" w:type="dxa"/>
+          </w:tcPr>
+          <w:p>
+            <w:pPr>
+              <w:pStyle w:val="PlainText"/>
+              <w:rPr>
+                <w:rFonts w:ascii="Courier New" w:hAnsi="Courier New" w:cs="Courier New"/>
+              </w:rPr>
+            </w:pPr>
+            <w:r>
+              <w:rPr>
+                <w:rFonts w:ascii="Courier New" w:hAnsi="Courier New" w:cs="Courier New"/>
+              </w:rPr>
+              <w:t>123456793</w:t>
+            </w:r>
+          </w:p>
+        </w:tc>
+        <w:tc>
+          <w:tcPr>
+            <w:tcW w:w="2344" w:type="dxa"/>
+          </w:tcPr>
+          <w:p>
+            <w:pPr>
+              <w:pStyle w:val="PlainText"/>
+              <w:rPr>
+                <w:rFonts w:ascii="Courier New" w:hAnsi="Courier New" w:cs="Courier New"/>
+              </w:rPr>
+            </w:pPr>
+            <w:r>
+              <w:rPr>
+                <w:rFonts w:ascii="Courier New" w:hAnsi="Courier New" w:cs="Courier New"/>
+              </w:rPr>
+              <w:t>batotedo@iro.umontreal.ca</w:t>
+            </w:r>
+          </w:p>
+        </w:tc>
+      </w:tr>
+    </w:tbl>
+    <w:p>
+      <w:pPr>
+        <w:pStyle w:val="PlainText"/>
+        <w:rPr>
+          <w:rFonts w:ascii="Courier New" w:hAnsi="Courier New" w:cs="Courier New"/>
+        </w:rPr>
+      </w:pPr>
+    </w:p>
+    <w:tbl>
+      <w:tblPr>
+        <w:tblStyle w:val="TableGrid"/>
+        <w:tblW w:w="0" w:type="auto"/>
+        <w:tblLook w:val="04A0" w:firstRow="1" w:lastRow="0" w:firstColumn="1" w:lastColumn="0" w:noHBand="0" w:noVBand="1"/>
+      </w:tblPr>
+      <w:tblGrid>
+        <w:gridCol w:w="3125"/>
+        <w:gridCol w:w="3126"/>
+        <w:gridCol w:w="3126"/>
+      </w:tblGrid>
+      <w:tr>
+        <w:tc>
+          <w:tcPr>
+            <w:tcW w:w="3125" w:type="dxa"/>
+          </w:tcPr>
+          <w:p>
+            <w:pPr>
+              <w:pStyle w:val="PlainText"/>
+              <w:rPr>
+                <w:rFonts w:ascii="Courier New" w:hAnsi="Courier New" w:cs="Courier New"/>
+                <w:sz w:val="28"/>
+                <w:szCs w:val="28"/>
+              </w:rPr>
+            </w:pPr>
+            <w:r>
+              <w:rPr>
+                <w:rFonts w:ascii="Courier New" w:hAnsi="Courier New" w:cs="Courier New"/>
+                <w:sz w:val="28"/>
+                <w:szCs w:val="28"/>
+              </w:rPr>
+              <w:t>Service/Séance</w:t>
+            </w:r>
+          </w:p>
+        </w:tc>
+        <w:tc>
+          <w:tcPr>
+            <w:tcW w:w="3126" w:type="dxa"/>
+          </w:tcPr>
+          <w:p>
+            <w:pPr>
+              <w:pStyle w:val="PlainText"/>
+              <w:rPr>
+                <w:rFonts w:ascii="Courier New" w:hAnsi="Courier New" w:cs="Courier New"/>
+                <w:sz w:val="28"/>
+                <w:szCs w:val="28"/>
+              </w:rPr>
+            </w:pPr>
+            <w:r>
+              <w:rPr>
+                <w:rFonts w:ascii="Courier New" w:hAnsi="Courier New" w:cs="Courier New"/>
+                <w:sz w:val="28"/>
+                <w:szCs w:val="28"/>
+              </w:rPr>
+              <w:t>Numéro de séance</w:t>
+            </w:r>
+          </w:p>
+        </w:tc>
+        <w:tc>
+          <w:tcPr>
+            <w:tcW w:w="3126" w:type="dxa"/>
+          </w:tcPr>
+          <w:p>
+            <w:pPr>
+              <w:pStyle w:val="PlainText"/>
+              <w:rPr>
+                <w:rFonts w:ascii="Courier New" w:hAnsi="Courier New" w:cs="Courier New"/>
+                <w:sz w:val="28"/>
+                <w:szCs w:val="28"/>
+              </w:rPr>
+            </w:pPr>
+            <w:r>
+              <w:rPr>
+                <w:rFonts w:ascii="Courier New" w:hAnsi="Courier New" w:cs="Courier New"/>
+                <w:sz w:val="28"/>
+                <w:szCs w:val="28"/>
+              </w:rPr>
+              <w:t>Professionnel</w:t>
+            </w:r>
+          </w:p>
+        </w:tc>
+      </w:tr>
+      <w:tr>
+        <w:tc>
+          <w:tcPr>
+            <w:tcW w:w="3125" w:type="dxa"/>
+          </w:tcPr>
+          <w:p>
+            <w:pPr>
+              <w:pStyle w:val="PlainText"/>
+              <w:rPr>
+                <w:rFonts w:ascii="Courier New" w:hAnsi="Courier New" w:cs="Courier New"/>
+                <w:sz w:val="28"/>
+                <w:szCs w:val="28"/>
+              </w:rPr>
+            </w:pPr>
+            <w:proofErr w:type="spellStart"/>
+            <w:r>
+              <w:rPr>
+                <w:rFonts w:ascii="Courier New" w:hAnsi="Courier New" w:cs="Courier New"/>
+                <w:sz w:val="28"/>
+                <w:szCs w:val="28"/>
+              </w:rPr>
+              <w:t>Esport</w:t>
+            </w:r>
+            <w:proofErr w:type="spellEnd"/>
+          </w:p>
+        </w:tc>
+        <w:tc>
+          <w:tcPr>
+            <w:tcW w:w="3126" w:type="dxa"/>
+          </w:tcPr>
+          <w:p>
+            <w:pPr>
+              <w:pStyle w:val="PlainText"/>
+              <w:rPr>
+                <w:rFonts w:ascii="Courier New" w:hAnsi="Courier New" w:cs="Courier New"/>
+                <w:sz w:val="28"/>
+                <w:szCs w:val="28"/>
+              </w:rPr>
+            </w:pPr>
+            <w:r>
+              <w:rPr>
+                <w:rFonts w:cs="Consolas"/>
+                <w:color w:val="000000"/>
+                <w:sz w:val="24"/>
+                <w:szCs w:val="24"/>
+              </w:rPr>
+              <w:t>1090194</w:t>
+            </w:r>
+          </w:p>
+        </w:tc>
+        <w:tc>
+          <w:tcPr>
+            <w:tcW w:w="3126" w:type="dxa"/>
+          </w:tcPr>
+          <w:p>
+            <w:pPr>
+              <w:pStyle w:val="PlainText"/>
+              <w:rPr>
+                <w:rFonts w:ascii="Courier New" w:hAnsi="Courier New" w:cs="Courier New"/>
+                <w:sz w:val="28"/>
+                <w:szCs w:val="28"/>
+              </w:rPr>
+            </w:pPr>
+            <w:r>
+              <w:rPr>
+                <w:rFonts w:ascii="Courier New" w:hAnsi="Courier New" w:cs="Courier New"/>
+                <w:sz w:val="28"/>
+                <w:szCs w:val="28"/>
+              </w:rPr>
+              <w:t xml:space="preserve">Wael </w:t>
+            </w:r>
+            <w:proofErr w:type="spellStart"/>
+            <w:r>
+              <w:rPr>
+                <w:rFonts w:ascii="Courier New" w:hAnsi="Courier New" w:cs="Courier New"/>
+                <w:sz w:val="28"/>
+                <w:szCs w:val="28"/>
+              </w:rPr>
+              <w:t>Kessentini</w:t>
+            </w:r>
+            <w:proofErr w:type="spellEnd"/>
+          </w:p>
+        </w:tc>
+      </w:tr>
+      <w:tr>
+        <w:tc>
+          <w:tcPr>
+            <w:tcW w:w="3125" w:type="dxa"/>
+          </w:tcPr>
+          <w:p>
+            <w:pPr>
+              <w:pStyle w:val="PlainText"/>
+              <w:rPr>
+                <w:rFonts w:ascii="Courier New" w:hAnsi="Courier New" w:cs="Courier New"/>
+                <w:sz w:val="28"/>
+                <w:szCs w:val="28"/>
+              </w:rPr>
+            </w:pPr>
+            <w:r>
+              <w:rPr>
+                <w:rFonts w:ascii="Courier New" w:hAnsi="Courier New" w:cs="Courier New"/>
+                <w:sz w:val="28"/>
+                <w:szCs w:val="28"/>
+              </w:rPr>
+              <w:t>Soccer Professionnel</w:t>
+            </w:r>
+          </w:p>
+        </w:tc>
+        <w:tc>
+          <w:tcPr>
+            <w:tcW w:w="3126" w:type="dxa"/>
+          </w:tcPr>
+          <w:p>
+            <w:pPr>
+              <w:pStyle w:val="PlainText"/>
+              <w:rPr>
+                <w:rFonts w:cs="Consolas"/>
+                <w:color w:val="000000"/>
+                <w:sz w:val="24"/>
+                <w:szCs w:val="24"/>
+              </w:rPr>
+            </w:pPr>
+            <w:r>
+              <w:rPr>
+                <w:rFonts w:cs="Consolas"/>
+                <w:color w:val="000000"/>
+                <w:sz w:val="24"/>
+                <w:szCs w:val="24"/>
+              </w:rPr>
+              <w:t>1070194</w:t>
+            </w:r>
+          </w:p>
+        </w:tc>
+        <w:tc>
+          <w:tcPr>
+            <w:tcW w:w="3126" w:type="dxa"/>
+          </w:tcPr>
+          <w:p>
+            <w:pPr>
+              <w:pStyle w:val="PlainText"/>
+              <w:rPr>
+                <w:rFonts w:ascii="Courier New" w:hAnsi="Courier New" w:cs="Courier New"/>
+                <w:sz w:val="28"/>
+                <w:szCs w:val="28"/>
+              </w:rPr>
+            </w:pPr>
+            <w:r>
+              <w:rPr>
+                <w:rFonts w:ascii="Courier New" w:hAnsi="Courier New" w:cs="Courier New"/>
+                <w:sz w:val="28"/>
+                <w:szCs w:val="28"/>
+              </w:rPr>
+              <w:t xml:space="preserve">Wael </w:t>
+            </w:r>
+            <w:proofErr w:type="spellStart"/>
+            <w:r>
+              <w:rPr>
+                <w:rFonts w:ascii="Courier New" w:hAnsi="Courier New" w:cs="Courier New"/>
+                <w:sz w:val="28"/>
+                <w:szCs w:val="28"/>
+              </w:rPr>
+              <w:t>Kessentini</w:t>
+            </w:r>
+            <w:proofErr w:type="spellEnd"/>
+          </w:p>
+        </w:tc>
+      </w:tr>
+      <w:tr>
+        <w:tc>
+          <w:tcPr>
+            <w:tcW w:w="3125" w:type="dxa"/>
+          </w:tcPr>
+          <w:p>
+            <w:pPr>
+              <w:pStyle w:val="PlainText"/>
+              <w:rPr>
+                <w:rFonts w:ascii="Courier New" w:hAnsi="Courier New" w:cs="Courier New"/>
+                <w:sz w:val="28"/>
+                <w:szCs w:val="28"/>
+              </w:rPr>
+            </w:pPr>
+            <w:r>
+              <w:rPr>
+                <w:rFonts w:ascii="Courier New" w:hAnsi="Courier New" w:cs="Courier New"/>
+                <w:sz w:val="28"/>
+                <w:szCs w:val="28"/>
+              </w:rPr>
+              <w:t>Nutritionniste</w:t>
+            </w:r>
+          </w:p>
+        </w:tc>
+        <w:tc>
+          <w:tcPr>
+            <w:tcW w:w="3126" w:type="dxa"/>
+          </w:tcPr>
+          <w:p>
+            <w:pPr>
+              <w:pStyle w:val="PlainText"/>
+              <w:rPr>
+                <w:rFonts w:cs="Consolas"/>
+                <w:color w:val="000000"/>
+                <w:sz w:val="24"/>
+                <w:szCs w:val="24"/>
+              </w:rPr>
+            </w:pPr>
+            <w:r>
+              <w:rPr>
+                <w:rFonts w:cs="Consolas"/>
+                <w:color w:val="000000"/>
+                <w:sz w:val="24"/>
+                <w:szCs w:val="24"/>
+              </w:rPr>
+              <w:t>1010193</w:t>
+            </w:r>
+          </w:p>
+        </w:tc>
+        <w:tc>
+          <w:tcPr>
+            <w:tcW w:w="3126" w:type="dxa"/>
+          </w:tcPr>
+          <w:p>
+            <w:pPr>
+              <w:pStyle w:val="PlainText"/>
+              <w:rPr>
+                <w:rFonts w:ascii="Courier New" w:hAnsi="Courier New" w:cs="Courier New"/>
+                <w:sz w:val="28"/>
+                <w:szCs w:val="28"/>
+              </w:rPr>
+            </w:pPr>
+            <w:r>
+              <w:rPr>
+                <w:rFonts w:ascii="Courier New" w:hAnsi="Courier New" w:cs="Courier New"/>
+                <w:sz w:val="28"/>
+                <w:szCs w:val="28"/>
+              </w:rPr>
+              <w:t>Édouard Badot</w:t>
+            </w:r>
+            <w:bookmarkStart w:id="0" w:name="_GoBack"/>
+            <w:bookmarkEnd w:id="0"/>
+          </w:p>
+        </w:tc>
+      </w:tr>
+    </w:tbl>
+    <w:p>
+      <w:pPr>
+        <w:pStyle w:val="PlainText"/>
         <w:rPr>
           <w:rFonts w:ascii="Courier New" w:hAnsi="Courier New" w:cs="Courier New"/>
           <w:sz w:val="28"/>
@@ -106,33 +894,43 @@
     </w:p>
     <w:p>
       <w:pPr>
-        <w:pStyle w:val="Textebrut"/>
+        <w:pStyle w:val="PlainText"/>
         <w:rPr>
           <w:rFonts w:ascii="Courier New" w:hAnsi="Courier New" w:cs="Courier New"/>
           <w:sz w:val="28"/>
           <w:szCs w:val="28"/>
         </w:rPr>
       </w:pPr>
-      <w:r>
+    </w:p>
+    <w:p>
+      <w:pPr>
+        <w:pStyle w:val="PlainText"/>
         <w:rPr>
           <w:rFonts w:ascii="Courier New" w:hAnsi="Courier New" w:cs="Courier New"/>
           <w:sz w:val="28"/>
           <w:szCs w:val="28"/>
         </w:rPr>
+      </w:pPr>
+      <w:r>
+        <w:rPr>
+          <w:rFonts w:ascii="Courier New" w:hAnsi="Courier New" w:cs="Courier New"/>
+          <w:sz w:val="28"/>
+          <w:szCs w:val="28"/>
+        </w:rPr>
         <w:t>MANUEL</w:t>
       </w:r>
     </w:p>
     <w:p>
       <w:pPr>
-        <w:pStyle w:val="Textebrut"/>
-        <w:rPr>
-          <w:rFonts w:ascii="Courier New" w:hAnsi="Courier New" w:cs="Courier New"/>
-        </w:rPr>
-      </w:pPr>
-    </w:p>
-    <w:p>
-      <w:pPr>
-        <w:pStyle w:val="Textebrut"/>
+        <w:pStyle w:val="PlainText"/>
+        <w:rPr>
+          <w:rFonts w:ascii="Courier New" w:hAnsi="Courier New" w:cs="Courier New"/>
+        </w:rPr>
+      </w:pPr>
+    </w:p>
+    <w:p>
+      <w:pPr>
+        <w:pStyle w:val="PlainText"/>
         <w:rPr>
           <w:rFonts w:ascii="Courier New" w:hAnsi="Courier New" w:cs="Courier New"/>
         </w:rPr>
@@ -146,7 +944,7 @@
     </w:p>
     <w:p>
       <w:pPr>
-        <w:pStyle w:val="Textebrut"/>
+        <w:pStyle w:val="PlainText"/>
         <w:numPr>
           <w:ilvl w:val="0"/>
           <w:numId w:val="1"/>
@@ -164,7 +962,7 @@
     </w:p>
     <w:p>
       <w:pPr>
-        <w:pStyle w:val="Textebrut"/>
+        <w:pStyle w:val="PlainText"/>
         <w:ind w:left="2124"/>
         <w:rPr>
           <w:rFonts w:ascii="Courier New" w:hAnsi="Courier New" w:cs="Courier New"/>
@@ -185,7 +983,7 @@
     </w:p>
     <w:p>
       <w:pPr>
-        <w:pStyle w:val="Textebrut"/>
+        <w:pStyle w:val="PlainText"/>
         <w:numPr>
           <w:ilvl w:val="0"/>
           <w:numId w:val="1"/>
@@ -203,7 +1001,7 @@
     </w:p>
     <w:p>
       <w:pPr>
-        <w:pStyle w:val="Textebrut"/>
+        <w:pStyle w:val="PlainText"/>
         <w:ind w:left="2124"/>
         <w:rPr>
           <w:rFonts w:ascii="Courier New" w:hAnsi="Courier New" w:cs="Courier New"/>
@@ -218,7 +1016,7 @@
     </w:p>
     <w:p>
       <w:pPr>
-        <w:pStyle w:val="Textebrut"/>
+        <w:pStyle w:val="PlainText"/>
         <w:numPr>
           <w:ilvl w:val="0"/>
           <w:numId w:val="1"/>
@@ -236,7 +1034,7 @@
     </w:p>
     <w:p>
       <w:pPr>
-        <w:pStyle w:val="Textebrut"/>
+        <w:pStyle w:val="PlainText"/>
         <w:ind w:left="2124"/>
         <w:rPr>
           <w:rFonts w:ascii="Courier New" w:hAnsi="Courier New" w:cs="Courier New"/>
@@ -251,7 +1049,7 @@
     </w:p>
     <w:p>
       <w:pPr>
-        <w:pStyle w:val="Textebrut"/>
+        <w:pStyle w:val="PlainText"/>
         <w:ind w:left="1770"/>
         <w:rPr>
           <w:rFonts w:ascii="Courier New" w:hAnsi="Courier New" w:cs="Courier New"/>
@@ -260,7 +1058,7 @@
     </w:p>
     <w:p>
       <w:pPr>
-        <w:pStyle w:val="Textebrut"/>
+        <w:pStyle w:val="PlainText"/>
         <w:ind w:left="2124"/>
         <w:rPr>
           <w:rFonts w:ascii="Courier New" w:hAnsi="Courier New" w:cs="Courier New"/>
@@ -269,7 +1067,7 @@
     </w:p>
     <w:p>
       <w:pPr>
-        <w:pStyle w:val="Textebrut"/>
+        <w:pStyle w:val="PlainText"/>
         <w:ind w:left="2124"/>
         <w:rPr>
           <w:rFonts w:ascii="Courier New" w:hAnsi="Courier New" w:cs="Courier New"/>
@@ -278,7 +1076,7 @@
     </w:p>
     <w:p>
       <w:pPr>
-        <w:pStyle w:val="Textebrut"/>
+        <w:pStyle w:val="PlainText"/>
         <w:rPr>
           <w:rFonts w:ascii="Courier New" w:hAnsi="Courier New" w:cs="Courier New"/>
           <w:sz w:val="40"/>
@@ -291,6 +1089,7 @@
           <w:noProof/>
           <w:lang w:eastAsia="fr-CA"/>
         </w:rPr>
+        <w:lastRenderedPageBreak/>
         <w:drawing>
           <wp:inline distT="0" distB="0" distL="0" distR="0">
             <wp:extent cx="5439535" cy="2924583"/>
@@ -307,7 +1106,7 @@
                     <pic:cNvPicPr/>
                   </pic:nvPicPr>
                   <pic:blipFill>
-                    <a:blip r:embed="rId6">
+                    <a:blip r:embed="rId5">
                       <a:extLst>
                         <a:ext uri="{28A0092B-C50C-407E-A947-70E740481C1C}">
                           <a14:useLocalDpi xmlns:a14="http://schemas.microsoft.com/office/drawing/2010/main" val="0"/>
@@ -336,7 +1135,7 @@
     </w:p>
     <w:p>
       <w:pPr>
-        <w:pStyle w:val="Textebrut"/>
+        <w:pStyle w:val="PlainText"/>
         <w:rPr>
           <w:rFonts w:ascii="Courier New" w:hAnsi="Courier New" w:cs="Courier New"/>
           <w:sz w:val="40"/>
@@ -346,7 +1145,7 @@
     </w:p>
     <w:p>
       <w:pPr>
-        <w:pStyle w:val="Textebrut"/>
+        <w:pStyle w:val="PlainText"/>
         <w:rPr>
           <w:rFonts w:ascii="Courier New" w:hAnsi="Courier New" w:cs="Courier New"/>
           <w:sz w:val="40"/>
@@ -356,7 +1155,7 @@
     </w:p>
     <w:p>
       <w:pPr>
-        <w:pStyle w:val="Textebrut"/>
+        <w:pStyle w:val="PlainText"/>
         <w:rPr>
           <w:rFonts w:ascii="Courier New" w:hAnsi="Courier New" w:cs="Courier New"/>
           <w:sz w:val="40"/>
@@ -366,7 +1165,7 @@
     </w:p>
     <w:p>
       <w:pPr>
-        <w:pStyle w:val="Textebrut"/>
+        <w:pStyle w:val="PlainText"/>
         <w:rPr>
           <w:rFonts w:ascii="Courier New" w:hAnsi="Courier New" w:cs="Courier New"/>
           <w:sz w:val="40"/>
@@ -376,7 +1175,7 @@
     </w:p>
     <w:p>
       <w:pPr>
-        <w:pStyle w:val="Textebrut"/>
+        <w:pStyle w:val="PlainText"/>
         <w:rPr>
           <w:rFonts w:ascii="Courier New" w:hAnsi="Courier New" w:cs="Courier New"/>
           <w:sz w:val="40"/>
@@ -386,7 +1185,7 @@
     </w:p>
     <w:p>
       <w:pPr>
-        <w:pStyle w:val="Textebrut"/>
+        <w:pStyle w:val="PlainText"/>
         <w:rPr>
           <w:rFonts w:ascii="Courier New" w:hAnsi="Courier New" w:cs="Courier New"/>
           <w:sz w:val="40"/>
@@ -396,7 +1195,7 @@
     </w:p>
     <w:p>
       <w:pPr>
-        <w:pStyle w:val="Textebrut"/>
+        <w:pStyle w:val="PlainText"/>
         <w:rPr>
           <w:rFonts w:ascii="Courier New" w:hAnsi="Courier New" w:cs="Courier New"/>
           <w:sz w:val="40"/>
@@ -406,7 +1205,7 @@
     </w:p>
     <w:p>
       <w:pPr>
-        <w:pStyle w:val="Textebrut"/>
+        <w:pStyle w:val="PlainText"/>
         <w:rPr>
           <w:rFonts w:ascii="Courier New" w:hAnsi="Courier New" w:cs="Courier New"/>
         </w:rPr>
@@ -418,14 +1217,13 @@
           <w:sz w:val="40"/>
           <w:szCs w:val="40"/>
         </w:rPr>
-        <w:lastRenderedPageBreak/>
         <w:t>Logiciel#GYM</w:t>
       </w:r>
       <w:proofErr w:type="spellEnd"/>
     </w:p>
     <w:p>
       <w:pPr>
-        <w:pStyle w:val="Textebrut"/>
+        <w:pStyle w:val="PlainText"/>
         <w:rPr>
           <w:rFonts w:ascii="Courier New" w:hAnsi="Courier New" w:cs="Courier New"/>
         </w:rPr>
@@ -453,7 +1251,7 @@
     </w:p>
     <w:p>
       <w:pPr>
-        <w:pStyle w:val="Textebrut"/>
+        <w:pStyle w:val="PlainText"/>
         <w:rPr>
           <w:rFonts w:ascii="Courier New" w:hAnsi="Courier New" w:cs="Courier New"/>
         </w:rPr>
@@ -473,7 +1271,7 @@
     </w:p>
     <w:p>
       <w:pPr>
-        <w:pStyle w:val="Textebrut"/>
+        <w:pStyle w:val="PlainText"/>
         <w:rPr>
           <w:rFonts w:ascii="Courier New" w:hAnsi="Courier New" w:cs="Courier New"/>
         </w:rPr>
@@ -536,7 +1334,7 @@
     </w:p>
     <w:p>
       <w:pPr>
-        <w:pStyle w:val="Textebrut"/>
+        <w:pStyle w:val="PlainText"/>
         <w:rPr>
           <w:rFonts w:ascii="Courier New" w:hAnsi="Courier New" w:cs="Courier New"/>
         </w:rPr>
@@ -569,7 +1367,7 @@
     </w:p>
     <w:p>
       <w:pPr>
-        <w:pStyle w:val="Textebrut"/>
+        <w:pStyle w:val="PlainText"/>
         <w:rPr>
           <w:rFonts w:ascii="Courier New" w:hAnsi="Courier New" w:cs="Courier New"/>
         </w:rPr>
@@ -584,7 +1382,7 @@
     </w:p>
     <w:p>
       <w:pPr>
-        <w:pStyle w:val="Textebrut"/>
+        <w:pStyle w:val="PlainText"/>
         <w:rPr>
           <w:rFonts w:ascii="Courier New" w:hAnsi="Courier New" w:cs="Courier New"/>
         </w:rPr>
@@ -629,195 +1427,167 @@
     </w:p>
     <w:p>
       <w:pPr>
-        <w:pStyle w:val="Textebrut"/>
-        <w:rPr>
-          <w:rFonts w:ascii="Courier New" w:hAnsi="Courier New" w:cs="Courier New"/>
-        </w:rPr>
-      </w:pPr>
-      <w:r>
-        <w:rPr>
-          <w:rFonts w:ascii="Courier New" w:hAnsi="Courier New" w:cs="Courier New"/>
-        </w:rPr>
-        <w:tab/>
-        <w:t xml:space="preserve">2 </w:t>
+        <w:pStyle w:val="PlainText"/>
+        <w:rPr>
+          <w:rFonts w:ascii="Courier New" w:hAnsi="Courier New" w:cs="Courier New"/>
+        </w:rPr>
+      </w:pPr>
+      <w:r>
+        <w:rPr>
+          <w:rFonts w:ascii="Courier New" w:hAnsi="Courier New" w:cs="Courier New"/>
+        </w:rPr>
+        <w:tab/>
+        <w:t>2 répertoire de services</w:t>
+      </w:r>
+    </w:p>
+    <w:p>
+      <w:pPr>
+        <w:pStyle w:val="PlainText"/>
+        <w:rPr>
+          <w:rFonts w:ascii="Courier New" w:hAnsi="Courier New" w:cs="Courier New"/>
+        </w:rPr>
+      </w:pPr>
+      <w:r>
+        <w:rPr>
+          <w:rFonts w:ascii="Courier New" w:hAnsi="Courier New" w:cs="Courier New"/>
+        </w:rPr>
+        <w:tab/>
+      </w:r>
+      <w:r>
+        <w:rPr>
+          <w:rFonts w:ascii="Courier New" w:hAnsi="Courier New" w:cs="Courier New"/>
+        </w:rPr>
+        <w:tab/>
+        <w:t xml:space="preserve"> Cet</w:t>
+      </w:r>
+      <w:r>
+        <w:rPr>
+          <w:rFonts w:ascii="Courier New" w:hAnsi="Courier New" w:cs="Courier New"/>
+        </w:rPr>
+        <w:t>te</w:t>
+      </w:r>
+      <w:r>
+        <w:rPr>
+          <w:rFonts w:ascii="Courier New" w:hAnsi="Courier New" w:cs="Courier New"/>
+        </w:rPr>
+        <w:t xml:space="preserve"> option vous permet de faire différentes actions sur les services.</w:t>
+      </w:r>
+    </w:p>
+    <w:p>
+      <w:pPr>
+        <w:pStyle w:val="PlainText"/>
+        <w:rPr>
+          <w:rFonts w:ascii="Courier New" w:hAnsi="Courier New" w:cs="Courier New"/>
+        </w:rPr>
+      </w:pPr>
+      <w:r>
+        <w:rPr>
+          <w:rFonts w:ascii="Courier New" w:hAnsi="Courier New" w:cs="Courier New"/>
+        </w:rPr>
+        <w:tab/>
+        <w:t>3 identification du membre ou professionnel</w:t>
+      </w:r>
+    </w:p>
+    <w:p>
+      <w:pPr>
+        <w:pStyle w:val="PlainText"/>
+        <w:rPr>
+          <w:rFonts w:ascii="Courier New" w:hAnsi="Courier New" w:cs="Courier New"/>
+        </w:rPr>
+      </w:pPr>
+      <w:r>
+        <w:rPr>
+          <w:rFonts w:ascii="Courier New" w:hAnsi="Courier New" w:cs="Courier New"/>
+        </w:rPr>
+        <w:tab/>
+      </w:r>
+      <w:r>
+        <w:rPr>
+          <w:rFonts w:ascii="Courier New" w:hAnsi="Courier New" w:cs="Courier New"/>
+        </w:rPr>
+        <w:tab/>
+        <w:t xml:space="preserve"> Cet</w:t>
+      </w:r>
+      <w:r>
+        <w:rPr>
+          <w:rFonts w:ascii="Courier New" w:hAnsi="Courier New" w:cs="Courier New"/>
+        </w:rPr>
+        <w:t>te</w:t>
+      </w:r>
+      <w:r>
+        <w:rPr>
+          <w:rFonts w:ascii="Courier New" w:hAnsi="Courier New" w:cs="Courier New"/>
+        </w:rPr>
+        <w:t xml:space="preserve"> option vous permet d'identi</w:t>
+      </w:r>
+      <w:r>
+        <w:rPr>
+          <w:rFonts w:ascii="Courier New" w:hAnsi="Courier New" w:cs="Courier New"/>
+        </w:rPr>
+        <w:t>fier le membre ou professionnel pour validé son identité.</w:t>
+      </w:r>
+    </w:p>
+    <w:p>
+      <w:pPr>
+        <w:pStyle w:val="PlainText"/>
+        <w:rPr>
+          <w:rFonts w:ascii="Courier New" w:hAnsi="Courier New" w:cs="Courier New"/>
+        </w:rPr>
+      </w:pPr>
+      <w:r>
+        <w:rPr>
+          <w:rFonts w:ascii="Courier New" w:hAnsi="Courier New" w:cs="Courier New"/>
+        </w:rPr>
+        <w:tab/>
+        <w:t>4 Procédure comptable</w:t>
+      </w:r>
+    </w:p>
+    <w:p>
+      <w:pPr>
+        <w:pStyle w:val="PlainText"/>
+        <w:rPr>
+          <w:rFonts w:ascii="Courier New" w:hAnsi="Courier New" w:cs="Courier New"/>
+        </w:rPr>
+      </w:pPr>
+      <w:r>
+        <w:rPr>
+          <w:rFonts w:ascii="Courier New" w:hAnsi="Courier New" w:cs="Courier New"/>
+        </w:rPr>
+        <w:tab/>
+      </w:r>
+      <w:r>
+        <w:rPr>
+          <w:rFonts w:ascii="Courier New" w:hAnsi="Courier New" w:cs="Courier New"/>
+        </w:rPr>
+        <w:tab/>
+        <w:t xml:space="preserve">Cette option vous permet d`effectuer les procédures de comptabilité </w:t>
       </w:r>
       <w:proofErr w:type="gramStart"/>
       <w:r>
         <w:rPr>
           <w:rFonts w:ascii="Courier New" w:hAnsi="Courier New" w:cs="Courier New"/>
         </w:rPr>
-        <w:t>répertoire</w:t>
+        <w:t>du gym</w:t>
       </w:r>
       <w:proofErr w:type="gramEnd"/>
       <w:r>
         <w:rPr>
           <w:rFonts w:ascii="Courier New" w:hAnsi="Courier New" w:cs="Courier New"/>
         </w:rPr>
-        <w:t xml:space="preserve"> de services</w:t>
-      </w:r>
-    </w:p>
-    <w:p>
-      <w:pPr>
-        <w:pStyle w:val="Textebrut"/>
-        <w:rPr>
-          <w:rFonts w:ascii="Courier New" w:hAnsi="Courier New" w:cs="Courier New"/>
-        </w:rPr>
-      </w:pPr>
-      <w:r>
-        <w:rPr>
-          <w:rFonts w:ascii="Courier New" w:hAnsi="Courier New" w:cs="Courier New"/>
-        </w:rPr>
-        <w:tab/>
-      </w:r>
-      <w:r>
-        <w:rPr>
-          <w:rFonts w:ascii="Courier New" w:hAnsi="Courier New" w:cs="Courier New"/>
-        </w:rPr>
-        <w:tab/>
-        <w:t xml:space="preserve"> Cet</w:t>
-      </w:r>
-      <w:r>
-        <w:rPr>
-          <w:rFonts w:ascii="Courier New" w:hAnsi="Courier New" w:cs="Courier New"/>
-        </w:rPr>
-        <w:t>te</w:t>
-      </w:r>
-      <w:r>
-        <w:rPr>
-          <w:rFonts w:ascii="Courier New" w:hAnsi="Courier New" w:cs="Courier New"/>
-        </w:rPr>
-        <w:t xml:space="preserve"> option vous permet de faire différentes actions sur les services.</w:t>
-      </w:r>
-    </w:p>
-    <w:p>
-      <w:pPr>
-        <w:pStyle w:val="Textebrut"/>
-        <w:rPr>
-          <w:rFonts w:ascii="Courier New" w:hAnsi="Courier New" w:cs="Courier New"/>
-        </w:rPr>
-      </w:pPr>
-      <w:r>
-        <w:rPr>
-          <w:rFonts w:ascii="Courier New" w:hAnsi="Courier New" w:cs="Courier New"/>
-        </w:rPr>
-        <w:tab/>
-        <w:t xml:space="preserve">3 </w:t>
-      </w:r>
-      <w:proofErr w:type="gramStart"/>
-      <w:r>
-        <w:rPr>
-          <w:rFonts w:ascii="Courier New" w:hAnsi="Courier New" w:cs="Courier New"/>
-        </w:rPr>
-        <w:t>identification</w:t>
-      </w:r>
-      <w:proofErr w:type="gramEnd"/>
-      <w:r>
-        <w:rPr>
-          <w:rFonts w:ascii="Courier New" w:hAnsi="Courier New" w:cs="Courier New"/>
-        </w:rPr>
-        <w:t xml:space="preserve"> du membre ou professionnel</w:t>
-      </w:r>
-    </w:p>
-    <w:p>
-      <w:pPr>
-        <w:pStyle w:val="Textebrut"/>
-        <w:rPr>
-          <w:rFonts w:ascii="Courier New" w:hAnsi="Courier New" w:cs="Courier New"/>
-        </w:rPr>
-      </w:pPr>
-      <w:r>
-        <w:rPr>
-          <w:rFonts w:ascii="Courier New" w:hAnsi="Courier New" w:cs="Courier New"/>
-        </w:rPr>
-        <w:tab/>
-      </w:r>
-      <w:r>
-        <w:rPr>
-          <w:rFonts w:ascii="Courier New" w:hAnsi="Courier New" w:cs="Courier New"/>
-        </w:rPr>
-        <w:tab/>
-        <w:t xml:space="preserve"> Cet</w:t>
-      </w:r>
-      <w:r>
-        <w:rPr>
-          <w:rFonts w:ascii="Courier New" w:hAnsi="Courier New" w:cs="Courier New"/>
-        </w:rPr>
-        <w:t>te</w:t>
-      </w:r>
-      <w:r>
-        <w:rPr>
-          <w:rFonts w:ascii="Courier New" w:hAnsi="Courier New" w:cs="Courier New"/>
-        </w:rPr>
-        <w:t xml:space="preserve"> option vous permet d'identi</w:t>
-      </w:r>
-      <w:r>
-        <w:rPr>
-          <w:rFonts w:ascii="Courier New" w:hAnsi="Courier New" w:cs="Courier New"/>
-        </w:rPr>
-        <w:t>fier le membre ou professionnel pour validé son identité.</w:t>
-      </w:r>
-    </w:p>
-    <w:p>
-      <w:pPr>
-        <w:pStyle w:val="Textebrut"/>
-        <w:rPr>
-          <w:rFonts w:ascii="Courier New" w:hAnsi="Courier New" w:cs="Courier New"/>
-        </w:rPr>
-      </w:pPr>
-      <w:r>
-        <w:rPr>
-          <w:rFonts w:ascii="Courier New" w:hAnsi="Courier New" w:cs="Courier New"/>
-        </w:rPr>
-        <w:tab/>
-        <w:t>4 Procédure comptable</w:t>
-      </w:r>
-    </w:p>
-    <w:p>
-      <w:pPr>
-        <w:pStyle w:val="Textebrut"/>
-        <w:rPr>
-          <w:rFonts w:ascii="Courier New" w:hAnsi="Courier New" w:cs="Courier New"/>
-        </w:rPr>
-      </w:pPr>
-      <w:r>
-        <w:rPr>
-          <w:rFonts w:ascii="Courier New" w:hAnsi="Courier New" w:cs="Courier New"/>
-        </w:rPr>
-        <w:tab/>
-      </w:r>
-      <w:r>
-        <w:rPr>
-          <w:rFonts w:ascii="Courier New" w:hAnsi="Courier New" w:cs="Courier New"/>
-        </w:rPr>
-        <w:tab/>
-        <w:t xml:space="preserve">Cette option vous permet d`effectuer les procédures de comptabilité </w:t>
-      </w:r>
-      <w:proofErr w:type="gramStart"/>
-      <w:r>
-        <w:rPr>
-          <w:rFonts w:ascii="Courier New" w:hAnsi="Courier New" w:cs="Courier New"/>
-        </w:rPr>
-        <w:t>du</w:t>
-      </w:r>
-      <w:proofErr w:type="gramEnd"/>
-      <w:r>
-        <w:rPr>
-          <w:rFonts w:ascii="Courier New" w:hAnsi="Courier New" w:cs="Courier New"/>
-        </w:rPr>
-        <w:t xml:space="preserve"> gym comme le rapport TEF et les factures des membres</w:t>
-      </w:r>
-    </w:p>
-    <w:p>
-      <w:pPr>
-        <w:pStyle w:val="Textebrut"/>
-        <w:rPr>
-          <w:rFonts w:ascii="Courier New" w:hAnsi="Courier New" w:cs="Courier New"/>
-        </w:rPr>
-      </w:pPr>
-    </w:p>
-    <w:p>
-      <w:pPr>
-        <w:pStyle w:val="Textebrut"/>
+        <w:t xml:space="preserve"> comme le rapport TEF et les factures des membres</w:t>
+      </w:r>
+    </w:p>
+    <w:p>
+      <w:pPr>
+        <w:pStyle w:val="PlainText"/>
+        <w:rPr>
+          <w:rFonts w:ascii="Courier New" w:hAnsi="Courier New" w:cs="Courier New"/>
+        </w:rPr>
+      </w:pPr>
+    </w:p>
+    <w:p>
+      <w:pPr>
+        <w:pStyle w:val="PlainText"/>
         <w:rPr>
           <w:rFonts w:ascii="Courier New" w:hAnsi="Courier New" w:cs="Courier New"/>
         </w:rPr>
@@ -828,6 +1598,7 @@
           <w:noProof/>
           <w:lang w:eastAsia="fr-CA"/>
         </w:rPr>
+        <w:lastRenderedPageBreak/>
         <w:drawing>
           <wp:inline distT="0" distB="0" distL="0" distR="0">
             <wp:extent cx="5391903" cy="2162477"/>
@@ -844,7 +1615,7 @@
                     <pic:cNvPicPr/>
                   </pic:nvPicPr>
                   <pic:blipFill>
-                    <a:blip r:embed="rId7">
+                    <a:blip r:embed="rId6">
                       <a:extLst>
                         <a:ext uri="{28A0092B-C50C-407E-A947-70E740481C1C}">
                           <a14:useLocalDpi xmlns:a14="http://schemas.microsoft.com/office/drawing/2010/main" val="0"/>
@@ -873,15 +1644,15 @@
     </w:p>
     <w:p>
       <w:pPr>
-        <w:pStyle w:val="Textebrut"/>
-        <w:rPr>
-          <w:rFonts w:ascii="Courier New" w:hAnsi="Courier New" w:cs="Courier New"/>
-        </w:rPr>
-      </w:pPr>
-    </w:p>
-    <w:p>
-      <w:pPr>
-        <w:pStyle w:val="Textebrut"/>
+        <w:pStyle w:val="PlainText"/>
+        <w:rPr>
+          <w:rFonts w:ascii="Courier New" w:hAnsi="Courier New" w:cs="Courier New"/>
+        </w:rPr>
+      </w:pPr>
+    </w:p>
+    <w:p>
+      <w:pPr>
+        <w:pStyle w:val="PlainText"/>
         <w:rPr>
           <w:rFonts w:ascii="Courier New" w:hAnsi="Courier New" w:cs="Courier New"/>
           <w:sz w:val="28"/>
@@ -891,7 +1662,7 @@
     </w:p>
     <w:p>
       <w:pPr>
-        <w:pStyle w:val="Textebrut"/>
+        <w:pStyle w:val="PlainText"/>
         <w:rPr>
           <w:rFonts w:ascii="Courier New" w:hAnsi="Courier New" w:cs="Courier New"/>
           <w:sz w:val="28"/>
@@ -909,15 +1680,15 @@
     </w:p>
     <w:p>
       <w:pPr>
-        <w:pStyle w:val="Textebrut"/>
-        <w:rPr>
-          <w:rFonts w:ascii="Courier New" w:hAnsi="Courier New" w:cs="Courier New"/>
-        </w:rPr>
-      </w:pPr>
-    </w:p>
-    <w:p>
-      <w:pPr>
-        <w:pStyle w:val="Textebrut"/>
+        <w:pStyle w:val="PlainText"/>
+        <w:rPr>
+          <w:rFonts w:ascii="Courier New" w:hAnsi="Courier New" w:cs="Courier New"/>
+        </w:rPr>
+      </w:pPr>
+    </w:p>
+    <w:p>
+      <w:pPr>
+        <w:pStyle w:val="PlainText"/>
         <w:rPr>
           <w:rFonts w:ascii="Courier New" w:hAnsi="Courier New" w:cs="Courier New"/>
         </w:rPr>
@@ -931,7 +1702,7 @@
     </w:p>
     <w:p>
       <w:pPr>
-        <w:pStyle w:val="Textebrut"/>
+        <w:pStyle w:val="PlainText"/>
         <w:rPr>
           <w:rFonts w:ascii="Courier New" w:hAnsi="Courier New" w:cs="Courier New"/>
         </w:rPr>
@@ -946,7 +1717,7 @@
     </w:p>
     <w:p>
       <w:pPr>
-        <w:pStyle w:val="Textebrut"/>
+        <w:pStyle w:val="PlainText"/>
         <w:rPr>
           <w:rFonts w:ascii="Courier New" w:hAnsi="Courier New" w:cs="Courier New"/>
         </w:rPr>
@@ -985,7 +1756,7 @@
     </w:p>
     <w:p>
       <w:pPr>
-        <w:pStyle w:val="Textebrut"/>
+        <w:pStyle w:val="PlainText"/>
         <w:rPr>
           <w:rFonts w:ascii="Courier New" w:hAnsi="Courier New" w:cs="Courier New"/>
         </w:rPr>
@@ -1000,7 +1771,7 @@
     </w:p>
     <w:p>
       <w:pPr>
-        <w:pStyle w:val="Textebrut"/>
+        <w:pStyle w:val="PlainText"/>
         <w:rPr>
           <w:rFonts w:ascii="Courier New" w:hAnsi="Courier New" w:cs="Courier New"/>
         </w:rPr>
@@ -1057,7 +1828,7 @@
     </w:p>
     <w:p>
       <w:pPr>
-        <w:pStyle w:val="Textebrut"/>
+        <w:pStyle w:val="PlainText"/>
         <w:rPr>
           <w:rFonts w:ascii="Courier New" w:hAnsi="Courier New" w:cs="Courier New"/>
         </w:rPr>
@@ -1072,7 +1843,7 @@
     </w:p>
     <w:p>
       <w:pPr>
-        <w:pStyle w:val="Textebrut"/>
+        <w:pStyle w:val="PlainText"/>
         <w:rPr>
           <w:rFonts w:ascii="Courier New" w:hAnsi="Courier New" w:cs="Courier New"/>
         </w:rPr>
@@ -1111,15 +1882,15 @@
     </w:p>
     <w:p>
       <w:pPr>
-        <w:pStyle w:val="Textebrut"/>
-        <w:rPr>
-          <w:rFonts w:ascii="Courier New" w:hAnsi="Courier New" w:cs="Courier New"/>
-        </w:rPr>
-      </w:pPr>
-    </w:p>
-    <w:p>
-      <w:pPr>
-        <w:pStyle w:val="Textebrut"/>
+        <w:pStyle w:val="PlainText"/>
+        <w:rPr>
+          <w:rFonts w:ascii="Courier New" w:hAnsi="Courier New" w:cs="Courier New"/>
+        </w:rPr>
+      </w:pPr>
+    </w:p>
+    <w:p>
+      <w:pPr>
+        <w:pStyle w:val="PlainText"/>
         <w:rPr>
           <w:rFonts w:ascii="Courier New" w:hAnsi="Courier New" w:cs="Courier New"/>
         </w:rPr>
@@ -1130,7 +1901,6 @@
           <w:noProof/>
           <w:lang w:eastAsia="fr-CA"/>
         </w:rPr>
-        <w:lastRenderedPageBreak/>
         <w:drawing>
           <wp:inline distT="0" distB="0" distL="0" distR="0">
             <wp:extent cx="5401429" cy="1781424"/>
@@ -1147,7 +1917,7 @@
                     <pic:cNvPicPr/>
                   </pic:nvPicPr>
                   <pic:blipFill>
-                    <a:blip r:embed="rId8">
+                    <a:blip r:embed="rId7">
                       <a:extLst>
                         <a:ext uri="{28A0092B-C50C-407E-A947-70E740481C1C}">
                           <a14:useLocalDpi xmlns:a14="http://schemas.microsoft.com/office/drawing/2010/main" val="0"/>
@@ -1176,7 +1946,7 @@
     </w:p>
     <w:p>
       <w:pPr>
-        <w:pStyle w:val="Textebrut"/>
+        <w:pStyle w:val="PlainText"/>
         <w:rPr>
           <w:rFonts w:ascii="Courier New" w:hAnsi="Courier New" w:cs="Courier New"/>
           <w:sz w:val="28"/>
@@ -1202,15 +1972,15 @@
     </w:p>
     <w:p>
       <w:pPr>
-        <w:pStyle w:val="Textebrut"/>
-        <w:rPr>
-          <w:rFonts w:ascii="Courier New" w:hAnsi="Courier New" w:cs="Courier New"/>
-        </w:rPr>
-      </w:pPr>
-    </w:p>
-    <w:p>
-      <w:pPr>
-        <w:pStyle w:val="Textebrut"/>
+        <w:pStyle w:val="PlainText"/>
+        <w:rPr>
+          <w:rFonts w:ascii="Courier New" w:hAnsi="Courier New" w:cs="Courier New"/>
+        </w:rPr>
+      </w:pPr>
+    </w:p>
+    <w:p>
+      <w:pPr>
+        <w:pStyle w:val="PlainText"/>
         <w:rPr>
           <w:rFonts w:ascii="Courier New" w:hAnsi="Courier New" w:cs="Courier New"/>
         </w:rPr>
@@ -1236,7 +2006,7 @@
     </w:p>
     <w:p>
       <w:pPr>
-        <w:pStyle w:val="Textebrut"/>
+        <w:pStyle w:val="PlainText"/>
         <w:rPr>
           <w:rFonts w:ascii="Courier New" w:hAnsi="Courier New" w:cs="Courier New"/>
         </w:rPr>
@@ -1251,7 +2021,7 @@
     </w:p>
     <w:p>
       <w:pPr>
-        <w:pStyle w:val="Textebrut"/>
+        <w:pStyle w:val="PlainText"/>
         <w:rPr>
           <w:rFonts w:ascii="Courier New" w:hAnsi="Courier New" w:cs="Courier New"/>
         </w:rPr>
@@ -1290,7 +2060,7 @@
     </w:p>
     <w:p>
       <w:pPr>
-        <w:pStyle w:val="Textebrut"/>
+        <w:pStyle w:val="PlainText"/>
         <w:rPr>
           <w:rFonts w:ascii="Courier New" w:hAnsi="Courier New" w:cs="Courier New"/>
         </w:rPr>
@@ -1305,7 +2075,7 @@
     </w:p>
     <w:p>
       <w:pPr>
-        <w:pStyle w:val="Textebrut"/>
+        <w:pStyle w:val="PlainText"/>
         <w:rPr>
           <w:rFonts w:ascii="Courier New" w:hAnsi="Courier New" w:cs="Courier New"/>
         </w:rPr>
@@ -1356,7 +2126,7 @@
     </w:p>
     <w:p>
       <w:pPr>
-        <w:pStyle w:val="Textebrut"/>
+        <w:pStyle w:val="PlainText"/>
         <w:rPr>
           <w:rFonts w:ascii="Courier New" w:hAnsi="Courier New" w:cs="Courier New"/>
         </w:rPr>
@@ -1383,7 +2153,7 @@
     </w:p>
     <w:p>
       <w:pPr>
-        <w:pStyle w:val="Textebrut"/>
+        <w:pStyle w:val="PlainText"/>
         <w:rPr>
           <w:rFonts w:ascii="Courier New" w:hAnsi="Courier New" w:cs="Courier New"/>
         </w:rPr>
@@ -1428,7 +2198,7 @@
     </w:p>
     <w:p>
       <w:pPr>
-        <w:pStyle w:val="Textebrut"/>
+        <w:pStyle w:val="PlainText"/>
         <w:rPr>
           <w:rFonts w:ascii="Courier New" w:hAnsi="Courier New" w:cs="Courier New"/>
         </w:rPr>
@@ -1455,7 +2225,7 @@
     </w:p>
     <w:p>
       <w:pPr>
-        <w:pStyle w:val="Textebrut"/>
+        <w:pStyle w:val="PlainText"/>
         <w:rPr>
           <w:rFonts w:ascii="Courier New" w:hAnsi="Courier New" w:cs="Courier New"/>
         </w:rPr>
@@ -1494,22 +2264,23 @@
     </w:p>
     <w:p>
       <w:pPr>
-        <w:pStyle w:val="Textebrut"/>
-        <w:rPr>
-          <w:rFonts w:ascii="Courier New" w:hAnsi="Courier New" w:cs="Courier New"/>
-        </w:rPr>
-      </w:pPr>
-      <w:r>
-        <w:rPr>
-          <w:rFonts w:ascii="Courier New" w:hAnsi="Courier New" w:cs="Courier New"/>
-        </w:rPr>
+        <w:pStyle w:val="PlainText"/>
+        <w:rPr>
+          <w:rFonts w:ascii="Courier New" w:hAnsi="Courier New" w:cs="Courier New"/>
+        </w:rPr>
+      </w:pPr>
+      <w:r>
+        <w:rPr>
+          <w:rFonts w:ascii="Courier New" w:hAnsi="Courier New" w:cs="Courier New"/>
+        </w:rPr>
+        <w:lastRenderedPageBreak/>
         <w:tab/>
         <w:t xml:space="preserve">2.4) Annuler une séance. </w:t>
       </w:r>
     </w:p>
     <w:p>
       <w:pPr>
-        <w:pStyle w:val="Textebrut"/>
+        <w:pStyle w:val="PlainText"/>
         <w:rPr>
           <w:rFonts w:ascii="Courier New" w:hAnsi="Courier New" w:cs="Courier New"/>
         </w:rPr>
@@ -1548,7 +2319,7 @@
     </w:p>
     <w:p>
       <w:pPr>
-        <w:pStyle w:val="Textebrut"/>
+        <w:pStyle w:val="PlainText"/>
         <w:rPr>
           <w:rFonts w:ascii="Courier New" w:hAnsi="Courier New" w:cs="Courier New"/>
         </w:rPr>
@@ -1569,7 +2340,7 @@
     </w:p>
     <w:p>
       <w:pPr>
-        <w:pStyle w:val="Textebrut"/>
+        <w:pStyle w:val="PlainText"/>
         <w:rPr>
           <w:rFonts w:ascii="Courier New" w:hAnsi="Courier New" w:cs="Courier New"/>
         </w:rPr>
@@ -1620,7 +2391,7 @@
     </w:p>
     <w:p>
       <w:pPr>
-        <w:pStyle w:val="Textebrut"/>
+        <w:pStyle w:val="PlainText"/>
         <w:rPr>
           <w:rFonts w:ascii="Courier New" w:hAnsi="Courier New" w:cs="Courier New"/>
         </w:rPr>
@@ -1635,7 +2406,7 @@
     </w:p>
     <w:p>
       <w:pPr>
-        <w:pStyle w:val="Textebrut"/>
+        <w:pStyle w:val="PlainText"/>
         <w:rPr>
           <w:rFonts w:ascii="Courier New" w:hAnsi="Courier New" w:cs="Courier New"/>
         </w:rPr>
@@ -1674,24 +2445,23 @@
     </w:p>
     <w:p>
       <w:pPr>
-        <w:pStyle w:val="Textebrut"/>
-        <w:rPr>
-          <w:rFonts w:ascii="Courier New" w:hAnsi="Courier New" w:cs="Courier New"/>
-        </w:rPr>
-      </w:pPr>
-      <w:r>
-        <w:rPr>
-          <w:rFonts w:ascii="Courier New" w:hAnsi="Courier New" w:cs="Courier New"/>
-        </w:rPr>
-        <w:tab/>
-        <w:t>2.7</w:t>
+        <w:pStyle w:val="PlainText"/>
+        <w:rPr>
+          <w:rFonts w:ascii="Courier New" w:hAnsi="Courier New" w:cs="Courier New"/>
+        </w:rPr>
+      </w:pPr>
+      <w:r>
+        <w:rPr>
+          <w:rFonts w:ascii="Courier New" w:hAnsi="Courier New" w:cs="Courier New"/>
+        </w:rPr>
+        <w:tab/>
       </w:r>
       <w:proofErr w:type="gramStart"/>
       <w:r>
         <w:rPr>
           <w:rFonts w:ascii="Courier New" w:hAnsi="Courier New" w:cs="Courier New"/>
         </w:rPr>
-        <w:t>)Modifier</w:t>
+        <w:t>2.7)Modifier</w:t>
       </w:r>
       <w:proofErr w:type="gramEnd"/>
       <w:r>
@@ -1703,7 +2473,7 @@
     </w:p>
     <w:p>
       <w:pPr>
-        <w:pStyle w:val="Textebrut"/>
+        <w:pStyle w:val="PlainText"/>
         <w:rPr>
           <w:rFonts w:ascii="Courier New" w:hAnsi="Courier New" w:cs="Courier New"/>
         </w:rPr>
@@ -1730,7 +2500,7 @@
     </w:p>
     <w:p>
       <w:pPr>
-        <w:pStyle w:val="Textebrut"/>
+        <w:pStyle w:val="PlainText"/>
         <w:rPr>
           <w:rFonts w:ascii="Courier New" w:hAnsi="Courier New" w:cs="Courier New"/>
         </w:rPr>
@@ -1741,7 +2511,6 @@
           <w:noProof/>
           <w:lang w:eastAsia="fr-CA"/>
         </w:rPr>
-        <w:lastRenderedPageBreak/>
         <w:drawing>
           <wp:inline distT="0" distB="0" distL="0" distR="0">
             <wp:extent cx="5439535" cy="3096057"/>
@@ -1758,7 +2527,7 @@
                     <pic:cNvPicPr/>
                   </pic:nvPicPr>
                   <pic:blipFill>
-                    <a:blip r:embed="rId9">
+                    <a:blip r:embed="rId8">
                       <a:extLst>
                         <a:ext uri="{28A0092B-C50C-407E-A947-70E740481C1C}">
                           <a14:useLocalDpi xmlns:a14="http://schemas.microsoft.com/office/drawing/2010/main" val="0"/>
@@ -1787,7 +2556,7 @@
     </w:p>
     <w:p>
       <w:pPr>
-        <w:pStyle w:val="Textebrut"/>
+        <w:pStyle w:val="PlainText"/>
         <w:rPr>
           <w:rFonts w:ascii="Courier New" w:hAnsi="Courier New" w:cs="Courier New"/>
           <w:sz w:val="28"/>
@@ -1797,7 +2566,7 @@
     </w:p>
     <w:p>
       <w:pPr>
-        <w:pStyle w:val="Textebrut"/>
+        <w:pStyle w:val="PlainText"/>
         <w:rPr>
           <w:rFonts w:ascii="Courier New" w:hAnsi="Courier New" w:cs="Courier New"/>
           <w:sz w:val="28"/>
@@ -1815,15 +2584,15 @@
     </w:p>
     <w:p>
       <w:pPr>
-        <w:pStyle w:val="Textebrut"/>
-        <w:rPr>
-          <w:rFonts w:ascii="Courier New" w:hAnsi="Courier New" w:cs="Courier New"/>
-        </w:rPr>
-      </w:pPr>
-    </w:p>
-    <w:p>
-      <w:pPr>
-        <w:pStyle w:val="Textebrut"/>
+        <w:pStyle w:val="PlainText"/>
+        <w:rPr>
+          <w:rFonts w:ascii="Courier New" w:hAnsi="Courier New" w:cs="Courier New"/>
+        </w:rPr>
+      </w:pPr>
+    </w:p>
+    <w:p>
+      <w:pPr>
+        <w:pStyle w:val="PlainText"/>
         <w:rPr>
           <w:rFonts w:ascii="Courier New" w:hAnsi="Courier New" w:cs="Courier New"/>
         </w:rPr>
@@ -1849,7 +2618,7 @@
     </w:p>
     <w:p>
       <w:pPr>
-        <w:pStyle w:val="Textebrut"/>
+        <w:pStyle w:val="PlainText"/>
         <w:rPr>
           <w:rFonts w:ascii="Courier New" w:hAnsi="Courier New" w:cs="Courier New"/>
         </w:rPr>
@@ -1877,21 +2646,21 @@
     </w:p>
     <w:p>
       <w:pPr>
-        <w:pStyle w:val="Textebrut"/>
-        <w:rPr>
-          <w:rFonts w:ascii="Courier New" w:hAnsi="Courier New" w:cs="Courier New"/>
-        </w:rPr>
-      </w:pPr>
-      <w:r>
-        <w:rPr>
-          <w:rFonts w:ascii="Courier New" w:hAnsi="Courier New" w:cs="Courier New"/>
-        </w:rPr>
-        <w:tab/>
-      </w:r>
-    </w:p>
-    <w:p>
-      <w:pPr>
-        <w:pStyle w:val="Textebrut"/>
+        <w:pStyle w:val="PlainText"/>
+        <w:rPr>
+          <w:rFonts w:ascii="Courier New" w:hAnsi="Courier New" w:cs="Courier New"/>
+        </w:rPr>
+      </w:pPr>
+      <w:r>
+        <w:rPr>
+          <w:rFonts w:ascii="Courier New" w:hAnsi="Courier New" w:cs="Courier New"/>
+        </w:rPr>
+        <w:tab/>
+      </w:r>
+    </w:p>
+    <w:p>
+      <w:pPr>
+        <w:pStyle w:val="PlainText"/>
         <w:rPr>
           <w:rFonts w:ascii="Courier New" w:hAnsi="Courier New" w:cs="Courier New"/>
           <w:sz w:val="28"/>
@@ -1909,31 +2678,25 @@
     </w:p>
     <w:p>
       <w:pPr>
-        <w:pStyle w:val="Textebrut"/>
-        <w:rPr>
-          <w:rFonts w:ascii="Courier New" w:hAnsi="Courier New" w:cs="Courier New"/>
-        </w:rPr>
-      </w:pPr>
-    </w:p>
-    <w:p>
-      <w:pPr>
-        <w:pStyle w:val="Textebrut"/>
-        <w:rPr>
-          <w:rFonts w:ascii="Courier New" w:hAnsi="Courier New" w:cs="Courier New"/>
-        </w:rPr>
-      </w:pPr>
-      <w:r>
-        <w:rPr>
-          <w:rFonts w:ascii="Courier New" w:hAnsi="Courier New" w:cs="Courier New"/>
-        </w:rPr>
-        <w:t>1.1</w:t>
-      </w:r>
+        <w:pStyle w:val="PlainText"/>
+        <w:rPr>
+          <w:rFonts w:ascii="Courier New" w:hAnsi="Courier New" w:cs="Courier New"/>
+        </w:rPr>
+      </w:pPr>
+    </w:p>
+    <w:p>
+      <w:pPr>
+        <w:pStyle w:val="PlainText"/>
+        <w:rPr>
+          <w:rFonts w:ascii="Courier New" w:hAnsi="Courier New" w:cs="Courier New"/>
+        </w:rPr>
+      </w:pPr>
       <w:proofErr w:type="gramStart"/>
       <w:r>
         <w:rPr>
           <w:rFonts w:ascii="Courier New" w:hAnsi="Courier New" w:cs="Courier New"/>
         </w:rPr>
-        <w:t>)</w:t>
+        <w:t>1.1)</w:t>
       </w:r>
       <w:r>
         <w:rPr>
@@ -1951,21 +2714,21 @@
     </w:p>
     <w:p>
       <w:pPr>
-        <w:pStyle w:val="Textebrut"/>
-        <w:rPr>
-          <w:rFonts w:ascii="Courier New" w:hAnsi="Courier New" w:cs="Courier New"/>
-        </w:rPr>
-      </w:pPr>
-      <w:r>
-        <w:rPr>
-          <w:rFonts w:ascii="Courier New" w:hAnsi="Courier New" w:cs="Courier New"/>
-        </w:rPr>
-        <w:tab/>
-      </w:r>
-    </w:p>
-    <w:p>
-      <w:pPr>
-        <w:pStyle w:val="Textebrut"/>
+        <w:pStyle w:val="PlainText"/>
+        <w:rPr>
+          <w:rFonts w:ascii="Courier New" w:hAnsi="Courier New" w:cs="Courier New"/>
+        </w:rPr>
+      </w:pPr>
+      <w:r>
+        <w:rPr>
+          <w:rFonts w:ascii="Courier New" w:hAnsi="Courier New" w:cs="Courier New"/>
+        </w:rPr>
+        <w:tab/>
+      </w:r>
+    </w:p>
+    <w:p>
+      <w:pPr>
+        <w:pStyle w:val="PlainText"/>
         <w:rPr>
           <w:rFonts w:ascii="Courier New" w:hAnsi="Courier New" w:cs="Courier New"/>
         </w:rPr>
@@ -1980,7 +2743,7 @@
     </w:p>
     <w:p>
       <w:pPr>
-        <w:pStyle w:val="Textebrut"/>
+        <w:pStyle w:val="PlainText"/>
         <w:rPr>
           <w:rFonts w:ascii="Courier New" w:hAnsi="Courier New" w:cs="Courier New"/>
         </w:rPr>
@@ -2025,7 +2788,7 @@
     </w:p>
     <w:p>
       <w:pPr>
-        <w:pStyle w:val="Textebrut"/>
+        <w:pStyle w:val="PlainText"/>
         <w:rPr>
           <w:rFonts w:ascii="Courier New" w:hAnsi="Courier New" w:cs="Courier New"/>
         </w:rPr>
@@ -2053,7 +2816,7 @@
     </w:p>
     <w:p>
       <w:pPr>
-        <w:pStyle w:val="Textebrut"/>
+        <w:pStyle w:val="PlainText"/>
         <w:rPr>
           <w:rFonts w:ascii="Courier New" w:hAnsi="Courier New" w:cs="Courier New"/>
         </w:rPr>
@@ -2098,7 +2861,7 @@
     </w:p>
     <w:p>
       <w:pPr>
-        <w:pStyle w:val="Textebrut"/>
+        <w:pStyle w:val="PlainText"/>
         <w:rPr>
           <w:rFonts w:ascii="Courier New" w:hAnsi="Courier New" w:cs="Courier New"/>
         </w:rPr>
@@ -2144,7 +2907,7 @@
     </w:p>
     <w:p>
       <w:pPr>
-        <w:pStyle w:val="Textebrut"/>
+        <w:pStyle w:val="PlainText"/>
         <w:rPr>
           <w:rFonts w:ascii="Courier New" w:hAnsi="Courier New" w:cs="Courier New"/>
         </w:rPr>
@@ -2166,7 +2929,7 @@
     </w:p>
     <w:p>
       <w:pPr>
-        <w:pStyle w:val="Textebrut"/>
+        <w:pStyle w:val="PlainText"/>
         <w:rPr>
           <w:rFonts w:ascii="Courier New" w:hAnsi="Courier New" w:cs="Courier New"/>
         </w:rPr>
@@ -2211,15 +2974,16 @@
     </w:p>
     <w:p>
       <w:pPr>
-        <w:pStyle w:val="Textebrut"/>
-        <w:rPr>
-          <w:rFonts w:ascii="Courier New" w:hAnsi="Courier New" w:cs="Courier New"/>
-        </w:rPr>
-      </w:pPr>
-      <w:r>
-        <w:rPr>
-          <w:rFonts w:ascii="Courier New" w:hAnsi="Courier New" w:cs="Courier New"/>
-        </w:rPr>
+        <w:pStyle w:val="PlainText"/>
+        <w:rPr>
+          <w:rFonts w:ascii="Courier New" w:hAnsi="Courier New" w:cs="Courier New"/>
+        </w:rPr>
+      </w:pPr>
+      <w:r>
+        <w:rPr>
+          <w:rFonts w:ascii="Courier New" w:hAnsi="Courier New" w:cs="Courier New"/>
+        </w:rPr>
+        <w:lastRenderedPageBreak/>
         <w:tab/>
         <w:t>1.1.3)</w:t>
       </w:r>
@@ -2233,7 +2997,7 @@
     </w:p>
     <w:p>
       <w:pPr>
-        <w:pStyle w:val="Textebrut"/>
+        <w:pStyle w:val="PlainText"/>
         <w:rPr>
           <w:rFonts w:ascii="Courier New" w:hAnsi="Courier New" w:cs="Courier New"/>
         </w:rPr>
@@ -2278,7 +3042,7 @@
     </w:p>
     <w:p>
       <w:pPr>
-        <w:pStyle w:val="Textebrut"/>
+        <w:pStyle w:val="PlainText"/>
         <w:rPr>
           <w:rFonts w:ascii="Courier New" w:hAnsi="Courier New" w:cs="Courier New"/>
         </w:rPr>
@@ -2300,7 +3064,7 @@
     </w:p>
     <w:p>
       <w:pPr>
-        <w:pStyle w:val="Textebrut"/>
+        <w:pStyle w:val="PlainText"/>
         <w:rPr>
           <w:rFonts w:ascii="Courier New" w:hAnsi="Courier New" w:cs="Courier New"/>
         </w:rPr>
@@ -2345,7 +3109,7 @@
     </w:p>
     <w:p>
       <w:pPr>
-        <w:pStyle w:val="Textebrut"/>
+        <w:pStyle w:val="PlainText"/>
         <w:rPr>
           <w:rFonts w:ascii="Courier New" w:hAnsi="Courier New" w:cs="Courier New"/>
         </w:rPr>
@@ -2367,7 +3131,7 @@
     </w:p>
     <w:p>
       <w:pPr>
-        <w:pStyle w:val="Textebrut"/>
+        <w:pStyle w:val="PlainText"/>
         <w:rPr>
           <w:rFonts w:ascii="Courier New" w:hAnsi="Courier New" w:cs="Courier New"/>
         </w:rPr>
@@ -2423,33 +3187,33 @@
     </w:p>
     <w:p>
       <w:pPr>
-        <w:pStyle w:val="Textebrut"/>
-        <w:rPr>
-          <w:rFonts w:ascii="Courier New" w:hAnsi="Courier New" w:cs="Courier New"/>
-        </w:rPr>
-      </w:pPr>
-      <w:r>
-        <w:rPr>
-          <w:rFonts w:ascii="Courier New" w:hAnsi="Courier New" w:cs="Courier New"/>
-        </w:rPr>
-        <w:tab/>
-      </w:r>
-      <w:r>
-        <w:rPr>
-          <w:rFonts w:ascii="Courier New" w:hAnsi="Courier New" w:cs="Courier New"/>
-        </w:rPr>
-        <w:tab/>
-      </w:r>
-      <w:r>
-        <w:rPr>
-          <w:rFonts w:ascii="Courier New" w:hAnsi="Courier New" w:cs="Courier New"/>
-        </w:rPr>
-        <w:tab/>
-      </w:r>
-    </w:p>
-    <w:p>
-      <w:pPr>
-        <w:pStyle w:val="Textebrut"/>
+        <w:pStyle w:val="PlainText"/>
+        <w:rPr>
+          <w:rFonts w:ascii="Courier New" w:hAnsi="Courier New" w:cs="Courier New"/>
+        </w:rPr>
+      </w:pPr>
+      <w:r>
+        <w:rPr>
+          <w:rFonts w:ascii="Courier New" w:hAnsi="Courier New" w:cs="Courier New"/>
+        </w:rPr>
+        <w:tab/>
+      </w:r>
+      <w:r>
+        <w:rPr>
+          <w:rFonts w:ascii="Courier New" w:hAnsi="Courier New" w:cs="Courier New"/>
+        </w:rPr>
+        <w:tab/>
+      </w:r>
+      <w:r>
+        <w:rPr>
+          <w:rFonts w:ascii="Courier New" w:hAnsi="Courier New" w:cs="Courier New"/>
+        </w:rPr>
+        <w:tab/>
+      </w:r>
+    </w:p>
+    <w:p>
+      <w:pPr>
+        <w:pStyle w:val="PlainText"/>
         <w:rPr>
           <w:rFonts w:ascii="Courier New" w:hAnsi="Courier New" w:cs="Courier New"/>
         </w:rPr>
@@ -2460,7 +3224,6 @@
           <w:noProof/>
           <w:lang w:eastAsia="fr-CA"/>
         </w:rPr>
-        <w:lastRenderedPageBreak/>
         <w:drawing>
           <wp:inline distT="0" distB="0" distL="0" distR="0">
             <wp:extent cx="5449061" cy="2781688"/>
@@ -2477,7 +3240,7 @@
                     <pic:cNvPicPr/>
                   </pic:nvPicPr>
                   <pic:blipFill>
-                    <a:blip r:embed="rId10">
+                    <a:blip r:embed="rId9">
                       <a:extLst>
                         <a:ext uri="{28A0092B-C50C-407E-A947-70E740481C1C}">
                           <a14:useLocalDpi xmlns:a14="http://schemas.microsoft.com/office/drawing/2010/main" val="0"/>
@@ -2506,15 +3269,15 @@
     </w:p>
     <w:p>
       <w:pPr>
-        <w:pStyle w:val="Textebrut"/>
-        <w:rPr>
-          <w:rFonts w:ascii="Courier New" w:hAnsi="Courier New" w:cs="Courier New"/>
-        </w:rPr>
-      </w:pPr>
-    </w:p>
-    <w:p>
-      <w:pPr>
-        <w:pStyle w:val="Textebrut"/>
+        <w:pStyle w:val="PlainText"/>
+        <w:rPr>
+          <w:rFonts w:ascii="Courier New" w:hAnsi="Courier New" w:cs="Courier New"/>
+        </w:rPr>
+      </w:pPr>
+    </w:p>
+    <w:p>
+      <w:pPr>
+        <w:pStyle w:val="PlainText"/>
         <w:rPr>
           <w:rFonts w:ascii="Courier New" w:hAnsi="Courier New" w:cs="Courier New"/>
           <w:sz w:val="28"/>
@@ -2532,31 +3295,25 @@
     </w:p>
     <w:p>
       <w:pPr>
-        <w:pStyle w:val="Textebrut"/>
-        <w:rPr>
-          <w:rFonts w:ascii="Courier New" w:hAnsi="Courier New" w:cs="Courier New"/>
-        </w:rPr>
-      </w:pPr>
-    </w:p>
-    <w:p>
-      <w:pPr>
-        <w:pStyle w:val="Textebrut"/>
-        <w:rPr>
-          <w:rFonts w:ascii="Courier New" w:hAnsi="Courier New" w:cs="Courier New"/>
-        </w:rPr>
-      </w:pPr>
-      <w:r>
-        <w:rPr>
-          <w:rFonts w:ascii="Courier New" w:hAnsi="Courier New" w:cs="Courier New"/>
-        </w:rPr>
-        <w:t>1.2</w:t>
-      </w:r>
+        <w:pStyle w:val="PlainText"/>
+        <w:rPr>
+          <w:rFonts w:ascii="Courier New" w:hAnsi="Courier New" w:cs="Courier New"/>
+        </w:rPr>
+      </w:pPr>
+    </w:p>
+    <w:p>
+      <w:pPr>
+        <w:pStyle w:val="PlainText"/>
+        <w:rPr>
+          <w:rFonts w:ascii="Courier New" w:hAnsi="Courier New" w:cs="Courier New"/>
+        </w:rPr>
+      </w:pPr>
       <w:proofErr w:type="gramStart"/>
       <w:r>
         <w:rPr>
           <w:rFonts w:ascii="Courier New" w:hAnsi="Courier New" w:cs="Courier New"/>
         </w:rPr>
-        <w:t>)</w:t>
+        <w:t>1.2)</w:t>
       </w:r>
       <w:r>
         <w:rPr>
@@ -2574,15 +3331,15 @@
     </w:p>
     <w:p>
       <w:pPr>
-        <w:pStyle w:val="Textebrut"/>
-        <w:rPr>
-          <w:rFonts w:ascii="Courier New" w:hAnsi="Courier New" w:cs="Courier New"/>
-        </w:rPr>
-      </w:pPr>
-    </w:p>
-    <w:p>
-      <w:pPr>
-        <w:pStyle w:val="Textebrut"/>
+        <w:pStyle w:val="PlainText"/>
+        <w:rPr>
+          <w:rFonts w:ascii="Courier New" w:hAnsi="Courier New" w:cs="Courier New"/>
+        </w:rPr>
+      </w:pPr>
+    </w:p>
+    <w:p>
+      <w:pPr>
+        <w:pStyle w:val="PlainText"/>
         <w:rPr>
           <w:rFonts w:ascii="Courier New" w:hAnsi="Courier New" w:cs="Courier New"/>
         </w:rPr>
@@ -2597,7 +3354,7 @@
     </w:p>
     <w:p>
       <w:pPr>
-        <w:pStyle w:val="Textebrut"/>
+        <w:pStyle w:val="PlainText"/>
         <w:rPr>
           <w:rFonts w:ascii="Courier New" w:hAnsi="Courier New" w:cs="Courier New"/>
         </w:rPr>
@@ -2642,7 +3399,7 @@
     </w:p>
     <w:p>
       <w:pPr>
-        <w:pStyle w:val="Textebrut"/>
+        <w:pStyle w:val="PlainText"/>
         <w:rPr>
           <w:rFonts w:ascii="Courier New" w:hAnsi="Courier New" w:cs="Courier New"/>
         </w:rPr>
@@ -2657,7 +3414,7 @@
     </w:p>
     <w:p>
       <w:pPr>
-        <w:pStyle w:val="Textebrut"/>
+        <w:pStyle w:val="PlainText"/>
         <w:rPr>
           <w:rFonts w:ascii="Courier New" w:hAnsi="Courier New" w:cs="Courier New"/>
         </w:rPr>
@@ -2702,7 +3459,7 @@
     </w:p>
     <w:p>
       <w:pPr>
-        <w:pStyle w:val="Textebrut"/>
+        <w:pStyle w:val="PlainText"/>
         <w:rPr>
           <w:rFonts w:ascii="Courier New" w:hAnsi="Courier New" w:cs="Courier New"/>
         </w:rPr>
@@ -2717,7 +3474,7 @@
     </w:p>
     <w:p>
       <w:pPr>
-        <w:pStyle w:val="Textebrut"/>
+        <w:pStyle w:val="PlainText"/>
         <w:rPr>
           <w:rFonts w:ascii="Courier New" w:hAnsi="Courier New" w:cs="Courier New"/>
         </w:rPr>
@@ -2762,7 +3519,7 @@
     </w:p>
     <w:p>
       <w:pPr>
-        <w:pStyle w:val="Textebrut"/>
+        <w:pStyle w:val="PlainText"/>
         <w:rPr>
           <w:rFonts w:ascii="Courier New" w:hAnsi="Courier New" w:cs="Courier New"/>
         </w:rPr>
@@ -2784,7 +3541,7 @@
     </w:p>
     <w:p>
       <w:pPr>
-        <w:pStyle w:val="Textebrut"/>
+        <w:pStyle w:val="PlainText"/>
         <w:rPr>
           <w:rFonts w:ascii="Courier New" w:hAnsi="Courier New" w:cs="Courier New"/>
         </w:rPr>
@@ -2829,7 +3586,7 @@
     </w:p>
     <w:p>
       <w:pPr>
-        <w:pStyle w:val="Textebrut"/>
+        <w:pStyle w:val="PlainText"/>
         <w:rPr>
           <w:rFonts w:ascii="Courier New" w:hAnsi="Courier New" w:cs="Courier New"/>
         </w:rPr>
@@ -2840,6 +3597,7 @@
           <w:noProof/>
           <w:lang w:eastAsia="fr-CA"/>
         </w:rPr>
+        <w:lastRenderedPageBreak/>
         <w:drawing>
           <wp:inline distT="0" distB="0" distL="0" distR="0">
             <wp:extent cx="5430008" cy="1857634"/>
@@ -2856,7 +3614,7 @@
                     <pic:cNvPicPr/>
                   </pic:nvPicPr>
                   <pic:blipFill>
-                    <a:blip r:embed="rId11">
+                    <a:blip r:embed="rId10">
                       <a:extLst>
                         <a:ext uri="{28A0092B-C50C-407E-A947-70E740481C1C}">
                           <a14:useLocalDpi xmlns:a14="http://schemas.microsoft.com/office/drawing/2010/main" val="0"/>
@@ -2885,15 +3643,15 @@
     </w:p>
     <w:p>
       <w:pPr>
-        <w:pStyle w:val="Textebrut"/>
-        <w:rPr>
-          <w:rFonts w:ascii="Courier New" w:hAnsi="Courier New" w:cs="Courier New"/>
-        </w:rPr>
-      </w:pPr>
-    </w:p>
-    <w:p>
-      <w:pPr>
-        <w:pStyle w:val="Textebrut"/>
+        <w:pStyle w:val="PlainText"/>
+        <w:rPr>
+          <w:rFonts w:ascii="Courier New" w:hAnsi="Courier New" w:cs="Courier New"/>
+        </w:rPr>
+      </w:pPr>
+    </w:p>
+    <w:p>
+      <w:pPr>
+        <w:pStyle w:val="PlainText"/>
         <w:rPr>
           <w:rFonts w:ascii="Courier New" w:hAnsi="Courier New" w:cs="Courier New"/>
           <w:sz w:val="28"/>
@@ -2903,7 +3661,7 @@
     </w:p>
     <w:p>
       <w:pPr>
-        <w:pStyle w:val="Textebrut"/>
+        <w:pStyle w:val="PlainText"/>
         <w:rPr>
           <w:rFonts w:ascii="Courier New" w:hAnsi="Courier New" w:cs="Courier New"/>
           <w:sz w:val="28"/>
@@ -2913,7 +3671,7 @@
     </w:p>
     <w:p>
       <w:pPr>
-        <w:pStyle w:val="Textebrut"/>
+        <w:pStyle w:val="PlainText"/>
         <w:rPr>
           <w:rFonts w:ascii="Courier New" w:hAnsi="Courier New" w:cs="Courier New"/>
           <w:sz w:val="28"/>
@@ -2923,7 +3681,7 @@
     </w:p>
     <w:p>
       <w:pPr>
-        <w:pStyle w:val="Textebrut"/>
+        <w:pStyle w:val="PlainText"/>
         <w:rPr>
           <w:rFonts w:ascii="Courier New" w:hAnsi="Courier New" w:cs="Courier New"/>
           <w:sz w:val="28"/>
@@ -2933,7 +3691,7 @@
     </w:p>
     <w:p>
       <w:pPr>
-        <w:pStyle w:val="Textebrut"/>
+        <w:pStyle w:val="PlainText"/>
         <w:rPr>
           <w:rFonts w:ascii="Courier New" w:hAnsi="Courier New" w:cs="Courier New"/>
           <w:sz w:val="28"/>
@@ -2946,37 +3704,30 @@
           <w:sz w:val="28"/>
           <w:szCs w:val="28"/>
         </w:rPr>
-        <w:lastRenderedPageBreak/>
         <w:t>Modification des membres</w:t>
       </w:r>
     </w:p>
     <w:p>
       <w:pPr>
-        <w:pStyle w:val="Textebrut"/>
-        <w:rPr>
-          <w:rFonts w:ascii="Courier New" w:hAnsi="Courier New" w:cs="Courier New"/>
-        </w:rPr>
-      </w:pPr>
-    </w:p>
-    <w:p>
-      <w:pPr>
-        <w:pStyle w:val="Textebrut"/>
-        <w:rPr>
-          <w:rFonts w:ascii="Courier New" w:hAnsi="Courier New" w:cs="Courier New"/>
-        </w:rPr>
-      </w:pPr>
-      <w:r>
-        <w:rPr>
-          <w:rFonts w:ascii="Courier New" w:hAnsi="Courier New" w:cs="Courier New"/>
-        </w:rPr>
-        <w:t>1.1.4</w:t>
-      </w:r>
+        <w:pStyle w:val="PlainText"/>
+        <w:rPr>
+          <w:rFonts w:ascii="Courier New" w:hAnsi="Courier New" w:cs="Courier New"/>
+        </w:rPr>
+      </w:pPr>
+    </w:p>
+    <w:p>
+      <w:pPr>
+        <w:pStyle w:val="PlainText"/>
+        <w:rPr>
+          <w:rFonts w:ascii="Courier New" w:hAnsi="Courier New" w:cs="Courier New"/>
+        </w:rPr>
+      </w:pPr>
       <w:proofErr w:type="gramStart"/>
       <w:r>
         <w:rPr>
           <w:rFonts w:ascii="Courier New" w:hAnsi="Courier New" w:cs="Courier New"/>
         </w:rPr>
-        <w:t>)Après</w:t>
+        <w:t>1.1.4)Après</w:t>
       </w:r>
       <w:proofErr w:type="gramEnd"/>
       <w:r>
@@ -2988,15 +3739,15 @@
     </w:p>
     <w:p>
       <w:pPr>
-        <w:pStyle w:val="Textebrut"/>
-        <w:rPr>
-          <w:rFonts w:ascii="Courier New" w:hAnsi="Courier New" w:cs="Courier New"/>
-        </w:rPr>
-      </w:pPr>
-    </w:p>
-    <w:p>
-      <w:pPr>
-        <w:pStyle w:val="Textebrut"/>
+        <w:pStyle w:val="PlainText"/>
+        <w:rPr>
+          <w:rFonts w:ascii="Courier New" w:hAnsi="Courier New" w:cs="Courier New"/>
+        </w:rPr>
+      </w:pPr>
+    </w:p>
+    <w:p>
+      <w:pPr>
+        <w:pStyle w:val="PlainText"/>
         <w:rPr>
           <w:rFonts w:ascii="Courier New" w:hAnsi="Courier New" w:cs="Courier New"/>
         </w:rPr>
@@ -3011,7 +3762,7 @@
     </w:p>
     <w:p>
       <w:pPr>
-        <w:pStyle w:val="Textebrut"/>
+        <w:pStyle w:val="PlainText"/>
         <w:rPr>
           <w:rFonts w:ascii="Courier New" w:hAnsi="Courier New" w:cs="Courier New"/>
         </w:rPr>
@@ -3056,7 +3807,7 @@
     </w:p>
     <w:p>
       <w:pPr>
-        <w:pStyle w:val="Textebrut"/>
+        <w:pStyle w:val="PlainText"/>
         <w:rPr>
           <w:rFonts w:ascii="Courier New" w:hAnsi="Courier New" w:cs="Courier New"/>
         </w:rPr>
@@ -3083,7 +3834,7 @@
     </w:p>
     <w:p>
       <w:pPr>
-        <w:pStyle w:val="Textebrut"/>
+        <w:pStyle w:val="PlainText"/>
         <w:rPr>
           <w:rFonts w:ascii="Courier New" w:hAnsi="Courier New" w:cs="Courier New"/>
         </w:rPr>
@@ -3128,7 +3879,7 @@
     </w:p>
     <w:p>
       <w:pPr>
-        <w:pStyle w:val="Textebrut"/>
+        <w:pStyle w:val="PlainText"/>
         <w:rPr>
           <w:rFonts w:ascii="Courier New" w:hAnsi="Courier New" w:cs="Courier New"/>
         </w:rPr>
@@ -3143,7 +3894,7 @@
     </w:p>
     <w:p>
       <w:pPr>
-        <w:pStyle w:val="Textebrut"/>
+        <w:pStyle w:val="PlainText"/>
         <w:rPr>
           <w:rFonts w:ascii="Courier New" w:hAnsi="Courier New" w:cs="Courier New"/>
         </w:rPr>
@@ -3188,7 +3939,7 @@
     </w:p>
     <w:p>
       <w:pPr>
-        <w:pStyle w:val="Textebrut"/>
+        <w:pStyle w:val="PlainText"/>
         <w:rPr>
           <w:rFonts w:ascii="Courier New" w:hAnsi="Courier New" w:cs="Courier New"/>
         </w:rPr>
@@ -3203,7 +3954,7 @@
     </w:p>
     <w:p>
       <w:pPr>
-        <w:pStyle w:val="Textebrut"/>
+        <w:pStyle w:val="PlainText"/>
         <w:rPr>
           <w:rFonts w:ascii="Courier New" w:hAnsi="Courier New" w:cs="Courier New"/>
         </w:rPr>
@@ -3248,24 +3999,23 @@
     </w:p>
     <w:p>
       <w:pPr>
-        <w:pStyle w:val="Textebrut"/>
-        <w:rPr>
-          <w:rFonts w:ascii="Courier New" w:hAnsi="Courier New" w:cs="Courier New"/>
-        </w:rPr>
-      </w:pPr>
-      <w:r>
-        <w:rPr>
-          <w:rFonts w:ascii="Courier New" w:hAnsi="Courier New" w:cs="Courier New"/>
-        </w:rPr>
-        <w:tab/>
-        <w:t>1.1.4.4</w:t>
+        <w:pStyle w:val="PlainText"/>
+        <w:rPr>
+          <w:rFonts w:ascii="Courier New" w:hAnsi="Courier New" w:cs="Courier New"/>
+        </w:rPr>
+      </w:pPr>
+      <w:r>
+        <w:rPr>
+          <w:rFonts w:ascii="Courier New" w:hAnsi="Courier New" w:cs="Courier New"/>
+        </w:rPr>
+        <w:tab/>
       </w:r>
       <w:proofErr w:type="gramStart"/>
       <w:r>
         <w:rPr>
           <w:rFonts w:ascii="Courier New" w:hAnsi="Courier New" w:cs="Courier New"/>
         </w:rPr>
-        <w:t>)Ajouter</w:t>
+        <w:t>1.1.4.4)Ajouter</w:t>
       </w:r>
       <w:proofErr w:type="gramEnd"/>
       <w:r>
@@ -3277,7 +4027,7 @@
     </w:p>
     <w:p>
       <w:pPr>
-        <w:pStyle w:val="Textebrut"/>
+        <w:pStyle w:val="PlainText"/>
         <w:rPr>
           <w:rFonts w:ascii="Courier New" w:hAnsi="Courier New" w:cs="Courier New"/>
         </w:rPr>
@@ -3322,15 +4072,15 @@
     </w:p>
     <w:p>
       <w:pPr>
-        <w:pStyle w:val="Textebrut"/>
-        <w:rPr>
-          <w:rFonts w:ascii="Courier New" w:hAnsi="Courier New" w:cs="Courier New"/>
-        </w:rPr>
-      </w:pPr>
-    </w:p>
-    <w:p>
-      <w:pPr>
-        <w:pStyle w:val="Textebrut"/>
+        <w:pStyle w:val="PlainText"/>
+        <w:rPr>
+          <w:rFonts w:ascii="Courier New" w:hAnsi="Courier New" w:cs="Courier New"/>
+        </w:rPr>
+      </w:pPr>
+    </w:p>
+    <w:p>
+      <w:pPr>
+        <w:pStyle w:val="PlainText"/>
         <w:rPr>
           <w:rFonts w:ascii="Courier New" w:hAnsi="Courier New" w:cs="Courier New"/>
         </w:rPr>
@@ -3341,6 +4091,7 @@
           <w:noProof/>
           <w:lang w:eastAsia="fr-CA"/>
         </w:rPr>
+        <w:lastRenderedPageBreak/>
         <w:drawing>
           <wp:inline distT="0" distB="0" distL="0" distR="0">
             <wp:extent cx="5458587" cy="2333951"/>
@@ -3357,7 +4108,7 @@
                     <pic:cNvPicPr/>
                   </pic:nvPicPr>
                   <pic:blipFill>
-                    <a:blip r:embed="rId12">
+                    <a:blip r:embed="rId11">
                       <a:extLst>
                         <a:ext uri="{28A0092B-C50C-407E-A947-70E740481C1C}">
                           <a14:useLocalDpi xmlns:a14="http://schemas.microsoft.com/office/drawing/2010/main" val="0"/>
@@ -3386,7 +4137,7 @@
     </w:p>
     <w:p>
       <w:pPr>
-        <w:pStyle w:val="Textebrut"/>
+        <w:pStyle w:val="PlainText"/>
         <w:rPr>
           <w:rFonts w:ascii="Courier New" w:hAnsi="Courier New" w:cs="Courier New"/>
           <w:sz w:val="28"/>
@@ -3396,7 +4147,7 @@
     </w:p>
     <w:p>
       <w:pPr>
-        <w:pStyle w:val="Textebrut"/>
+        <w:pStyle w:val="PlainText"/>
         <w:rPr>
           <w:rFonts w:ascii="Courier New" w:hAnsi="Courier New" w:cs="Courier New"/>
           <w:sz w:val="28"/>
@@ -3414,15 +4165,15 @@
     </w:p>
     <w:p>
       <w:pPr>
-        <w:pStyle w:val="Textebrut"/>
-        <w:rPr>
-          <w:rFonts w:ascii="Courier New" w:hAnsi="Courier New" w:cs="Courier New"/>
-        </w:rPr>
-      </w:pPr>
-    </w:p>
-    <w:p>
-      <w:pPr>
-        <w:pStyle w:val="Textebrut"/>
+        <w:pStyle w:val="PlainText"/>
+        <w:rPr>
+          <w:rFonts w:ascii="Courier New" w:hAnsi="Courier New" w:cs="Courier New"/>
+        </w:rPr>
+      </w:pPr>
+    </w:p>
+    <w:p>
+      <w:pPr>
+        <w:pStyle w:val="PlainText"/>
         <w:rPr>
           <w:rFonts w:ascii="Courier New" w:hAnsi="Courier New" w:cs="Courier New"/>
         </w:rPr>
@@ -3436,7 +4187,7 @@
     </w:p>
     <w:p>
       <w:pPr>
-        <w:pStyle w:val="Textebrut"/>
+        <w:pStyle w:val="PlainText"/>
         <w:rPr>
           <w:rFonts w:cs="Consolas"/>
           <w:color w:val="000000"/>
@@ -3463,7 +4214,7 @@
     </w:p>
     <w:p>
       <w:pPr>
-        <w:pStyle w:val="Textebrut"/>
+        <w:pStyle w:val="PlainText"/>
         <w:rPr>
           <w:rFonts w:ascii="Courier New" w:hAnsi="Courier New" w:cs="Courier New"/>
         </w:rPr>
@@ -3490,15 +4241,15 @@
     </w:p>
     <w:p>
       <w:pPr>
-        <w:pStyle w:val="Textebrut"/>
-        <w:rPr>
-          <w:rFonts w:ascii="Courier New" w:hAnsi="Courier New" w:cs="Courier New"/>
-        </w:rPr>
-      </w:pPr>
-    </w:p>
-    <w:p>
-      <w:pPr>
-        <w:pStyle w:val="Textebrut"/>
+        <w:pStyle w:val="PlainText"/>
+        <w:rPr>
+          <w:rFonts w:ascii="Courier New" w:hAnsi="Courier New" w:cs="Courier New"/>
+        </w:rPr>
+      </w:pPr>
+    </w:p>
+    <w:p>
+      <w:pPr>
+        <w:pStyle w:val="PlainText"/>
         <w:rPr>
           <w:rFonts w:ascii="Courier New" w:hAnsi="Courier New" w:cs="Courier New"/>
         </w:rPr>
@@ -3522,7 +4273,7 @@
     </w:p>
     <w:p>
       <w:pPr>
-        <w:pStyle w:val="Textebrut"/>
+        <w:pStyle w:val="PlainText"/>
         <w:rPr>
           <w:rFonts w:ascii="Courier New" w:hAnsi="Courier New" w:cs="Courier New"/>
         </w:rPr>
@@ -3543,21 +4294,21 @@
     </w:p>
     <w:p>
       <w:pPr>
-        <w:pStyle w:val="Textebrut"/>
-        <w:rPr>
-          <w:rFonts w:ascii="Courier New" w:hAnsi="Courier New" w:cs="Courier New"/>
-        </w:rPr>
-      </w:pPr>
-      <w:r>
-        <w:rPr>
-          <w:rFonts w:ascii="Courier New" w:hAnsi="Courier New" w:cs="Courier New"/>
-        </w:rPr>
-        <w:tab/>
-      </w:r>
-    </w:p>
-    <w:p>
-      <w:pPr>
-        <w:pStyle w:val="Textebrut"/>
+        <w:pStyle w:val="PlainText"/>
+        <w:rPr>
+          <w:rFonts w:ascii="Courier New" w:hAnsi="Courier New" w:cs="Courier New"/>
+        </w:rPr>
+      </w:pPr>
+      <w:r>
+        <w:rPr>
+          <w:rFonts w:ascii="Courier New" w:hAnsi="Courier New" w:cs="Courier New"/>
+        </w:rPr>
+        <w:tab/>
+      </w:r>
+    </w:p>
+    <w:p>
+      <w:pPr>
+        <w:pStyle w:val="PlainText"/>
         <w:ind w:firstLine="708"/>
         <w:rPr>
           <w:rFonts w:ascii="Courier New" w:hAnsi="Courier New" w:cs="Courier New"/>
@@ -3590,7 +4341,7 @@
     </w:p>
     <w:p>
       <w:pPr>
-        <w:pStyle w:val="Textebrut"/>
+        <w:pStyle w:val="PlainText"/>
         <w:rPr>
           <w:rFonts w:ascii="Courier New" w:hAnsi="Courier New" w:cs="Courier New"/>
         </w:rPr>
@@ -3611,7 +4362,7 @@
     </w:p>
     <w:p>
       <w:pPr>
-        <w:pStyle w:val="Textebrut"/>
+        <w:pStyle w:val="PlainText"/>
         <w:rPr>
           <w:rFonts w:ascii="Courier New" w:hAnsi="Courier New" w:cs="Courier New"/>
         </w:rPr>
@@ -3622,7 +4373,6 @@
           <w:noProof/>
           <w:lang w:eastAsia="fr-CA"/>
         </w:rPr>
-        <w:lastRenderedPageBreak/>
         <w:drawing>
           <wp:inline distT="0" distB="0" distL="0" distR="0">
             <wp:extent cx="5487166" cy="1648055"/>
@@ -3639,7 +4389,7 @@
                     <pic:cNvPicPr/>
                   </pic:nvPicPr>
                   <pic:blipFill>
-                    <a:blip r:embed="rId13">
+                    <a:blip r:embed="rId12">
                       <a:extLst>
                         <a:ext uri="{28A0092B-C50C-407E-A947-70E740481C1C}">
                           <a14:useLocalDpi xmlns:a14="http://schemas.microsoft.com/office/drawing/2010/main" val="0"/>
@@ -3668,7 +4418,7 @@
     </w:p>
     <w:p>
       <w:pPr>
-        <w:pStyle w:val="Textebrut"/>
+        <w:pStyle w:val="PlainText"/>
         <w:rPr>
           <w:rFonts w:ascii="Courier New" w:hAnsi="Courier New" w:cs="Courier New"/>
           <w:sz w:val="28"/>
@@ -3678,7 +4428,7 @@
     </w:p>
     <w:p>
       <w:pPr>
-        <w:pStyle w:val="Textebrut"/>
+        <w:pStyle w:val="PlainText"/>
         <w:rPr>
           <w:rFonts w:ascii="Courier New" w:hAnsi="Courier New" w:cs="Courier New"/>
           <w:sz w:val="28"/>
@@ -3688,7 +4438,7 @@
     </w:p>
     <w:p>
       <w:pPr>
-        <w:pStyle w:val="Textebrut"/>
+        <w:pStyle w:val="PlainText"/>
         <w:rPr>
           <w:rFonts w:ascii="Courier New" w:hAnsi="Courier New" w:cs="Courier New"/>
           <w:sz w:val="28"/>
@@ -3706,7 +4456,7 @@
     </w:p>
     <w:p>
       <w:pPr>
-        <w:pStyle w:val="Textebrut"/>
+        <w:pStyle w:val="PlainText"/>
         <w:rPr>
           <w:rFonts w:ascii="Courier New" w:hAnsi="Courier New" w:cs="Courier New"/>
           <w:sz w:val="28"/>
@@ -3716,7 +4466,7 @@
     </w:p>
     <w:p>
       <w:pPr>
-        <w:pStyle w:val="Textebrut"/>
+        <w:pStyle w:val="PlainText"/>
         <w:rPr>
           <w:rFonts w:ascii="Courier New" w:hAnsi="Courier New" w:cs="Courier New"/>
         </w:rPr>
@@ -3730,7 +4480,7 @@
     </w:p>
     <w:p>
       <w:pPr>
-        <w:pStyle w:val="Textebrut"/>
+        <w:pStyle w:val="PlainText"/>
         <w:numPr>
           <w:ilvl w:val="0"/>
           <w:numId w:val="2"/>
@@ -3748,7 +4498,7 @@
     </w:p>
     <w:p>
       <w:pPr>
-        <w:pStyle w:val="Textebrut"/>
+        <w:pStyle w:val="PlainText"/>
         <w:ind w:left="1416"/>
         <w:rPr>
           <w:rFonts w:ascii="Courier New" w:hAnsi="Courier New" w:cs="Courier New"/>
@@ -3763,7 +4513,7 @@
     </w:p>
     <w:p>
       <w:pPr>
-        <w:pStyle w:val="Textebrut"/>
+        <w:pStyle w:val="PlainText"/>
         <w:numPr>
           <w:ilvl w:val="0"/>
           <w:numId w:val="2"/>
@@ -3787,7 +4537,7 @@
     </w:p>
     <w:p>
       <w:pPr>
-        <w:pStyle w:val="Textebrut"/>
+        <w:pStyle w:val="PlainText"/>
         <w:ind w:left="1416"/>
         <w:rPr>
           <w:rFonts w:ascii="Courier New" w:hAnsi="Courier New" w:cs="Courier New"/>
@@ -3802,7 +4552,7 @@
     </w:p>
     <w:p>
       <w:pPr>
-        <w:pStyle w:val="Textebrut"/>
+        <w:pStyle w:val="PlainText"/>
         <w:numPr>
           <w:ilvl w:val="0"/>
           <w:numId w:val="2"/>
@@ -3820,7 +4570,7 @@
     </w:p>
     <w:p>
       <w:pPr>
-        <w:pStyle w:val="Textebrut"/>
+        <w:pStyle w:val="PlainText"/>
         <w:ind w:left="1416"/>
         <w:rPr>
           <w:rFonts w:ascii="Courier New" w:hAnsi="Courier New" w:cs="Courier New"/>
@@ -3830,6 +4580,7 @@
         <w:rPr>
           <w:rFonts w:ascii="Courier New" w:hAnsi="Courier New" w:cs="Courier New"/>
         </w:rPr>
+        <w:lastRenderedPageBreak/>
         <w:t>Vous permet de vous authentifier comme un professionnel</w:t>
       </w:r>
       <w:r>
@@ -3847,15 +4598,15 @@
     </w:p>
     <w:p>
       <w:pPr>
-        <w:pStyle w:val="Textebrut"/>
-        <w:rPr>
-          <w:rFonts w:ascii="Courier New" w:hAnsi="Courier New" w:cs="Courier New"/>
-        </w:rPr>
-      </w:pPr>
-    </w:p>
-    <w:p>
-      <w:pPr>
-        <w:pStyle w:val="Textebrut"/>
+        <w:pStyle w:val="PlainText"/>
+        <w:rPr>
+          <w:rFonts w:ascii="Courier New" w:hAnsi="Courier New" w:cs="Courier New"/>
+        </w:rPr>
+      </w:pPr>
+    </w:p>
+    <w:p>
+      <w:pPr>
+        <w:pStyle w:val="PlainText"/>
         <w:rPr>
           <w:rFonts w:ascii="Courier New" w:hAnsi="Courier New" w:cs="Courier New"/>
         </w:rPr>
@@ -3882,7 +4633,7 @@
                     <pic:cNvPicPr/>
                   </pic:nvPicPr>
                   <pic:blipFill>
-                    <a:blip r:embed="rId14">
+                    <a:blip r:embed="rId13">
                       <a:extLst>
                         <a:ext uri="{28A0092B-C50C-407E-A947-70E740481C1C}">
                           <a14:useLocalDpi xmlns:a14="http://schemas.microsoft.com/office/drawing/2010/main" val="0"/>
@@ -3911,7 +4662,7 @@
     </w:p>
     <w:p>
       <w:pPr>
-        <w:pStyle w:val="Textebrut"/>
+        <w:pStyle w:val="PlainText"/>
         <w:rPr>
           <w:rFonts w:ascii="Courier New" w:hAnsi="Courier New" w:cs="Courier New"/>
           <w:sz w:val="28"/>
@@ -3921,7 +4672,7 @@
     </w:p>
     <w:p>
       <w:pPr>
-        <w:pStyle w:val="Textebrut"/>
+        <w:pStyle w:val="PlainText"/>
         <w:rPr>
           <w:rFonts w:ascii="Courier New" w:hAnsi="Courier New" w:cs="Courier New"/>
           <w:sz w:val="28"/>
@@ -3931,7 +4682,7 @@
     </w:p>
     <w:p>
       <w:pPr>
-        <w:pStyle w:val="Textebrut"/>
+        <w:pStyle w:val="PlainText"/>
         <w:rPr>
           <w:rFonts w:ascii="Courier New" w:hAnsi="Courier New" w:cs="Courier New"/>
           <w:sz w:val="28"/>
@@ -3941,7 +4692,7 @@
     </w:p>
     <w:p>
       <w:pPr>
-        <w:pStyle w:val="Textebrut"/>
+        <w:pStyle w:val="PlainText"/>
         <w:rPr>
           <w:rFonts w:ascii="Courier New" w:hAnsi="Courier New" w:cs="Courier New"/>
           <w:sz w:val="28"/>
@@ -3951,7 +4702,7 @@
     </w:p>
     <w:p>
       <w:pPr>
-        <w:pStyle w:val="Textebrut"/>
+        <w:pStyle w:val="PlainText"/>
         <w:rPr>
           <w:rFonts w:ascii="Courier New" w:hAnsi="Courier New" w:cs="Courier New"/>
           <w:sz w:val="28"/>
@@ -3961,7 +4712,7 @@
     </w:p>
     <w:p>
       <w:pPr>
-        <w:pStyle w:val="Textebrut"/>
+        <w:pStyle w:val="PlainText"/>
         <w:rPr>
           <w:rFonts w:ascii="Courier New" w:hAnsi="Courier New" w:cs="Courier New"/>
           <w:sz w:val="28"/>
@@ -3971,28 +4722,25 @@
     </w:p>
     <w:p>
       <w:pPr>
-        <w:pStyle w:val="Textebrut"/>
+        <w:pStyle w:val="PlainText"/>
         <w:rPr>
           <w:rFonts w:ascii="Courier New" w:hAnsi="Courier New" w:cs="Courier New"/>
           <w:sz w:val="28"/>
           <w:szCs w:val="28"/>
         </w:rPr>
       </w:pPr>
-      <w:bookmarkStart w:id="0" w:name="_GoBack"/>
-      <w:bookmarkEnd w:id="0"/>
       <w:r>
         <w:rPr>
           <w:rFonts w:ascii="Courier New" w:hAnsi="Courier New" w:cs="Courier New"/>
           <w:sz w:val="28"/>
           <w:szCs w:val="28"/>
         </w:rPr>
-        <w:lastRenderedPageBreak/>
         <w:t>Menu membre</w:t>
       </w:r>
     </w:p>
     <w:p>
       <w:pPr>
-        <w:pStyle w:val="Textebrut"/>
+        <w:pStyle w:val="PlainText"/>
         <w:rPr>
           <w:rFonts w:ascii="Courier New" w:hAnsi="Courier New" w:cs="Courier New"/>
         </w:rPr>
@@ -4006,15 +4754,15 @@
     </w:p>
     <w:p>
       <w:pPr>
-        <w:pStyle w:val="Textebrut"/>
-        <w:rPr>
-          <w:rFonts w:ascii="Courier New" w:hAnsi="Courier New" w:cs="Courier New"/>
-        </w:rPr>
-      </w:pPr>
-    </w:p>
-    <w:p>
-      <w:pPr>
-        <w:pStyle w:val="Textebrut"/>
+        <w:pStyle w:val="PlainText"/>
+        <w:rPr>
+          <w:rFonts w:ascii="Courier New" w:hAnsi="Courier New" w:cs="Courier New"/>
+        </w:rPr>
+      </w:pPr>
+    </w:p>
+    <w:p>
+      <w:pPr>
+        <w:pStyle w:val="PlainText"/>
         <w:numPr>
           <w:ilvl w:val="1"/>
           <w:numId w:val="3"/>
@@ -4032,7 +4780,7 @@
     </w:p>
     <w:p>
       <w:pPr>
-        <w:pStyle w:val="Textebrut"/>
+        <w:pStyle w:val="PlainText"/>
         <w:ind w:left="2124"/>
         <w:rPr>
           <w:rFonts w:ascii="Courier New" w:hAnsi="Courier New" w:cs="Courier New"/>
@@ -4047,7 +4795,7 @@
     </w:p>
     <w:p>
       <w:pPr>
-        <w:pStyle w:val="Textebrut"/>
+        <w:pStyle w:val="PlainText"/>
         <w:numPr>
           <w:ilvl w:val="1"/>
           <w:numId w:val="3"/>
@@ -4065,7 +4813,7 @@
     </w:p>
     <w:p>
       <w:pPr>
-        <w:pStyle w:val="Textebrut"/>
+        <w:pStyle w:val="PlainText"/>
         <w:ind w:left="2124"/>
         <w:rPr>
           <w:rFonts w:ascii="Courier New" w:hAnsi="Courier New" w:cs="Courier New"/>
@@ -4086,7 +4834,7 @@
     </w:p>
     <w:p>
       <w:pPr>
-        <w:pStyle w:val="Textebrut"/>
+        <w:pStyle w:val="PlainText"/>
         <w:numPr>
           <w:ilvl w:val="1"/>
           <w:numId w:val="3"/>
@@ -4104,7 +4852,7 @@
     </w:p>
     <w:p>
       <w:pPr>
-        <w:pStyle w:val="Textebrut"/>
+        <w:pStyle w:val="PlainText"/>
         <w:ind w:left="1425"/>
         <w:rPr>
           <w:rFonts w:ascii="Courier New" w:hAnsi="Courier New" w:cs="Courier New"/>
@@ -4119,7 +4867,7 @@
     </w:p>
     <w:p>
       <w:pPr>
-        <w:pStyle w:val="Textebrut"/>
+        <w:pStyle w:val="PlainText"/>
         <w:numPr>
           <w:ilvl w:val="1"/>
           <w:numId w:val="3"/>
@@ -4137,7 +4885,7 @@
     </w:p>
     <w:p>
       <w:pPr>
-        <w:pStyle w:val="Textebrut"/>
+        <w:pStyle w:val="PlainText"/>
         <w:ind w:left="1416"/>
         <w:rPr>
           <w:rFonts w:ascii="Courier New" w:hAnsi="Courier New" w:cs="Courier New"/>
@@ -4152,7 +4900,7 @@
     </w:p>
     <w:p>
       <w:pPr>
-        <w:pStyle w:val="Textebrut"/>
+        <w:pStyle w:val="PlainText"/>
         <w:rPr>
           <w:rFonts w:ascii="Courier New" w:hAnsi="Courier New" w:cs="Courier New"/>
         </w:rPr>
@@ -4163,6 +4911,7 @@
           <w:noProof/>
           <w:lang w:eastAsia="fr-CA"/>
         </w:rPr>
+        <w:lastRenderedPageBreak/>
         <w:drawing>
           <wp:inline distT="0" distB="0" distL="0" distR="0">
             <wp:extent cx="5439535" cy="2181530"/>
@@ -4179,7 +4928,7 @@
                     <pic:cNvPicPr/>
                   </pic:nvPicPr>
                   <pic:blipFill>
-                    <a:blip r:embed="rId15">
+                    <a:blip r:embed="rId14">
                       <a:extLst>
                         <a:ext uri="{28A0092B-C50C-407E-A947-70E740481C1C}">
                           <a14:useLocalDpi xmlns:a14="http://schemas.microsoft.com/office/drawing/2010/main" val="0"/>
@@ -4208,7 +4957,7 @@
     </w:p>
     <w:p>
       <w:pPr>
-        <w:pStyle w:val="Textebrut"/>
+        <w:pStyle w:val="PlainText"/>
         <w:rPr>
           <w:rFonts w:ascii="Courier New" w:hAnsi="Courier New" w:cs="Courier New"/>
           <w:sz w:val="28"/>
@@ -4218,7 +4967,7 @@
     </w:p>
     <w:p>
       <w:pPr>
-        <w:pStyle w:val="Textebrut"/>
+        <w:pStyle w:val="PlainText"/>
         <w:rPr>
           <w:rFonts w:ascii="Courier New" w:hAnsi="Courier New" w:cs="Courier New"/>
           <w:sz w:val="28"/>
@@ -4236,7 +4985,7 @@
     </w:p>
     <w:p>
       <w:pPr>
-        <w:pStyle w:val="Textebrut"/>
+        <w:pStyle w:val="PlainText"/>
         <w:rPr>
           <w:rFonts w:ascii="Courier New" w:hAnsi="Courier New" w:cs="Courier New"/>
           <w:sz w:val="28"/>
@@ -4246,7 +4995,7 @@
     </w:p>
     <w:p>
       <w:pPr>
-        <w:pStyle w:val="Textebrut"/>
+        <w:pStyle w:val="PlainText"/>
         <w:rPr>
           <w:rFonts w:ascii="Courier New" w:hAnsi="Courier New" w:cs="Courier New"/>
         </w:rPr>
@@ -4260,15 +5009,15 @@
     </w:p>
     <w:p>
       <w:pPr>
-        <w:pStyle w:val="Textebrut"/>
-        <w:rPr>
-          <w:rFonts w:ascii="Courier New" w:hAnsi="Courier New" w:cs="Courier New"/>
-        </w:rPr>
-      </w:pPr>
-    </w:p>
-    <w:p>
-      <w:pPr>
-        <w:pStyle w:val="Textebrut"/>
+        <w:pStyle w:val="PlainText"/>
+        <w:rPr>
+          <w:rFonts w:ascii="Courier New" w:hAnsi="Courier New" w:cs="Courier New"/>
+        </w:rPr>
+      </w:pPr>
+    </w:p>
+    <w:p>
+      <w:pPr>
+        <w:pStyle w:val="PlainText"/>
         <w:numPr>
           <w:ilvl w:val="1"/>
           <w:numId w:val="4"/>
@@ -4281,18 +5030,12 @@
         <w:rPr>
           <w:rFonts w:ascii="Courier New" w:hAnsi="Courier New" w:cs="Courier New"/>
         </w:rPr>
-        <w:t xml:space="preserve">Quittez l`application mobile pour </w:t>
-      </w:r>
-      <w:r>
-        <w:rPr>
-          <w:rFonts w:ascii="Courier New" w:hAnsi="Courier New" w:cs="Courier New"/>
-        </w:rPr>
-        <w:t>professionnel</w:t>
-      </w:r>
-    </w:p>
-    <w:p>
-      <w:pPr>
-        <w:pStyle w:val="Textebrut"/>
+        <w:t>Quittez l`application mobile pour professionnel</w:t>
+      </w:r>
+    </w:p>
+    <w:p>
+      <w:pPr>
+        <w:pStyle w:val="PlainText"/>
         <w:ind w:left="2124"/>
         <w:rPr>
           <w:rFonts w:ascii="Courier New" w:hAnsi="Courier New" w:cs="Courier New"/>
@@ -4307,7 +5050,7 @@
     </w:p>
     <w:p>
       <w:pPr>
-        <w:pStyle w:val="Textebrut"/>
+        <w:pStyle w:val="PlainText"/>
         <w:numPr>
           <w:ilvl w:val="1"/>
           <w:numId w:val="4"/>
@@ -4320,18 +5063,12 @@
         <w:rPr>
           <w:rFonts w:ascii="Courier New" w:hAnsi="Courier New" w:cs="Courier New"/>
         </w:rPr>
-        <w:t xml:space="preserve">Voir les </w:t>
-      </w:r>
-      <w:r>
-        <w:rPr>
-          <w:rFonts w:ascii="Courier New" w:hAnsi="Courier New" w:cs="Courier New"/>
-        </w:rPr>
-        <w:t>inscriptions à mes séances.</w:t>
-      </w:r>
-    </w:p>
-    <w:p>
-      <w:pPr>
-        <w:pStyle w:val="Textebrut"/>
+        <w:t>Voir les inscriptions à mes séances.</w:t>
+      </w:r>
+    </w:p>
+    <w:p>
+      <w:pPr>
+        <w:pStyle w:val="PlainText"/>
         <w:ind w:left="2124"/>
         <w:rPr>
           <w:rFonts w:ascii="Courier New" w:hAnsi="Courier New" w:cs="Courier New"/>
@@ -4341,18 +5078,12 @@
         <w:rPr>
           <w:rFonts w:ascii="Courier New" w:hAnsi="Courier New" w:cs="Courier New"/>
         </w:rPr>
-        <w:t xml:space="preserve">Vous permet de voir tous </w:t>
-      </w:r>
-      <w:r>
-        <w:rPr>
-          <w:rFonts w:ascii="Courier New" w:hAnsi="Courier New" w:cs="Courier New"/>
-        </w:rPr>
-        <w:t>membres inscrits à vos séances.</w:t>
-      </w:r>
-    </w:p>
-    <w:p>
-      <w:pPr>
-        <w:pStyle w:val="Textebrut"/>
+        <w:t>Vous permet de voir tous membres inscrits à vos séances.</w:t>
+      </w:r>
+    </w:p>
+    <w:p>
+      <w:pPr>
+        <w:pStyle w:val="PlainText"/>
         <w:numPr>
           <w:ilvl w:val="1"/>
           <w:numId w:val="4"/>
@@ -4370,7 +5101,7 @@
     </w:p>
     <w:p>
       <w:pPr>
-        <w:pStyle w:val="Textebrut"/>
+        <w:pStyle w:val="PlainText"/>
         <w:ind w:left="1425" w:firstLine="699"/>
         <w:rPr>
           <w:rFonts w:ascii="Courier New" w:hAnsi="Courier New" w:cs="Courier New"/>
@@ -4380,24 +5111,12 @@
         <w:rPr>
           <w:rFonts w:ascii="Courier New" w:hAnsi="Courier New" w:cs="Courier New"/>
         </w:rPr>
-        <w:t>Cette option vous Permet de</w:t>
-      </w:r>
-      <w:r>
-        <w:rPr>
-          <w:rFonts w:ascii="Courier New" w:hAnsi="Courier New" w:cs="Courier New"/>
-        </w:rPr>
-        <w:t xml:space="preserve"> rechercher une séance</w:t>
-      </w:r>
-      <w:r>
-        <w:rPr>
-          <w:rFonts w:ascii="Courier New" w:hAnsi="Courier New" w:cs="Courier New"/>
-        </w:rPr>
-        <w:t xml:space="preserve">. </w:t>
-      </w:r>
-    </w:p>
-    <w:p>
-      <w:pPr>
-        <w:pStyle w:val="Textebrut"/>
+        <w:t xml:space="preserve">Cette option vous Permet de rechercher une séance. </w:t>
+      </w:r>
+    </w:p>
+    <w:p>
+      <w:pPr>
+        <w:pStyle w:val="PlainText"/>
         <w:numPr>
           <w:ilvl w:val="1"/>
           <w:numId w:val="4"/>
@@ -4415,7 +5134,7 @@
     </w:p>
     <w:p>
       <w:pPr>
-        <w:pStyle w:val="Textebrut"/>
+        <w:pStyle w:val="PlainText"/>
         <w:ind w:left="1416" w:firstLine="708"/>
         <w:rPr>
           <w:rFonts w:ascii="Courier New" w:hAnsi="Courier New" w:cs="Courier New"/>
@@ -4425,18 +5144,12 @@
         <w:rPr>
           <w:rFonts w:ascii="Courier New" w:hAnsi="Courier New" w:cs="Courier New"/>
         </w:rPr>
-        <w:t xml:space="preserve">Cette option vous permet de voir vos </w:t>
-      </w:r>
-      <w:r>
-        <w:rPr>
-          <w:rFonts w:ascii="Courier New" w:hAnsi="Courier New" w:cs="Courier New"/>
-        </w:rPr>
-        <w:t>avis de paiement.</w:t>
-      </w:r>
-    </w:p>
-    <w:p>
-      <w:pPr>
-        <w:pStyle w:val="Textebrut"/>
+        <w:t>Cette option vous permet de voir vos avis de paiement.</w:t>
+      </w:r>
+    </w:p>
+    <w:p>
+      <w:pPr>
+        <w:pStyle w:val="PlainText"/>
         <w:rPr>
           <w:rFonts w:ascii="Courier New" w:hAnsi="Courier New" w:cs="Courier New"/>
           <w:sz w:val="28"/>
@@ -4467,7 +5180,7 @@
                     <pic:cNvPicPr/>
                   </pic:nvPicPr>
                   <pic:blipFill>
-                    <a:blip r:embed="rId16">
+                    <a:blip r:embed="rId15">
                       <a:extLst>
                         <a:ext uri="{28A0092B-C50C-407E-A947-70E740481C1C}">
                           <a14:useLocalDpi xmlns:a14="http://schemas.microsoft.com/office/drawing/2010/main" val="0"/>
@@ -4494,26 +5207,6 @@
         </w:drawing>
       </w:r>
     </w:p>
-    <w:p>
-      <w:pPr>
-        <w:pStyle w:val="Textebrut"/>
-        <w:rPr>
-          <w:rFonts w:ascii="Courier New" w:hAnsi="Courier New" w:cs="Courier New"/>
-          <w:sz w:val="28"/>
-          <w:szCs w:val="28"/>
-        </w:rPr>
-      </w:pPr>
-    </w:p>
-    <w:p>
-      <w:pPr>
-        <w:pStyle w:val="Textebrut"/>
-        <w:rPr>
-          <w:rFonts w:ascii="Courier New" w:hAnsi="Courier New" w:cs="Courier New"/>
-          <w:sz w:val="28"/>
-          <w:szCs w:val="28"/>
-        </w:rPr>
-      </w:pPr>
-    </w:p>
     <w:sectPr>
       <w:pgSz w:w="12240" w:h="15840"/>
       <w:pgMar w:top="1440" w:right="1502" w:bottom="1440" w:left="1501" w:header="708" w:footer="708" w:gutter="0"/>
@@ -4525,8 +5218,8 @@
 </file>
 
 <file path=word/numbering.xml><?xml version="1.0" encoding="utf-8"?>
-<w:numbering xmlns:wpc="http://schemas.microsoft.com/office/word/2010/wordprocessingCanvas" xmlns:mc="http://schemas.openxmlformats.org/markup-compatibility/2006" xmlns:o="urn:schemas-microsoft-com:office:office" xmlns:r="http://schemas.openxmlformats.org/officeDocument/2006/relationships" xmlns:m="http://schemas.openxmlformats.org/officeDocument/2006/math" xmlns:v="urn:schemas-microsoft-com:vml" xmlns:wp14="http://schemas.microsoft.com/office/word/2010/wordprocessingDrawing" xmlns:wp="http://schemas.openxmlformats.org/drawingml/2006/wordprocessingDrawing" xmlns:w10="urn:schemas-microsoft-com:office:word" xmlns:w="http://schemas.openxmlformats.org/wordprocessingml/2006/main" xmlns:w14="http://schemas.microsoft.com/office/word/2010/wordml" xmlns:wpg="http://schemas.microsoft.com/office/word/2010/wordprocessingGroup" xmlns:wpi="http://schemas.microsoft.com/office/word/2010/wordprocessingInk" xmlns:wne="http://schemas.microsoft.com/office/word/2006/wordml" xmlns:wps="http://schemas.microsoft.com/office/word/2010/wordprocessingShape" mc:Ignorable="w14 wp14">
-  <w:abstractNum w:abstractNumId="0">
+<w:numbering xmlns:wpc="http://schemas.microsoft.com/office/word/2010/wordprocessingCanvas" xmlns:cx="http://schemas.microsoft.com/office/drawing/2014/chartex" xmlns:cx1="http://schemas.microsoft.com/office/drawing/2015/9/8/chartex" xmlns:cx2="http://schemas.microsoft.com/office/drawing/2015/10/21/chartex" xmlns:cx3="http://schemas.microsoft.com/office/drawing/2016/5/9/chartex" xmlns:cx4="http://schemas.microsoft.com/office/drawing/2016/5/10/chartex" xmlns:cx5="http://schemas.microsoft.com/office/drawing/2016/5/11/chartex" xmlns:cx6="http://schemas.microsoft.com/office/drawing/2016/5/12/chartex" xmlns:cx7="http://schemas.microsoft.com/office/drawing/2016/5/13/chartex" xmlns:cx8="http://schemas.microsoft.com/office/drawing/2016/5/14/chartex" xmlns:mc="http://schemas.openxmlformats.org/markup-compatibility/2006" xmlns:aink="http://schemas.microsoft.com/office/drawing/2016/ink" xmlns:am3d="http://schemas.microsoft.com/office/drawing/2017/model3d" xmlns:o="urn:schemas-microsoft-com:office:office" xmlns:r="http://schemas.openxmlformats.org/officeDocument/2006/relationships" xmlns:m="http://schemas.openxmlformats.org/officeDocument/2006/math" xmlns:v="urn:schemas-microsoft-com:vml" xmlns:wp14="http://schemas.microsoft.com/office/word/2010/wordprocessingDrawing" xmlns:wp="http://schemas.openxmlformats.org/drawingml/2006/wordprocessingDrawing" xmlns:w10="urn:schemas-microsoft-com:office:word" xmlns:w="http://schemas.openxmlformats.org/wordprocessingml/2006/main" xmlns:w14="http://schemas.microsoft.com/office/word/2010/wordml" xmlns:w15="http://schemas.microsoft.com/office/word/2012/wordml" xmlns:w16cid="http://schemas.microsoft.com/office/word/2016/wordml/cid" xmlns:w16se="http://schemas.microsoft.com/office/word/2015/wordml/symex" xmlns:wpg="http://schemas.microsoft.com/office/word/2010/wordprocessingGroup" xmlns:wpi="http://schemas.microsoft.com/office/word/2010/wordprocessingInk" xmlns:wne="http://schemas.microsoft.com/office/word/2006/wordml" xmlns:wps="http://schemas.microsoft.com/office/word/2010/wordprocessingShape" mc:Ignorable="w14 w15 w16se w16cid wp14">
+  <w:abstractNum w:abstractNumId="0" w15:restartNumberingAfterBreak="0">
     <w:nsid w:val="10595C06"/>
     <w:multiLevelType w:val="multilevel"/>
     <w:tmpl w:val="02443C5E"/>
@@ -4638,7 +5331,7 @@
       </w:rPr>
     </w:lvl>
   </w:abstractNum>
-  <w:abstractNum w:abstractNumId="1">
+  <w:abstractNum w:abstractNumId="1" w15:restartNumberingAfterBreak="0">
     <w:nsid w:val="24F7472B"/>
     <w:multiLevelType w:val="hybridMultilevel"/>
     <w:tmpl w:val="F0DA9BF8"/>
@@ -4726,7 +5419,7 @@
       </w:pPr>
     </w:lvl>
   </w:abstractNum>
-  <w:abstractNum w:abstractNumId="2">
+  <w:abstractNum w:abstractNumId="2" w15:restartNumberingAfterBreak="0">
     <w:nsid w:val="52181E5D"/>
     <w:multiLevelType w:val="multilevel"/>
     <w:tmpl w:val="02443C5E"/>
@@ -4838,7 +5531,7 @@
       </w:rPr>
     </w:lvl>
   </w:abstractNum>
-  <w:abstractNum w:abstractNumId="3">
+  <w:abstractNum w:abstractNumId="3" w15:restartNumberingAfterBreak="0">
     <w:nsid w:val="75E81281"/>
     <w:multiLevelType w:val="hybridMultilevel"/>
     <w:tmpl w:val="561871AC"/>
@@ -4942,7 +5635,7 @@
 </file>
 
 <file path=word/styles.xml><?xml version="1.0" encoding="utf-8"?>
-<w:styles xmlns:mc="http://schemas.openxmlformats.org/markup-compatibility/2006" xmlns:r="http://schemas.openxmlformats.org/officeDocument/2006/relationships" xmlns:w="http://schemas.openxmlformats.org/wordprocessingml/2006/main" xmlns:w14="http://schemas.microsoft.com/office/word/2010/wordml" mc:Ignorable="w14">
+<w:styles xmlns:mc="http://schemas.openxmlformats.org/markup-compatibility/2006" xmlns:r="http://schemas.openxmlformats.org/officeDocument/2006/relationships" xmlns:w="http://schemas.openxmlformats.org/wordprocessingml/2006/main" xmlns:w14="http://schemas.microsoft.com/office/word/2010/wordml" xmlns:w15="http://schemas.microsoft.com/office/word/2012/wordml" xmlns:w16cid="http://schemas.microsoft.com/office/word/2016/wordml/cid" xmlns:w16se="http://schemas.microsoft.com/office/word/2015/wordml/symex" mc:Ignorable="w14 w15 w16se w16cid">
   <w:docDefaults>
     <w:rPrDefault>
       <w:rPr>
@@ -4958,156 +5651,394 @@
       </w:pPr>
     </w:pPrDefault>
   </w:docDefaults>
-  <w:latentStyles w:defLockedState="0" w:defUIPriority="99" w:defSemiHidden="1" w:defUnhideWhenUsed="1" w:defQFormat="0" w:count="267">
-    <w:lsdException w:name="Normal" w:semiHidden="0" w:uiPriority="0" w:unhideWhenUsed="0" w:qFormat="1"/>
-    <w:lsdException w:name="heading 1" w:semiHidden="0" w:uiPriority="9" w:unhideWhenUsed="0" w:qFormat="1"/>
-    <w:lsdException w:name="heading 2" w:uiPriority="9" w:qFormat="1"/>
-    <w:lsdException w:name="heading 3" w:uiPriority="9" w:qFormat="1"/>
-    <w:lsdException w:name="heading 4" w:uiPriority="9" w:qFormat="1"/>
-    <w:lsdException w:name="heading 5" w:uiPriority="9" w:qFormat="1"/>
-    <w:lsdException w:name="heading 6" w:uiPriority="9" w:qFormat="1"/>
-    <w:lsdException w:name="heading 7" w:uiPriority="9" w:qFormat="1"/>
-    <w:lsdException w:name="heading 8" w:uiPriority="9" w:qFormat="1"/>
-    <w:lsdException w:name="heading 9" w:uiPriority="9" w:qFormat="1"/>
-    <w:lsdException w:name="toc 1" w:uiPriority="39"/>
-    <w:lsdException w:name="toc 2" w:uiPriority="39"/>
-    <w:lsdException w:name="toc 3" w:uiPriority="39"/>
-    <w:lsdException w:name="toc 4" w:uiPriority="39"/>
-    <w:lsdException w:name="toc 5" w:uiPriority="39"/>
-    <w:lsdException w:name="toc 6" w:uiPriority="39"/>
-    <w:lsdException w:name="toc 7" w:uiPriority="39"/>
-    <w:lsdException w:name="toc 8" w:uiPriority="39"/>
-    <w:lsdException w:name="toc 9" w:uiPriority="39"/>
-    <w:lsdException w:name="caption" w:uiPriority="35" w:qFormat="1"/>
-    <w:lsdException w:name="Title" w:semiHidden="0" w:uiPriority="10" w:unhideWhenUsed="0" w:qFormat="1"/>
-    <w:lsdException w:name="Default Paragraph Font" w:uiPriority="1"/>
-    <w:lsdException w:name="Subtitle" w:semiHidden="0" w:uiPriority="11" w:unhideWhenUsed="0" w:qFormat="1"/>
-    <w:lsdException w:name="Strong" w:semiHidden="0" w:uiPriority="22" w:unhideWhenUsed="0" w:qFormat="1"/>
-    <w:lsdException w:name="Emphasis" w:semiHidden="0" w:uiPriority="20" w:unhideWhenUsed="0" w:qFormat="1"/>
-    <w:lsdException w:name="Table Grid" w:semiHidden="0" w:uiPriority="59" w:unhideWhenUsed="0"/>
-    <w:lsdException w:name="Placeholder Text" w:unhideWhenUsed="0"/>
-    <w:lsdException w:name="No Spacing" w:semiHidden="0" w:uiPriority="1" w:unhideWhenUsed="0" w:qFormat="1"/>
-    <w:lsdException w:name="Light Shading" w:semiHidden="0" w:uiPriority="60" w:unhideWhenUsed="0"/>
-    <w:lsdException w:name="Light List" w:semiHidden="0" w:uiPriority="61" w:unhideWhenUsed="0"/>
-    <w:lsdException w:name="Light Grid" w:semiHidden="0" w:uiPriority="62" w:unhideWhenUsed="0"/>
-    <w:lsdException w:name="Medium Shading 1" w:semiHidden="0" w:uiPriority="63" w:unhideWhenUsed="0"/>
-    <w:lsdException w:name="Medium Shading 2" w:semiHidden="0" w:uiPriority="64" w:unhideWhenUsed="0"/>
-    <w:lsdException w:name="Medium List 1" w:semiHidden="0" w:uiPriority="65" w:unhideWhenUsed="0"/>
-    <w:lsdException w:name="Medium List 2" w:semiHidden="0" w:uiPriority="66" w:unhideWhenUsed="0"/>
-    <w:lsdException w:name="Medium Grid 1" w:semiHidden="0" w:uiPriority="67" w:unhideWhenUsed="0"/>
-    <w:lsdException w:name="Medium Grid 2" w:semiHidden="0" w:uiPriority="68" w:unhideWhenUsed="0"/>
-    <w:lsdException w:name="Medium Grid 3" w:semiHidden="0" w:uiPriority="69" w:unhideWhenUsed="0"/>
-    <w:lsdException w:name="Dark List" w:semiHidden="0" w:uiPriority="70" w:unhideWhenUsed="0"/>
-    <w:lsdException w:name="Colorful Shading" w:semiHidden="0" w:uiPriority="71" w:unhideWhenUsed="0"/>
-    <w:lsdException w:name="Colorful List" w:semiHidden="0" w:uiPriority="72" w:unhideWhenUsed="0"/>
-    <w:lsdException w:name="Colorful Grid" w:semiHidden="0" w:uiPriority="73" w:unhideWhenUsed="0"/>
-    <w:lsdException w:name="Light Shading Accent 1" w:semiHidden="0" w:uiPriority="60" w:unhideWhenUsed="0"/>
-    <w:lsdException w:name="Light List Accent 1" w:semiHidden="0" w:uiPriority="61" w:unhideWhenUsed="0"/>
-    <w:lsdException w:name="Light Grid Accent 1" w:semiHidden="0" w:uiPriority="62" w:unhideWhenUsed="0"/>
-    <w:lsdException w:name="Medium Shading 1 Accent 1" w:semiHidden="0" w:uiPriority="63" w:unhideWhenUsed="0"/>
-    <w:lsdException w:name="Medium Shading 2 Accent 1" w:semiHidden="0" w:uiPriority="64" w:unhideWhenUsed="0"/>
-    <w:lsdException w:name="Medium List 1 Accent 1" w:semiHidden="0" w:uiPriority="65" w:unhideWhenUsed="0"/>
-    <w:lsdException w:name="Revision" w:unhideWhenUsed="0"/>
-    <w:lsdException w:name="List Paragraph" w:semiHidden="0" w:uiPriority="34" w:unhideWhenUsed="0" w:qFormat="1"/>
-    <w:lsdException w:name="Quote" w:semiHidden="0" w:uiPriority="29" w:unhideWhenUsed="0" w:qFormat="1"/>
-    <w:lsdException w:name="Intense Quote" w:semiHidden="0" w:uiPriority="30" w:unhideWhenUsed="0" w:qFormat="1"/>
-    <w:lsdException w:name="Medium List 2 Accent 1" w:semiHidden="0" w:uiPriority="66" w:unhideWhenUsed="0"/>
-    <w:lsdException w:name="Medium Grid 1 Accent 1" w:semiHidden="0" w:uiPriority="67" w:unhideWhenUsed="0"/>
-    <w:lsdException w:name="Medium Grid 2 Accent 1" w:semiHidden="0" w:uiPriority="68" w:unhideWhenUsed="0"/>
-    <w:lsdException w:name="Medium Grid 3 Accent 1" w:semiHidden="0" w:uiPriority="69" w:unhideWhenUsed="0"/>
-    <w:lsdException w:name="Dark List Accent 1" w:semiHidden="0" w:uiPriority="70" w:unhideWhenUsed="0"/>
-    <w:lsdException w:name="Colorful Shading Accent 1" w:semiHidden="0" w:uiPriority="71" w:unhideWhenUsed="0"/>
-    <w:lsdException w:name="Colorful List Accent 1" w:semiHidden="0" w:uiPriority="72" w:unhideWhenUsed="0"/>
-    <w:lsdException w:name="Colorful Grid Accent 1" w:semiHidden="0" w:uiPriority="73" w:unhideWhenUsed="0"/>
-    <w:lsdException w:name="Light Shading Accent 2" w:semiHidden="0" w:uiPriority="60" w:unhideWhenUsed="0"/>
-    <w:lsdException w:name="Light List Accent 2" w:semiHidden="0" w:uiPriority="61" w:unhideWhenUsed="0"/>
-    <w:lsdException w:name="Light Grid Accent 2" w:semiHidden="0" w:uiPriority="62" w:unhideWhenUsed="0"/>
-    <w:lsdException w:name="Medium Shading 1 Accent 2" w:semiHidden="0" w:uiPriority="63" w:unhideWhenUsed="0"/>
-    <w:lsdException w:name="Medium Shading 2 Accent 2" w:semiHidden="0" w:uiPriority="64" w:unhideWhenUsed="0"/>
-    <w:lsdException w:name="Medium List 1 Accent 2" w:semiHidden="0" w:uiPriority="65" w:unhideWhenUsed="0"/>
-    <w:lsdException w:name="Medium List 2 Accent 2" w:semiHidden="0" w:uiPriority="66" w:unhideWhenUsed="0"/>
-    <w:lsdException w:name="Medium Grid 1 Accent 2" w:semiHidden="0" w:uiPriority="67" w:unhideWhenUsed="0"/>
-    <w:lsdException w:name="Medium Grid 2 Accent 2" w:semiHidden="0" w:uiPriority="68" w:unhideWhenUsed="0"/>
-    <w:lsdException w:name="Medium Grid 3 Accent 2" w:semiHidden="0" w:uiPriority="69" w:unhideWhenUsed="0"/>
-    <w:lsdException w:name="Dark List Accent 2" w:semiHidden="0" w:uiPriority="70" w:unhideWhenUsed="0"/>
-    <w:lsdException w:name="Colorful Shading Accent 2" w:semiHidden="0" w:uiPriority="71" w:unhideWhenUsed="0"/>
-    <w:lsdException w:name="Colorful List Accent 2" w:semiHidden="0" w:uiPriority="72" w:unhideWhenUsed="0"/>
-    <w:lsdException w:name="Colorful Grid Accent 2" w:semiHidden="0" w:uiPriority="73" w:unhideWhenUsed="0"/>
-    <w:lsdException w:name="Light Shading Accent 3" w:semiHidden="0" w:uiPriority="60" w:unhideWhenUsed="0"/>
-    <w:lsdException w:name="Light List Accent 3" w:semiHidden="0" w:uiPriority="61" w:unhideWhenUsed="0"/>
-    <w:lsdException w:name="Light Grid Accent 3" w:semiHidden="0" w:uiPriority="62" w:unhideWhenUsed="0"/>
-    <w:lsdException w:name="Medium Shading 1 Accent 3" w:semiHidden="0" w:uiPriority="63" w:unhideWhenUsed="0"/>
-    <w:lsdException w:name="Medium Shading 2 Accent 3" w:semiHidden="0" w:uiPriority="64" w:unhideWhenUsed="0"/>
-    <w:lsdException w:name="Medium List 1 Accent 3" w:semiHidden="0" w:uiPriority="65" w:unhideWhenUsed="0"/>
-    <w:lsdException w:name="Medium List 2 Accent 3" w:semiHidden="0" w:uiPriority="66" w:unhideWhenUsed="0"/>
-    <w:lsdException w:name="Medium Grid 1 Accent 3" w:semiHidden="0" w:uiPriority="67" w:unhideWhenUsed="0"/>
-    <w:lsdException w:name="Medium Grid 2 Accent 3" w:semiHidden="0" w:uiPriority="68" w:unhideWhenUsed="0"/>
-    <w:lsdException w:name="Medium Grid 3 Accent 3" w:semiHidden="0" w:uiPriority="69" w:unhideWhenUsed="0"/>
-    <w:lsdException w:name="Dark List Accent 3" w:semiHidden="0" w:uiPriority="70" w:unhideWhenUsed="0"/>
-    <w:lsdException w:name="Colorful Shading Accent 3" w:semiHidden="0" w:uiPriority="71" w:unhideWhenUsed="0"/>
-    <w:lsdException w:name="Colorful List Accent 3" w:semiHidden="0" w:uiPriority="72" w:unhideWhenUsed="0"/>
-    <w:lsdException w:name="Colorful Grid Accent 3" w:semiHidden="0" w:uiPriority="73" w:unhideWhenUsed="0"/>
-    <w:lsdException w:name="Light Shading Accent 4" w:semiHidden="0" w:uiPriority="60" w:unhideWhenUsed="0"/>
-    <w:lsdException w:name="Light List Accent 4" w:semiHidden="0" w:uiPriority="61" w:unhideWhenUsed="0"/>
-    <w:lsdException w:name="Light Grid Accent 4" w:semiHidden="0" w:uiPriority="62" w:unhideWhenUsed="0"/>
-    <w:lsdException w:name="Medium Shading 1 Accent 4" w:semiHidden="0" w:uiPriority="63" w:unhideWhenUsed="0"/>
-    <w:lsdException w:name="Medium Shading 2 Accent 4" w:semiHidden="0" w:uiPriority="64" w:unhideWhenUsed="0"/>
-    <w:lsdException w:name="Medium List 1 Accent 4" w:semiHidden="0" w:uiPriority="65" w:unhideWhenUsed="0"/>
-    <w:lsdException w:name="Medium List 2 Accent 4" w:semiHidden="0" w:uiPriority="66" w:unhideWhenUsed="0"/>
-    <w:lsdException w:name="Medium Grid 1 Accent 4" w:semiHidden="0" w:uiPriority="67" w:unhideWhenUsed="0"/>
-    <w:lsdException w:name="Medium Grid 2 Accent 4" w:semiHidden="0" w:uiPriority="68" w:unhideWhenUsed="0"/>
-    <w:lsdException w:name="Medium Grid 3 Accent 4" w:semiHidden="0" w:uiPriority="69" w:unhideWhenUsed="0"/>
-    <w:lsdException w:name="Dark List Accent 4" w:semiHidden="0" w:uiPriority="70" w:unhideWhenUsed="0"/>
-    <w:lsdException w:name="Colorful Shading Accent 4" w:semiHidden="0" w:uiPriority="71" w:unhideWhenUsed="0"/>
-    <w:lsdException w:name="Colorful List Accent 4" w:semiHidden="0" w:uiPriority="72" w:unhideWhenUsed="0"/>
-    <w:lsdException w:name="Colorful Grid Accent 4" w:semiHidden="0" w:uiPriority="73" w:unhideWhenUsed="0"/>
-    <w:lsdException w:name="Light Shading Accent 5" w:semiHidden="0" w:uiPriority="60" w:unhideWhenUsed="0"/>
-    <w:lsdException w:name="Light List Accent 5" w:semiHidden="0" w:uiPriority="61" w:unhideWhenUsed="0"/>
-    <w:lsdException w:name="Light Grid Accent 5" w:semiHidden="0" w:uiPriority="62" w:unhideWhenUsed="0"/>
-    <w:lsdException w:name="Medium Shading 1 Accent 5" w:semiHidden="0" w:uiPriority="63" w:unhideWhenUsed="0"/>
-    <w:lsdException w:name="Medium Shading 2 Accent 5" w:semiHidden="0" w:uiPriority="64" w:unhideWhenUsed="0"/>
-    <w:lsdException w:name="Medium List 1 Accent 5" w:semiHidden="0" w:uiPriority="65" w:unhideWhenUsed="0"/>
-    <w:lsdException w:name="Medium List 2 Accent 5" w:semiHidden="0" w:uiPriority="66" w:unhideWhenUsed="0"/>
-    <w:lsdException w:name="Medium Grid 1 Accent 5" w:semiHidden="0" w:uiPriority="67" w:unhideWhenUsed="0"/>
-    <w:lsdException w:name="Medium Grid 2 Accent 5" w:semiHidden="0" w:uiPriority="68" w:unhideWhenUsed="0"/>
-    <w:lsdException w:name="Medium Grid 3 Accent 5" w:semiHidden="0" w:uiPriority="69" w:unhideWhenUsed="0"/>
-    <w:lsdException w:name="Dark List Accent 5" w:semiHidden="0" w:uiPriority="70" w:unhideWhenUsed="0"/>
-    <w:lsdException w:name="Colorful Shading Accent 5" w:semiHidden="0" w:uiPriority="71" w:unhideWhenUsed="0"/>
-    <w:lsdException w:name="Colorful List Accent 5" w:semiHidden="0" w:uiPriority="72" w:unhideWhenUsed="0"/>
-    <w:lsdException w:name="Colorful Grid Accent 5" w:semiHidden="0" w:uiPriority="73" w:unhideWhenUsed="0"/>
-    <w:lsdException w:name="Light Shading Accent 6" w:semiHidden="0" w:uiPriority="60" w:unhideWhenUsed="0"/>
-    <w:lsdException w:name="Light List Accent 6" w:semiHidden="0" w:uiPriority="61" w:unhideWhenUsed="0"/>
-    <w:lsdException w:name="Light Grid Accent 6" w:semiHidden="0" w:uiPriority="62" w:unhideWhenUsed="0"/>
-    <w:lsdException w:name="Medium Shading 1 Accent 6" w:semiHidden="0" w:uiPriority="63" w:unhideWhenUsed="0"/>
-    <w:lsdException w:name="Medium Shading 2 Accent 6" w:semiHidden="0" w:uiPriority="64" w:unhideWhenUsed="0"/>
-    <w:lsdException w:name="Medium List 1 Accent 6" w:semiHidden="0" w:uiPriority="65" w:unhideWhenUsed="0"/>
-    <w:lsdException w:name="Medium List 2 Accent 6" w:semiHidden="0" w:uiPriority="66" w:unhideWhenUsed="0"/>
-    <w:lsdException w:name="Medium Grid 1 Accent 6" w:semiHidden="0" w:uiPriority="67" w:unhideWhenUsed="0"/>
-    <w:lsdException w:name="Medium Grid 2 Accent 6" w:semiHidden="0" w:uiPriority="68" w:unhideWhenUsed="0"/>
-    <w:lsdException w:name="Medium Grid 3 Accent 6" w:semiHidden="0" w:uiPriority="69" w:unhideWhenUsed="0"/>
-    <w:lsdException w:name="Dark List Accent 6" w:semiHidden="0" w:uiPriority="70" w:unhideWhenUsed="0"/>
-    <w:lsdException w:name="Colorful Shading Accent 6" w:semiHidden="0" w:uiPriority="71" w:unhideWhenUsed="0"/>
-    <w:lsdException w:name="Colorful List Accent 6" w:semiHidden="0" w:uiPriority="72" w:unhideWhenUsed="0"/>
-    <w:lsdException w:name="Colorful Grid Accent 6" w:semiHidden="0" w:uiPriority="73" w:unhideWhenUsed="0"/>
-    <w:lsdException w:name="Subtle Emphasis" w:semiHidden="0" w:uiPriority="19" w:unhideWhenUsed="0" w:qFormat="1"/>
-    <w:lsdException w:name="Intense Emphasis" w:semiHidden="0" w:uiPriority="21" w:unhideWhenUsed="0" w:qFormat="1"/>
-    <w:lsdException w:name="Subtle Reference" w:semiHidden="0" w:uiPriority="31" w:unhideWhenUsed="0" w:qFormat="1"/>
-    <w:lsdException w:name="Intense Reference" w:semiHidden="0" w:uiPriority="32" w:unhideWhenUsed="0" w:qFormat="1"/>
-    <w:lsdException w:name="Book Title" w:semiHidden="0" w:uiPriority="33" w:unhideWhenUsed="0" w:qFormat="1"/>
-    <w:lsdException w:name="Bibliography" w:uiPriority="37"/>
-    <w:lsdException w:name="TOC Heading" w:uiPriority="39" w:qFormat="1"/>
+  <w:latentStyles w:defLockedState="0" w:defUIPriority="99" w:defSemiHidden="0" w:defUnhideWhenUsed="0" w:defQFormat="0" w:count="375">
+    <w:lsdException w:name="Normal" w:uiPriority="0" w:qFormat="1"/>
+    <w:lsdException w:name="heading 1" w:uiPriority="9" w:qFormat="1"/>
+    <w:lsdException w:name="heading 2" w:semiHidden="1" w:uiPriority="9" w:unhideWhenUsed="1" w:qFormat="1"/>
+    <w:lsdException w:name="heading 3" w:semiHidden="1" w:uiPriority="9" w:unhideWhenUsed="1" w:qFormat="1"/>
+    <w:lsdException w:name="heading 4" w:semiHidden="1" w:uiPriority="9" w:unhideWhenUsed="1" w:qFormat="1"/>
+    <w:lsdException w:name="heading 5" w:semiHidden="1" w:uiPriority="9" w:unhideWhenUsed="1" w:qFormat="1"/>
+    <w:lsdException w:name="heading 6" w:semiHidden="1" w:uiPriority="9" w:unhideWhenUsed="1" w:qFormat="1"/>
+    <w:lsdException w:name="heading 7" w:semiHidden="1" w:uiPriority="9" w:unhideWhenUsed="1" w:qFormat="1"/>
+    <w:lsdException w:name="heading 8" w:semiHidden="1" w:uiPriority="9" w:unhideWhenUsed="1" w:qFormat="1"/>
+    <w:lsdException w:name="heading 9" w:semiHidden="1" w:uiPriority="9" w:unhideWhenUsed="1" w:qFormat="1"/>
+    <w:lsdException w:name="index 1" w:semiHidden="1" w:unhideWhenUsed="1"/>
+    <w:lsdException w:name="index 2" w:semiHidden="1" w:unhideWhenUsed="1"/>
+    <w:lsdException w:name="index 3" w:semiHidden="1" w:unhideWhenUsed="1"/>
+    <w:lsdException w:name="index 4" w:semiHidden="1" w:unhideWhenUsed="1"/>
+    <w:lsdException w:name="index 5" w:semiHidden="1" w:unhideWhenUsed="1"/>
+    <w:lsdException w:name="index 6" w:semiHidden="1" w:unhideWhenUsed="1"/>
+    <w:lsdException w:name="index 7" w:semiHidden="1" w:unhideWhenUsed="1"/>
+    <w:lsdException w:name="index 8" w:semiHidden="1" w:unhideWhenUsed="1"/>
+    <w:lsdException w:name="index 9" w:semiHidden="1" w:unhideWhenUsed="1"/>
+    <w:lsdException w:name="toc 1" w:semiHidden="1" w:uiPriority="39" w:unhideWhenUsed="1"/>
+    <w:lsdException w:name="toc 2" w:semiHidden="1" w:uiPriority="39" w:unhideWhenUsed="1"/>
+    <w:lsdException w:name="toc 3" w:semiHidden="1" w:uiPriority="39" w:unhideWhenUsed="1"/>
+    <w:lsdException w:name="toc 4" w:semiHidden="1" w:uiPriority="39" w:unhideWhenUsed="1"/>
+    <w:lsdException w:name="toc 5" w:semiHidden="1" w:uiPriority="39" w:unhideWhenUsed="1"/>
+    <w:lsdException w:name="toc 6" w:semiHidden="1" w:uiPriority="39" w:unhideWhenUsed="1"/>
+    <w:lsdException w:name="toc 7" w:semiHidden="1" w:uiPriority="39" w:unhideWhenUsed="1"/>
+    <w:lsdException w:name="toc 8" w:semiHidden="1" w:uiPriority="39" w:unhideWhenUsed="1"/>
+    <w:lsdException w:name="toc 9" w:semiHidden="1" w:uiPriority="39" w:unhideWhenUsed="1"/>
+    <w:lsdException w:name="Normal Indent" w:semiHidden="1" w:unhideWhenUsed="1"/>
+    <w:lsdException w:name="footnote text" w:semiHidden="1" w:unhideWhenUsed="1"/>
+    <w:lsdException w:name="annotation text" w:semiHidden="1" w:unhideWhenUsed="1"/>
+    <w:lsdException w:name="header" w:semiHidden="1" w:unhideWhenUsed="1"/>
+    <w:lsdException w:name="footer" w:semiHidden="1" w:unhideWhenUsed="1"/>
+    <w:lsdException w:name="index heading" w:semiHidden="1" w:unhideWhenUsed="1"/>
+    <w:lsdException w:name="caption" w:semiHidden="1" w:uiPriority="35" w:unhideWhenUsed="1" w:qFormat="1"/>
+    <w:lsdException w:name="table of figures" w:semiHidden="1" w:unhideWhenUsed="1"/>
+    <w:lsdException w:name="envelope address" w:semiHidden="1" w:unhideWhenUsed="1"/>
+    <w:lsdException w:name="envelope return" w:semiHidden="1" w:unhideWhenUsed="1"/>
+    <w:lsdException w:name="footnote reference" w:semiHidden="1" w:unhideWhenUsed="1"/>
+    <w:lsdException w:name="annotation reference" w:semiHidden="1" w:unhideWhenUsed="1"/>
+    <w:lsdException w:name="line number" w:semiHidden="1" w:unhideWhenUsed="1"/>
+    <w:lsdException w:name="page number" w:semiHidden="1" w:unhideWhenUsed="1"/>
+    <w:lsdException w:name="endnote reference" w:semiHidden="1" w:unhideWhenUsed="1"/>
+    <w:lsdException w:name="endnote text" w:semiHidden="1" w:unhideWhenUsed="1"/>
+    <w:lsdException w:name="table of authorities" w:semiHidden="1" w:unhideWhenUsed="1"/>
+    <w:lsdException w:name="macro" w:semiHidden="1" w:unhideWhenUsed="1"/>
+    <w:lsdException w:name="toa heading" w:semiHidden="1" w:unhideWhenUsed="1"/>
+    <w:lsdException w:name="List" w:semiHidden="1" w:unhideWhenUsed="1"/>
+    <w:lsdException w:name="List Bullet" w:semiHidden="1" w:unhideWhenUsed="1"/>
+    <w:lsdException w:name="List Number" w:semiHidden="1" w:unhideWhenUsed="1"/>
+    <w:lsdException w:name="List 2" w:semiHidden="1" w:unhideWhenUsed="1"/>
+    <w:lsdException w:name="List 3" w:semiHidden="1" w:unhideWhenUsed="1"/>
+    <w:lsdException w:name="List 4" w:semiHidden="1" w:unhideWhenUsed="1"/>
+    <w:lsdException w:name="List 5" w:semiHidden="1" w:unhideWhenUsed="1"/>
+    <w:lsdException w:name="List Bullet 2" w:semiHidden="1" w:unhideWhenUsed="1"/>
+    <w:lsdException w:name="List Bullet 3" w:semiHidden="1" w:unhideWhenUsed="1"/>
+    <w:lsdException w:name="List Bullet 4" w:semiHidden="1" w:unhideWhenUsed="1"/>
+    <w:lsdException w:name="List Bullet 5" w:semiHidden="1" w:unhideWhenUsed="1"/>
+    <w:lsdException w:name="List Number 2" w:semiHidden="1" w:unhideWhenUsed="1"/>
+    <w:lsdException w:name="List Number 3" w:semiHidden="1" w:unhideWhenUsed="1"/>
+    <w:lsdException w:name="List Number 4" w:semiHidden="1" w:unhideWhenUsed="1"/>
+    <w:lsdException w:name="List Number 5" w:semiHidden="1" w:unhideWhenUsed="1"/>
+    <w:lsdException w:name="Title" w:uiPriority="10" w:qFormat="1"/>
+    <w:lsdException w:name="Closing" w:semiHidden="1" w:unhideWhenUsed="1"/>
+    <w:lsdException w:name="Signature" w:semiHidden="1" w:unhideWhenUsed="1"/>
+    <w:lsdException w:name="Default Paragraph Font" w:semiHidden="1" w:uiPriority="1" w:unhideWhenUsed="1"/>
+    <w:lsdException w:name="Body Text" w:semiHidden="1" w:unhideWhenUsed="1"/>
+    <w:lsdException w:name="Body Text Indent" w:semiHidden="1" w:unhideWhenUsed="1"/>
+    <w:lsdException w:name="List Continue" w:semiHidden="1" w:unhideWhenUsed="1"/>
+    <w:lsdException w:name="List Continue 2" w:semiHidden="1" w:unhideWhenUsed="1"/>
+    <w:lsdException w:name="List Continue 3" w:semiHidden="1" w:unhideWhenUsed="1"/>
+    <w:lsdException w:name="List Continue 4" w:semiHidden="1" w:unhideWhenUsed="1"/>
+    <w:lsdException w:name="List Continue 5" w:semiHidden="1" w:unhideWhenUsed="1"/>
+    <w:lsdException w:name="Message Header" w:semiHidden="1" w:unhideWhenUsed="1"/>
+    <w:lsdException w:name="Subtitle" w:uiPriority="11" w:qFormat="1"/>
+    <w:lsdException w:name="Salutation" w:semiHidden="1" w:unhideWhenUsed="1"/>
+    <w:lsdException w:name="Date" w:semiHidden="1" w:unhideWhenUsed="1"/>
+    <w:lsdException w:name="Body Text First Indent" w:semiHidden="1" w:unhideWhenUsed="1"/>
+    <w:lsdException w:name="Body Text First Indent 2" w:semiHidden="1" w:unhideWhenUsed="1"/>
+    <w:lsdException w:name="Note Heading" w:semiHidden="1" w:unhideWhenUsed="1"/>
+    <w:lsdException w:name="Body Text 2" w:semiHidden="1" w:unhideWhenUsed="1"/>
+    <w:lsdException w:name="Body Text 3" w:semiHidden="1" w:unhideWhenUsed="1"/>
+    <w:lsdException w:name="Body Text Indent 2" w:semiHidden="1" w:unhideWhenUsed="1"/>
+    <w:lsdException w:name="Body Text Indent 3" w:semiHidden="1" w:unhideWhenUsed="1"/>
+    <w:lsdException w:name="Block Text" w:semiHidden="1" w:unhideWhenUsed="1"/>
+    <w:lsdException w:name="Hyperlink" w:semiHidden="1" w:unhideWhenUsed="1"/>
+    <w:lsdException w:name="FollowedHyperlink" w:semiHidden="1" w:unhideWhenUsed="1"/>
+    <w:lsdException w:name="Strong" w:uiPriority="22" w:qFormat="1"/>
+    <w:lsdException w:name="Emphasis" w:uiPriority="20" w:qFormat="1"/>
+    <w:lsdException w:name="Document Map" w:semiHidden="1" w:unhideWhenUsed="1"/>
+    <w:lsdException w:name="Plain Text" w:semiHidden="1" w:unhideWhenUsed="1"/>
+    <w:lsdException w:name="E-mail Signature" w:semiHidden="1" w:unhideWhenUsed="1"/>
+    <w:lsdException w:name="HTML Top of Form" w:semiHidden="1" w:unhideWhenUsed="1"/>
+    <w:lsdException w:name="HTML Bottom of Form" w:semiHidden="1" w:unhideWhenUsed="1"/>
+    <w:lsdException w:name="Normal (Web)" w:semiHidden="1" w:unhideWhenUsed="1"/>
+    <w:lsdException w:name="HTML Acronym" w:semiHidden="1" w:unhideWhenUsed="1"/>
+    <w:lsdException w:name="HTML Address" w:semiHidden="1" w:unhideWhenUsed="1"/>
+    <w:lsdException w:name="HTML Cite" w:semiHidden="1" w:unhideWhenUsed="1"/>
+    <w:lsdException w:name="HTML Code" w:semiHidden="1" w:unhideWhenUsed="1"/>
+    <w:lsdException w:name="HTML Definition" w:semiHidden="1" w:unhideWhenUsed="1"/>
+    <w:lsdException w:name="HTML Keyboard" w:semiHidden="1" w:unhideWhenUsed="1"/>
+    <w:lsdException w:name="HTML Preformatted" w:semiHidden="1" w:unhideWhenUsed="1"/>
+    <w:lsdException w:name="HTML Sample" w:semiHidden="1" w:unhideWhenUsed="1"/>
+    <w:lsdException w:name="HTML Typewriter" w:semiHidden="1" w:unhideWhenUsed="1"/>
+    <w:lsdException w:name="HTML Variable" w:semiHidden="1" w:unhideWhenUsed="1"/>
+    <w:lsdException w:name="Normal Table" w:semiHidden="1" w:unhideWhenUsed="1"/>
+    <w:lsdException w:name="annotation subject" w:semiHidden="1" w:unhideWhenUsed="1"/>
+    <w:lsdException w:name="No List" w:semiHidden="1" w:unhideWhenUsed="1"/>
+    <w:lsdException w:name="Outline List 1" w:semiHidden="1" w:unhideWhenUsed="1"/>
+    <w:lsdException w:name="Outline List 2" w:semiHidden="1" w:unhideWhenUsed="1"/>
+    <w:lsdException w:name="Outline List 3" w:semiHidden="1" w:unhideWhenUsed="1"/>
+    <w:lsdException w:name="Table Simple 1" w:semiHidden="1" w:unhideWhenUsed="1"/>
+    <w:lsdException w:name="Table Simple 2" w:semiHidden="1" w:unhideWhenUsed="1"/>
+    <w:lsdException w:name="Table Simple 3" w:semiHidden="1" w:unhideWhenUsed="1"/>
+    <w:lsdException w:name="Table Classic 1" w:semiHidden="1" w:unhideWhenUsed="1"/>
+    <w:lsdException w:name="Table Classic 2" w:semiHidden="1" w:unhideWhenUsed="1"/>
+    <w:lsdException w:name="Table Classic 3" w:semiHidden="1" w:unhideWhenUsed="1"/>
+    <w:lsdException w:name="Table Classic 4" w:semiHidden="1" w:unhideWhenUsed="1"/>
+    <w:lsdException w:name="Table Colorful 1" w:semiHidden="1" w:unhideWhenUsed="1"/>
+    <w:lsdException w:name="Table Colorful 2" w:semiHidden="1" w:unhideWhenUsed="1"/>
+    <w:lsdException w:name="Table Colorful 3" w:semiHidden="1" w:unhideWhenUsed="1"/>
+    <w:lsdException w:name="Table Columns 1" w:semiHidden="1" w:unhideWhenUsed="1"/>
+    <w:lsdException w:name="Table Columns 2" w:semiHidden="1" w:unhideWhenUsed="1"/>
+    <w:lsdException w:name="Table Columns 3" w:semiHidden="1" w:unhideWhenUsed="1"/>
+    <w:lsdException w:name="Table Columns 4" w:semiHidden="1" w:unhideWhenUsed="1"/>
+    <w:lsdException w:name="Table Columns 5" w:semiHidden="1" w:unhideWhenUsed="1"/>
+    <w:lsdException w:name="Table Grid 1" w:semiHidden="1" w:unhideWhenUsed="1"/>
+    <w:lsdException w:name="Table Grid 2" w:semiHidden="1" w:unhideWhenUsed="1"/>
+    <w:lsdException w:name="Table Grid 3" w:semiHidden="1" w:unhideWhenUsed="1"/>
+    <w:lsdException w:name="Table Grid 4" w:semiHidden="1" w:unhideWhenUsed="1"/>
+    <w:lsdException w:name="Table Grid 5" w:semiHidden="1" w:unhideWhenUsed="1"/>
+    <w:lsdException w:name="Table Grid 6" w:semiHidden="1" w:unhideWhenUsed="1"/>
+    <w:lsdException w:name="Table Grid 7" w:semiHidden="1" w:unhideWhenUsed="1"/>
+    <w:lsdException w:name="Table Grid 8" w:semiHidden="1" w:unhideWhenUsed="1"/>
+    <w:lsdException w:name="Table List 1" w:semiHidden="1" w:unhideWhenUsed="1"/>
+    <w:lsdException w:name="Table List 2" w:semiHidden="1" w:unhideWhenUsed="1"/>
+    <w:lsdException w:name="Table List 3" w:semiHidden="1" w:unhideWhenUsed="1"/>
+    <w:lsdException w:name="Table List 4" w:semiHidden="1" w:unhideWhenUsed="1"/>
+    <w:lsdException w:name="Table List 5" w:semiHidden="1" w:unhideWhenUsed="1"/>
+    <w:lsdException w:name="Table List 6" w:semiHidden="1" w:unhideWhenUsed="1"/>
+    <w:lsdException w:name="Table List 7" w:semiHidden="1" w:unhideWhenUsed="1"/>
+    <w:lsdException w:name="Table List 8" w:semiHidden="1" w:unhideWhenUsed="1"/>
+    <w:lsdException w:name="Table 3D effects 1" w:semiHidden="1" w:unhideWhenUsed="1"/>
+    <w:lsdException w:name="Table 3D effects 2" w:semiHidden="1" w:unhideWhenUsed="1"/>
+    <w:lsdException w:name="Table 3D effects 3" w:semiHidden="1" w:unhideWhenUsed="1"/>
+    <w:lsdException w:name="Table Contemporary" w:semiHidden="1" w:unhideWhenUsed="1"/>
+    <w:lsdException w:name="Table Elegant" w:semiHidden="1" w:unhideWhenUsed="1"/>
+    <w:lsdException w:name="Table Professional" w:semiHidden="1" w:unhideWhenUsed="1"/>
+    <w:lsdException w:name="Table Subtle 1" w:semiHidden="1" w:unhideWhenUsed="1"/>
+    <w:lsdException w:name="Table Subtle 2" w:semiHidden="1" w:unhideWhenUsed="1"/>
+    <w:lsdException w:name="Table Web 1" w:semiHidden="1" w:unhideWhenUsed="1"/>
+    <w:lsdException w:name="Table Web 2" w:semiHidden="1" w:unhideWhenUsed="1"/>
+    <w:lsdException w:name="Table Web 3" w:semiHidden="1" w:unhideWhenUsed="1"/>
+    <w:lsdException w:name="Balloon Text" w:semiHidden="1" w:unhideWhenUsed="1"/>
+    <w:lsdException w:name="Table Grid" w:semiHidden="1" w:uiPriority="59" w:unhideWhenUsed="1"/>
+    <w:lsdException w:name="Table Theme" w:semiHidden="1" w:unhideWhenUsed="1"/>
+    <w:lsdException w:name="Placeholder Text" w:semiHidden="1"/>
+    <w:lsdException w:name="No Spacing" w:uiPriority="1" w:qFormat="1"/>
+    <w:lsdException w:name="Light Shading" w:uiPriority="60"/>
+    <w:lsdException w:name="Light List" w:uiPriority="61"/>
+    <w:lsdException w:name="Light Grid" w:uiPriority="62"/>
+    <w:lsdException w:name="Medium Shading 1" w:uiPriority="63"/>
+    <w:lsdException w:name="Medium Shading 2" w:uiPriority="64"/>
+    <w:lsdException w:name="Medium List 1" w:uiPriority="65"/>
+    <w:lsdException w:name="Medium List 2" w:uiPriority="66"/>
+    <w:lsdException w:name="Medium Grid 1" w:uiPriority="67"/>
+    <w:lsdException w:name="Medium Grid 2" w:uiPriority="68"/>
+    <w:lsdException w:name="Medium Grid 3" w:uiPriority="69"/>
+    <w:lsdException w:name="Dark List" w:uiPriority="70"/>
+    <w:lsdException w:name="Colorful Shading" w:uiPriority="71"/>
+    <w:lsdException w:name="Colorful List" w:uiPriority="72"/>
+    <w:lsdException w:name="Colorful Grid" w:uiPriority="73"/>
+    <w:lsdException w:name="Light Shading Accent 1" w:uiPriority="60"/>
+    <w:lsdException w:name="Light List Accent 1" w:uiPriority="61"/>
+    <w:lsdException w:name="Light Grid Accent 1" w:uiPriority="62"/>
+    <w:lsdException w:name="Medium Shading 1 Accent 1" w:uiPriority="63"/>
+    <w:lsdException w:name="Medium Shading 2 Accent 1" w:uiPriority="64"/>
+    <w:lsdException w:name="Medium List 1 Accent 1" w:uiPriority="65"/>
+    <w:lsdException w:name="Revision" w:semiHidden="1"/>
+    <w:lsdException w:name="List Paragraph" w:uiPriority="34" w:qFormat="1"/>
+    <w:lsdException w:name="Quote" w:uiPriority="29" w:qFormat="1"/>
+    <w:lsdException w:name="Intense Quote" w:uiPriority="30" w:qFormat="1"/>
+    <w:lsdException w:name="Medium List 2 Accent 1" w:uiPriority="66"/>
+    <w:lsdException w:name="Medium Grid 1 Accent 1" w:uiPriority="67"/>
+    <w:lsdException w:name="Medium Grid 2 Accent 1" w:uiPriority="68"/>
+    <w:lsdException w:name="Medium Grid 3 Accent 1" w:uiPriority="69"/>
+    <w:lsdException w:name="Dark List Accent 1" w:uiPriority="70"/>
+    <w:lsdException w:name="Colorful Shading Accent 1" w:uiPriority="71"/>
+    <w:lsdException w:name="Colorful List Accent 1" w:uiPriority="72"/>
+    <w:lsdException w:name="Colorful Grid Accent 1" w:uiPriority="73"/>
+    <w:lsdException w:name="Light Shading Accent 2" w:uiPriority="60"/>
+    <w:lsdException w:name="Light List Accent 2" w:uiPriority="61"/>
+    <w:lsdException w:name="Light Grid Accent 2" w:uiPriority="62"/>
+    <w:lsdException w:name="Medium Shading 1 Accent 2" w:uiPriority="63"/>
+    <w:lsdException w:name="Medium Shading 2 Accent 2" w:uiPriority="64"/>
+    <w:lsdException w:name="Medium List 1 Accent 2" w:uiPriority="65"/>
+    <w:lsdException w:name="Medium List 2 Accent 2" w:uiPriority="66"/>
+    <w:lsdException w:name="Medium Grid 1 Accent 2" w:uiPriority="67"/>
+    <w:lsdException w:name="Medium Grid 2 Accent 2" w:uiPriority="68"/>
+    <w:lsdException w:name="Medium Grid 3 Accent 2" w:uiPriority="69"/>
+    <w:lsdException w:name="Dark List Accent 2" w:uiPriority="70"/>
+    <w:lsdException w:name="Colorful Shading Accent 2" w:uiPriority="71"/>
+    <w:lsdException w:name="Colorful List Accent 2" w:uiPriority="72"/>
+    <w:lsdException w:name="Colorful Grid Accent 2" w:uiPriority="73"/>
+    <w:lsdException w:name="Light Shading Accent 3" w:uiPriority="60"/>
+    <w:lsdException w:name="Light List Accent 3" w:uiPriority="61"/>
+    <w:lsdException w:name="Light Grid Accent 3" w:uiPriority="62"/>
+    <w:lsdException w:name="Medium Shading 1 Accent 3" w:uiPriority="63"/>
+    <w:lsdException w:name="Medium Shading 2 Accent 3" w:uiPriority="64"/>
+    <w:lsdException w:name="Medium List 1 Accent 3" w:uiPriority="65"/>
+    <w:lsdException w:name="Medium List 2 Accent 3" w:uiPriority="66"/>
+    <w:lsdException w:name="Medium Grid 1 Accent 3" w:uiPriority="67"/>
+    <w:lsdException w:name="Medium Grid 2 Accent 3" w:uiPriority="68"/>
+    <w:lsdException w:name="Medium Grid 3 Accent 3" w:uiPriority="69"/>
+    <w:lsdException w:name="Dark List Accent 3" w:uiPriority="70"/>
+    <w:lsdException w:name="Colorful Shading Accent 3" w:uiPriority="71"/>
+    <w:lsdException w:name="Colorful List Accent 3" w:uiPriority="72"/>
+    <w:lsdException w:name="Colorful Grid Accent 3" w:uiPriority="73"/>
+    <w:lsdException w:name="Light Shading Accent 4" w:uiPriority="60"/>
+    <w:lsdException w:name="Light List Accent 4" w:uiPriority="61"/>
+    <w:lsdException w:name="Light Grid Accent 4" w:uiPriority="62"/>
+    <w:lsdException w:name="Medium Shading 1 Accent 4" w:uiPriority="63"/>
+    <w:lsdException w:name="Medium Shading 2 Accent 4" w:uiPriority="64"/>
+    <w:lsdException w:name="Medium List 1 Accent 4" w:uiPriority="65"/>
+    <w:lsdException w:name="Medium List 2 Accent 4" w:uiPriority="66"/>
+    <w:lsdException w:name="Medium Grid 1 Accent 4" w:uiPriority="67"/>
+    <w:lsdException w:name="Medium Grid 2 Accent 4" w:uiPriority="68"/>
+    <w:lsdException w:name="Medium Grid 3 Accent 4" w:uiPriority="69"/>
+    <w:lsdException w:name="Dark List Accent 4" w:uiPriority="70"/>
+    <w:lsdException w:name="Colorful Shading Accent 4" w:uiPriority="71"/>
+    <w:lsdException w:name="Colorful List Accent 4" w:uiPriority="72"/>
+    <w:lsdException w:name="Colorful Grid Accent 4" w:uiPriority="73"/>
+    <w:lsdException w:name="Light Shading Accent 5" w:uiPriority="60"/>
+    <w:lsdException w:name="Light List Accent 5" w:uiPriority="61"/>
+    <w:lsdException w:name="Light Grid Accent 5" w:uiPriority="62"/>
+    <w:lsdException w:name="Medium Shading 1 Accent 5" w:uiPriority="63"/>
+    <w:lsdException w:name="Medium Shading 2 Accent 5" w:uiPriority="64"/>
+    <w:lsdException w:name="Medium List 1 Accent 5" w:uiPriority="65"/>
+    <w:lsdException w:name="Medium List 2 Accent 5" w:uiPriority="66"/>
+    <w:lsdException w:name="Medium Grid 1 Accent 5" w:uiPriority="67"/>
+    <w:lsdException w:name="Medium Grid 2 Accent 5" w:uiPriority="68"/>
+    <w:lsdException w:name="Medium Grid 3 Accent 5" w:uiPriority="69"/>
+    <w:lsdException w:name="Dark List Accent 5" w:uiPriority="70"/>
+    <w:lsdException w:name="Colorful Shading Accent 5" w:uiPriority="71"/>
+    <w:lsdException w:name="Colorful List Accent 5" w:uiPriority="72"/>
+    <w:lsdException w:name="Colorful Grid Accent 5" w:uiPriority="73"/>
+    <w:lsdException w:name="Light Shading Accent 6" w:uiPriority="60"/>
+    <w:lsdException w:name="Light List Accent 6" w:uiPriority="61"/>
+    <w:lsdException w:name="Light Grid Accent 6" w:uiPriority="62"/>
+    <w:lsdException w:name="Medium Shading 1 Accent 6" w:uiPriority="63"/>
+    <w:lsdException w:name="Medium Shading 2 Accent 6" w:uiPriority="64"/>
+    <w:lsdException w:name="Medium List 1 Accent 6" w:uiPriority="65"/>
+    <w:lsdException w:name="Medium List 2 Accent 6" w:uiPriority="66"/>
+    <w:lsdException w:name="Medium Grid 1 Accent 6" w:uiPriority="67"/>
+    <w:lsdException w:name="Medium Grid 2 Accent 6" w:uiPriority="68"/>
+    <w:lsdException w:name="Medium Grid 3 Accent 6" w:uiPriority="69"/>
+    <w:lsdException w:name="Dark List Accent 6" w:uiPriority="70"/>
+    <w:lsdException w:name="Colorful Shading Accent 6" w:uiPriority="71"/>
+    <w:lsdException w:name="Colorful List Accent 6" w:uiPriority="72"/>
+    <w:lsdException w:name="Colorful Grid Accent 6" w:uiPriority="73"/>
+    <w:lsdException w:name="Subtle Emphasis" w:uiPriority="19" w:qFormat="1"/>
+    <w:lsdException w:name="Intense Emphasis" w:uiPriority="21" w:qFormat="1"/>
+    <w:lsdException w:name="Subtle Reference" w:uiPriority="31" w:qFormat="1"/>
+    <w:lsdException w:name="Intense Reference" w:uiPriority="32" w:qFormat="1"/>
+    <w:lsdException w:name="Book Title" w:uiPriority="33" w:qFormat="1"/>
+    <w:lsdException w:name="Bibliography" w:semiHidden="1" w:uiPriority="37" w:unhideWhenUsed="1"/>
+    <w:lsdException w:name="TOC Heading" w:semiHidden="1" w:uiPriority="39" w:unhideWhenUsed="1" w:qFormat="1"/>
+    <w:lsdException w:name="Plain Table 1" w:uiPriority="41"/>
+    <w:lsdException w:name="Plain Table 2" w:uiPriority="42"/>
+    <w:lsdException w:name="Plain Table 3" w:uiPriority="43"/>
+    <w:lsdException w:name="Plain Table 4" w:uiPriority="44"/>
+    <w:lsdException w:name="Plain Table 5" w:uiPriority="45"/>
+    <w:lsdException w:name="Grid Table Light" w:uiPriority="40"/>
+    <w:lsdException w:name="Grid Table 1 Light" w:uiPriority="46"/>
+    <w:lsdException w:name="Grid Table 2" w:uiPriority="47"/>
+    <w:lsdException w:name="Grid Table 3" w:uiPriority="48"/>
+    <w:lsdException w:name="Grid Table 4" w:uiPriority="49"/>
+    <w:lsdException w:name="Grid Table 5 Dark" w:uiPriority="50"/>
+    <w:lsdException w:name="Grid Table 6 Colorful" w:uiPriority="51"/>
+    <w:lsdException w:name="Grid Table 7 Colorful" w:uiPriority="52"/>
+    <w:lsdException w:name="Grid Table 1 Light Accent 1" w:uiPriority="46"/>
+    <w:lsdException w:name="Grid Table 2 Accent 1" w:uiPriority="47"/>
+    <w:lsdException w:name="Grid Table 3 Accent 1" w:uiPriority="48"/>
+    <w:lsdException w:name="Grid Table 4 Accent 1" w:uiPriority="49"/>
+    <w:lsdException w:name="Grid Table 5 Dark Accent 1" w:uiPriority="50"/>
+    <w:lsdException w:name="Grid Table 6 Colorful Accent 1" w:uiPriority="51"/>
+    <w:lsdException w:name="Grid Table 7 Colorful Accent 1" w:uiPriority="52"/>
+    <w:lsdException w:name="Grid Table 1 Light Accent 2" w:uiPriority="46"/>
+    <w:lsdException w:name="Grid Table 2 Accent 2" w:uiPriority="47"/>
+    <w:lsdException w:name="Grid Table 3 Accent 2" w:uiPriority="48"/>
+    <w:lsdException w:name="Grid Table 4 Accent 2" w:uiPriority="49"/>
+    <w:lsdException w:name="Grid Table 5 Dark Accent 2" w:uiPriority="50"/>
+    <w:lsdException w:name="Grid Table 6 Colorful Accent 2" w:uiPriority="51"/>
+    <w:lsdException w:name="Grid Table 7 Colorful Accent 2" w:uiPriority="52"/>
+    <w:lsdException w:name="Grid Table 1 Light Accent 3" w:uiPriority="46"/>
+    <w:lsdException w:name="Grid Table 2 Accent 3" w:uiPriority="47"/>
+    <w:lsdException w:name="Grid Table 3 Accent 3" w:uiPriority="48"/>
+    <w:lsdException w:name="Grid Table 4 Accent 3" w:uiPriority="49"/>
+    <w:lsdException w:name="Grid Table 5 Dark Accent 3" w:uiPriority="50"/>
+    <w:lsdException w:name="Grid Table 6 Colorful Accent 3" w:uiPriority="51"/>
+    <w:lsdException w:name="Grid Table 7 Colorful Accent 3" w:uiPriority="52"/>
+    <w:lsdException w:name="Grid Table 1 Light Accent 4" w:uiPriority="46"/>
+    <w:lsdException w:name="Grid Table 2 Accent 4" w:uiPriority="47"/>
+    <w:lsdException w:name="Grid Table 3 Accent 4" w:uiPriority="48"/>
+    <w:lsdException w:name="Grid Table 4 Accent 4" w:uiPriority="49"/>
+    <w:lsdException w:name="Grid Table 5 Dark Accent 4" w:uiPriority="50"/>
+    <w:lsdException w:name="Grid Table 6 Colorful Accent 4" w:uiPriority="51"/>
+    <w:lsdException w:name="Grid Table 7 Colorful Accent 4" w:uiPriority="52"/>
+    <w:lsdException w:name="Grid Table 1 Light Accent 5" w:uiPriority="46"/>
+    <w:lsdException w:name="Grid Table 2 Accent 5" w:uiPriority="47"/>
+    <w:lsdException w:name="Grid Table 3 Accent 5" w:uiPriority="48"/>
+    <w:lsdException w:name="Grid Table 4 Accent 5" w:uiPriority="49"/>
+    <w:lsdException w:name="Grid Table 5 Dark Accent 5" w:uiPriority="50"/>
+    <w:lsdException w:name="Grid Table 6 Colorful Accent 5" w:uiPriority="51"/>
+    <w:lsdException w:name="Grid Table 7 Colorful Accent 5" w:uiPriority="52"/>
+    <w:lsdException w:name="Grid Table 1 Light Accent 6" w:uiPriority="46"/>
+    <w:lsdException w:name="Grid Table 2 Accent 6" w:uiPriority="47"/>
+    <w:lsdException w:name="Grid Table 3 Accent 6" w:uiPriority="48"/>
+    <w:lsdException w:name="Grid Table 4 Accent 6" w:uiPriority="49"/>
+    <w:lsdException w:name="Grid Table 5 Dark Accent 6" w:uiPriority="50"/>
+    <w:lsdException w:name="Grid Table 6 Colorful Accent 6" w:uiPriority="51"/>
+    <w:lsdException w:name="Grid Table 7 Colorful Accent 6" w:uiPriority="52"/>
+    <w:lsdException w:name="List Table 1 Light" w:uiPriority="46"/>
+    <w:lsdException w:name="List Table 2" w:uiPriority="47"/>
+    <w:lsdException w:name="List Table 3" w:uiPriority="48"/>
+    <w:lsdException w:name="List Table 4" w:uiPriority="49"/>
+    <w:lsdException w:name="List Table 5 Dark" w:uiPriority="50"/>
+    <w:lsdException w:name="List Table 6 Colorful" w:uiPriority="51"/>
+    <w:lsdException w:name="List Table 7 Colorful" w:uiPriority="52"/>
+    <w:lsdException w:name="List Table 1 Light Accent 1" w:uiPriority="46"/>
+    <w:lsdException w:name="List Table 2 Accent 1" w:uiPriority="47"/>
+    <w:lsdException w:name="List Table 3 Accent 1" w:uiPriority="48"/>
+    <w:lsdException w:name="List Table 4 Accent 1" w:uiPriority="49"/>
+    <w:lsdException w:name="List Table 5 Dark Accent 1" w:uiPriority="50"/>
+    <w:lsdException w:name="List Table 6 Colorful Accent 1" w:uiPriority="51"/>
+    <w:lsdException w:name="List Table 7 Colorful Accent 1" w:uiPriority="52"/>
+    <w:lsdException w:name="List Table 1 Light Accent 2" w:uiPriority="46"/>
+    <w:lsdException w:name="List Table 2 Accent 2" w:uiPriority="47"/>
+    <w:lsdException w:name="List Table 3 Accent 2" w:uiPriority="48"/>
+    <w:lsdException w:name="List Table 4 Accent 2" w:uiPriority="49"/>
+    <w:lsdException w:name="List Table 5 Dark Accent 2" w:uiPriority="50"/>
+    <w:lsdException w:name="List Table 6 Colorful Accent 2" w:uiPriority="51"/>
+    <w:lsdException w:name="List Table 7 Colorful Accent 2" w:uiPriority="52"/>
+    <w:lsdException w:name="List Table 1 Light Accent 3" w:uiPriority="46"/>
+    <w:lsdException w:name="List Table 2 Accent 3" w:uiPriority="47"/>
+    <w:lsdException w:name="List Table 3 Accent 3" w:uiPriority="48"/>
+    <w:lsdException w:name="List Table 4 Accent 3" w:uiPriority="49"/>
+    <w:lsdException w:name="List Table 5 Dark Accent 3" w:uiPriority="50"/>
+    <w:lsdException w:name="List Table 6 Colorful Accent 3" w:uiPriority="51"/>
+    <w:lsdException w:name="List Table 7 Colorful Accent 3" w:uiPriority="52"/>
+    <w:lsdException w:name="List Table 1 Light Accent 4" w:uiPriority="46"/>
+    <w:lsdException w:name="List Table 2 Accent 4" w:uiPriority="47"/>
+    <w:lsdException w:name="List Table 3 Accent 4" w:uiPriority="48"/>
+    <w:lsdException w:name="List Table 4 Accent 4" w:uiPriority="49"/>
+    <w:lsdException w:name="List Table 5 Dark Accent 4" w:uiPriority="50"/>
+    <w:lsdException w:name="List Table 6 Colorful Accent 4" w:uiPriority="51"/>
+    <w:lsdException w:name="List Table 7 Colorful Accent 4" w:uiPriority="52"/>
+    <w:lsdException w:name="List Table 1 Light Accent 5" w:uiPriority="46"/>
+    <w:lsdException w:name="List Table 2 Accent 5" w:uiPriority="47"/>
+    <w:lsdException w:name="List Table 3 Accent 5" w:uiPriority="48"/>
+    <w:lsdException w:name="List Table 4 Accent 5" w:uiPriority="49"/>
+    <w:lsdException w:name="List Table 5 Dark Accent 5" w:uiPriority="50"/>
+    <w:lsdException w:name="List Table 6 Colorful Accent 5" w:uiPriority="51"/>
+    <w:lsdException w:name="List Table 7 Colorful Accent 5" w:uiPriority="52"/>
+    <w:lsdException w:name="List Table 1 Light Accent 6" w:uiPriority="46"/>
+    <w:lsdException w:name="List Table 2 Accent 6" w:uiPriority="47"/>
+    <w:lsdException w:name="List Table 3 Accent 6" w:uiPriority="48"/>
+    <w:lsdException w:name="List Table 4 Accent 6" w:uiPriority="49"/>
+    <w:lsdException w:name="List Table 5 Dark Accent 6" w:uiPriority="50"/>
+    <w:lsdException w:name="List Table 6 Colorful Accent 6" w:uiPriority="51"/>
+    <w:lsdException w:name="List Table 7 Colorful Accent 6" w:uiPriority="52"/>
+    <w:lsdException w:name="Mention" w:semiHidden="1" w:unhideWhenUsed="1"/>
+    <w:lsdException w:name="Smart Hyperlink" w:semiHidden="1" w:unhideWhenUsed="1"/>
+    <w:lsdException w:name="Hashtag" w:semiHidden="1" w:unhideWhenUsed="1"/>
+    <w:lsdException w:name="Unresolved Mention" w:semiHidden="1" w:unhideWhenUsed="1"/>
   </w:latentStyles>
   <w:style w:type="paragraph" w:default="1" w:styleId="Normal">
     <w:name w:val="Normal"/>
     <w:qFormat/>
   </w:style>
-  <w:style w:type="character" w:default="1" w:styleId="Policepardfaut">
+  <w:style w:type="character" w:default="1" w:styleId="DefaultParagraphFont">
     <w:name w:val="Default Paragraph Font"/>
     <w:uiPriority w:val="1"/>
     <w:semiHidden/>
     <w:unhideWhenUsed/>
   </w:style>
-  <w:style w:type="table" w:default="1" w:styleId="TableauNormal">
+  <w:style w:type="table" w:default="1" w:styleId="TableNormal">
     <w:name w:val="Normal Table"/>
     <w:uiPriority w:val="99"/>
     <w:semiHidden/>
@@ -5122,16 +6053,16 @@
       </w:tblCellMar>
     </w:tblPr>
   </w:style>
-  <w:style w:type="numbering" w:default="1" w:styleId="Aucuneliste">
+  <w:style w:type="numbering" w:default="1" w:styleId="NoList">
     <w:name w:val="No List"/>
     <w:uiPriority w:val="99"/>
     <w:semiHidden/>
     <w:unhideWhenUsed/>
   </w:style>
-  <w:style w:type="paragraph" w:styleId="Textebrut">
+  <w:style w:type="paragraph" w:styleId="PlainText">
     <w:name w:val="Plain Text"/>
     <w:basedOn w:val="Normal"/>
-    <w:link w:val="TextebrutCar"/>
+    <w:link w:val="PlainTextChar"/>
     <w:uiPriority w:val="99"/>
     <w:unhideWhenUsed/>
     <w:rsid w:val="000A7402"/>
@@ -5144,10 +6075,10 @@
       <w:szCs w:val="21"/>
     </w:rPr>
   </w:style>
-  <w:style w:type="character" w:customStyle="1" w:styleId="TextebrutCar">
-    <w:name w:val="Texte brut Car"/>
-    <w:basedOn w:val="Policepardfaut"/>
-    <w:link w:val="Textebrut"/>
+  <w:style w:type="character" w:customStyle="1" w:styleId="PlainTextChar">
+    <w:name w:val="Plain Text Char"/>
+    <w:basedOn w:val="DefaultParagraphFont"/>
+    <w:link w:val="PlainText"/>
     <w:uiPriority w:val="99"/>
     <w:rsid w:val="000A7402"/>
     <w:rPr>
@@ -5156,10 +6087,10 @@
       <w:szCs w:val="21"/>
     </w:rPr>
   </w:style>
-  <w:style w:type="paragraph" w:styleId="Textedebulles">
+  <w:style w:type="paragraph" w:styleId="BalloonText">
     <w:name w:val="Balloon Text"/>
     <w:basedOn w:val="Normal"/>
-    <w:link w:val="TextedebullesCar"/>
+    <w:link w:val="BalloonTextChar"/>
     <w:uiPriority w:val="99"/>
     <w:semiHidden/>
     <w:unhideWhenUsed/>
@@ -5173,10 +6104,10 @@
       <w:szCs w:val="16"/>
     </w:rPr>
   </w:style>
-  <w:style w:type="character" w:customStyle="1" w:styleId="TextedebullesCar">
-    <w:name w:val="Texte de bulles Car"/>
-    <w:basedOn w:val="Policepardfaut"/>
-    <w:link w:val="Textedebulles"/>
+  <w:style w:type="character" w:customStyle="1" w:styleId="BalloonTextChar">
+    <w:name w:val="Balloon Text Char"/>
+    <w:basedOn w:val="DefaultParagraphFont"/>
+    <w:link w:val="BalloonText"/>
     <w:uiPriority w:val="99"/>
     <w:semiHidden/>
     <w:rsid w:val="00F50813"/>
@@ -5186,253 +6117,25 @@
       <w:szCs w:val="16"/>
     </w:rPr>
   </w:style>
-</w:styles>
-</file>
-
-<file path=word/stylesWithEffects.xml><?xml version="1.0" encoding="utf-8"?>
-<w:styles xmlns:wpc="http://schemas.microsoft.com/office/word/2010/wordprocessingCanvas" xmlns:mc="http://schemas.openxmlformats.org/markup-compatibility/2006" xmlns:o="urn:schemas-microsoft-com:office:office" xmlns:r="http://schemas.openxmlformats.org/officeDocument/2006/relationships" xmlns:m="http://schemas.openxmlformats.org/officeDocument/2006/math" xmlns:v="urn:schemas-microsoft-com:vml" xmlns:wp14="http://schemas.microsoft.com/office/word/2010/wordprocessingDrawing" xmlns:wp="http://schemas.openxmlformats.org/drawingml/2006/wordprocessingDrawing" xmlns:w10="urn:schemas-microsoft-com:office:word" xmlns:w="http://schemas.openxmlformats.org/wordprocessingml/2006/main" xmlns:w14="http://schemas.microsoft.com/office/word/2010/wordml" xmlns:wpg="http://schemas.microsoft.com/office/word/2010/wordprocessingGroup" xmlns:wpi="http://schemas.microsoft.com/office/word/2010/wordprocessingInk" xmlns:wne="http://schemas.microsoft.com/office/word/2006/wordml" xmlns:wps="http://schemas.microsoft.com/office/word/2010/wordprocessingShape" mc:Ignorable="w14 wp14">
-  <w:docDefaults>
-    <w:rPrDefault>
-      <w:rPr>
-        <w:rFonts w:asciiTheme="minorHAnsi" w:eastAsiaTheme="minorHAnsi" w:hAnsiTheme="minorHAnsi" w:cstheme="minorBidi"/>
-        <w:sz w:val="22"/>
-        <w:szCs w:val="22"/>
-        <w:lang w:val="fr-CA" w:eastAsia="en-US" w:bidi="ar-SA"/>
-      </w:rPr>
-    </w:rPrDefault>
-    <w:pPrDefault>
-      <w:pPr>
-        <w:spacing w:after="200" w:line="276" w:lineRule="auto"/>
-      </w:pPr>
-    </w:pPrDefault>
-  </w:docDefaults>
-  <w:latentStyles w:defLockedState="0" w:defUIPriority="99" w:defSemiHidden="1" w:defUnhideWhenUsed="1" w:defQFormat="0" w:count="267">
-    <w:lsdException w:name="Normal" w:semiHidden="0" w:uiPriority="0" w:unhideWhenUsed="0" w:qFormat="1"/>
-    <w:lsdException w:name="heading 1" w:semiHidden="0" w:uiPriority="9" w:unhideWhenUsed="0" w:qFormat="1"/>
-    <w:lsdException w:name="heading 2" w:uiPriority="9" w:qFormat="1"/>
-    <w:lsdException w:name="heading 3" w:uiPriority="9" w:qFormat="1"/>
-    <w:lsdException w:name="heading 4" w:uiPriority="9" w:qFormat="1"/>
-    <w:lsdException w:name="heading 5" w:uiPriority="9" w:qFormat="1"/>
-    <w:lsdException w:name="heading 6" w:uiPriority="9" w:qFormat="1"/>
-    <w:lsdException w:name="heading 7" w:uiPriority="9" w:qFormat="1"/>
-    <w:lsdException w:name="heading 8" w:uiPriority="9" w:qFormat="1"/>
-    <w:lsdException w:name="heading 9" w:uiPriority="9" w:qFormat="1"/>
-    <w:lsdException w:name="toc 1" w:uiPriority="39"/>
-    <w:lsdException w:name="toc 2" w:uiPriority="39"/>
-    <w:lsdException w:name="toc 3" w:uiPriority="39"/>
-    <w:lsdException w:name="toc 4" w:uiPriority="39"/>
-    <w:lsdException w:name="toc 5" w:uiPriority="39"/>
-    <w:lsdException w:name="toc 6" w:uiPriority="39"/>
-    <w:lsdException w:name="toc 7" w:uiPriority="39"/>
-    <w:lsdException w:name="toc 8" w:uiPriority="39"/>
-    <w:lsdException w:name="toc 9" w:uiPriority="39"/>
-    <w:lsdException w:name="caption" w:uiPriority="35" w:qFormat="1"/>
-    <w:lsdException w:name="Title" w:semiHidden="0" w:uiPriority="10" w:unhideWhenUsed="0" w:qFormat="1"/>
-    <w:lsdException w:name="Default Paragraph Font" w:uiPriority="1"/>
-    <w:lsdException w:name="Subtitle" w:semiHidden="0" w:uiPriority="11" w:unhideWhenUsed="0" w:qFormat="1"/>
-    <w:lsdException w:name="Strong" w:semiHidden="0" w:uiPriority="22" w:unhideWhenUsed="0" w:qFormat="1"/>
-    <w:lsdException w:name="Emphasis" w:semiHidden="0" w:uiPriority="20" w:unhideWhenUsed="0" w:qFormat="1"/>
-    <w:lsdException w:name="Table Grid" w:semiHidden="0" w:uiPriority="59" w:unhideWhenUsed="0"/>
-    <w:lsdException w:name="Placeholder Text" w:unhideWhenUsed="0"/>
-    <w:lsdException w:name="No Spacing" w:semiHidden="0" w:uiPriority="1" w:unhideWhenUsed="0" w:qFormat="1"/>
-    <w:lsdException w:name="Light Shading" w:semiHidden="0" w:uiPriority="60" w:unhideWhenUsed="0"/>
-    <w:lsdException w:name="Light List" w:semiHidden="0" w:uiPriority="61" w:unhideWhenUsed="0"/>
-    <w:lsdException w:name="Light Grid" w:semiHidden="0" w:uiPriority="62" w:unhideWhenUsed="0"/>
-    <w:lsdException w:name="Medium Shading 1" w:semiHidden="0" w:uiPriority="63" w:unhideWhenUsed="0"/>
-    <w:lsdException w:name="Medium Shading 2" w:semiHidden="0" w:uiPriority="64" w:unhideWhenUsed="0"/>
-    <w:lsdException w:name="Medium List 1" w:semiHidden="0" w:uiPriority="65" w:unhideWhenUsed="0"/>
-    <w:lsdException w:name="Medium List 2" w:semiHidden="0" w:uiPriority="66" w:unhideWhenUsed="0"/>
-    <w:lsdException w:name="Medium Grid 1" w:semiHidden="0" w:uiPriority="67" w:unhideWhenUsed="0"/>
-    <w:lsdException w:name="Medium Grid 2" w:semiHidden="0" w:uiPriority="68" w:unhideWhenUsed="0"/>
-    <w:lsdException w:name="Medium Grid 3" w:semiHidden="0" w:uiPriority="69" w:unhideWhenUsed="0"/>
-    <w:lsdException w:name="Dark List" w:semiHidden="0" w:uiPriority="70" w:unhideWhenUsed="0"/>
-    <w:lsdException w:name="Colorful Shading" w:semiHidden="0" w:uiPriority="71" w:unhideWhenUsed="0"/>
-    <w:lsdException w:name="Colorful List" w:semiHidden="0" w:uiPriority="72" w:unhideWhenUsed="0"/>
-    <w:lsdException w:name="Colorful Grid" w:semiHidden="0" w:uiPriority="73" w:unhideWhenUsed="0"/>
-    <w:lsdException w:name="Light Shading Accent 1" w:semiHidden="0" w:uiPriority="60" w:unhideWhenUsed="0"/>
-    <w:lsdException w:name="Light List Accent 1" w:semiHidden="0" w:uiPriority="61" w:unhideWhenUsed="0"/>
-    <w:lsdException w:name="Light Grid Accent 1" w:semiHidden="0" w:uiPriority="62" w:unhideWhenUsed="0"/>
-    <w:lsdException w:name="Medium Shading 1 Accent 1" w:semiHidden="0" w:uiPriority="63" w:unhideWhenUsed="0"/>
-    <w:lsdException w:name="Medium Shading 2 Accent 1" w:semiHidden="0" w:uiPriority="64" w:unhideWhenUsed="0"/>
-    <w:lsdException w:name="Medium List 1 Accent 1" w:semiHidden="0" w:uiPriority="65" w:unhideWhenUsed="0"/>
-    <w:lsdException w:name="Revision" w:unhideWhenUsed="0"/>
-    <w:lsdException w:name="List Paragraph" w:semiHidden="0" w:uiPriority="34" w:unhideWhenUsed="0" w:qFormat="1"/>
-    <w:lsdException w:name="Quote" w:semiHidden="0" w:uiPriority="29" w:unhideWhenUsed="0" w:qFormat="1"/>
-    <w:lsdException w:name="Intense Quote" w:semiHidden="0" w:uiPriority="30" w:unhideWhenUsed="0" w:qFormat="1"/>
-    <w:lsdException w:name="Medium List 2 Accent 1" w:semiHidden="0" w:uiPriority="66" w:unhideWhenUsed="0"/>
-    <w:lsdException w:name="Medium Grid 1 Accent 1" w:semiHidden="0" w:uiPriority="67" w:unhideWhenUsed="0"/>
-    <w:lsdException w:name="Medium Grid 2 Accent 1" w:semiHidden="0" w:uiPriority="68" w:unhideWhenUsed="0"/>
-    <w:lsdException w:name="Medium Grid 3 Accent 1" w:semiHidden="0" w:uiPriority="69" w:unhideWhenUsed="0"/>
-    <w:lsdException w:name="Dark List Accent 1" w:semiHidden="0" w:uiPriority="70" w:unhideWhenUsed="0"/>
-    <w:lsdException w:name="Colorful Shading Accent 1" w:semiHidden="0" w:uiPriority="71" w:unhideWhenUsed="0"/>
-    <w:lsdException w:name="Colorful List Accent 1" w:semiHidden="0" w:uiPriority="72" w:unhideWhenUsed="0"/>
-    <w:lsdException w:name="Colorful Grid Accent 1" w:semiHidden="0" w:uiPriority="73" w:unhideWhenUsed="0"/>
-    <w:lsdException w:name="Light Shading Accent 2" w:semiHidden="0" w:uiPriority="60" w:unhideWhenUsed="0"/>
-    <w:lsdException w:name="Light List Accent 2" w:semiHidden="0" w:uiPriority="61" w:unhideWhenUsed="0"/>
-    <w:lsdException w:name="Light Grid Accent 2" w:semiHidden="0" w:uiPriority="62" w:unhideWhenUsed="0"/>
-    <w:lsdException w:name="Medium Shading 1 Accent 2" w:semiHidden="0" w:uiPriority="63" w:unhideWhenUsed="0"/>
-    <w:lsdException w:name="Medium Shading 2 Accent 2" w:semiHidden="0" w:uiPriority="64" w:unhideWhenUsed="0"/>
-    <w:lsdException w:name="Medium List 1 Accent 2" w:semiHidden="0" w:uiPriority="65" w:unhideWhenUsed="0"/>
-    <w:lsdException w:name="Medium List 2 Accent 2" w:semiHidden="0" w:uiPriority="66" w:unhideWhenUsed="0"/>
-    <w:lsdException w:name="Medium Grid 1 Accent 2" w:semiHidden="0" w:uiPriority="67" w:unhideWhenUsed="0"/>
-    <w:lsdException w:name="Medium Grid 2 Accent 2" w:semiHidden="0" w:uiPriority="68" w:unhideWhenUsed="0"/>
-    <w:lsdException w:name="Medium Grid 3 Accent 2" w:semiHidden="0" w:uiPriority="69" w:unhideWhenUsed="0"/>
-    <w:lsdException w:name="Dark List Accent 2" w:semiHidden="0" w:uiPriority="70" w:unhideWhenUsed="0"/>
-    <w:lsdException w:name="Colorful Shading Accent 2" w:semiHidden="0" w:uiPriority="71" w:unhideWhenUsed="0"/>
-    <w:lsdException w:name="Colorful List Accent 2" w:semiHidden="0" w:uiPriority="72" w:unhideWhenUsed="0"/>
-    <w:lsdException w:name="Colorful Grid Accent 2" w:semiHidden="0" w:uiPriority="73" w:unhideWhenUsed="0"/>
-    <w:lsdException w:name="Light Shading Accent 3" w:semiHidden="0" w:uiPriority="60" w:unhideWhenUsed="0"/>
-    <w:lsdException w:name="Light List Accent 3" w:semiHidden="0" w:uiPriority="61" w:unhideWhenUsed="0"/>
-    <w:lsdException w:name="Light Grid Accent 3" w:semiHidden="0" w:uiPriority="62" w:unhideWhenUsed="0"/>
-    <w:lsdException w:name="Medium Shading 1 Accent 3" w:semiHidden="0" w:uiPriority="63" w:unhideWhenUsed="0"/>
-    <w:lsdException w:name="Medium Shading 2 Accent 3" w:semiHidden="0" w:uiPriority="64" w:unhideWhenUsed="0"/>
-    <w:lsdException w:name="Medium List 1 Accent 3" w:semiHidden="0" w:uiPriority="65" w:unhideWhenUsed="0"/>
-    <w:lsdException w:name="Medium List 2 Accent 3" w:semiHidden="0" w:uiPriority="66" w:unhideWhenUsed="0"/>
-    <w:lsdException w:name="Medium Grid 1 Accent 3" w:semiHidden="0" w:uiPriority="67" w:unhideWhenUsed="0"/>
-    <w:lsdException w:name="Medium Grid 2 Accent 3" w:semiHidden="0" w:uiPriority="68" w:unhideWhenUsed="0"/>
-    <w:lsdException w:name="Medium Grid 3 Accent 3" w:semiHidden="0" w:uiPriority="69" w:unhideWhenUsed="0"/>
-    <w:lsdException w:name="Dark List Accent 3" w:semiHidden="0" w:uiPriority="70" w:unhideWhenUsed="0"/>
-    <w:lsdException w:name="Colorful Shading Accent 3" w:semiHidden="0" w:uiPriority="71" w:unhideWhenUsed="0"/>
-    <w:lsdException w:name="Colorful List Accent 3" w:semiHidden="0" w:uiPriority="72" w:unhideWhenUsed="0"/>
-    <w:lsdException w:name="Colorful Grid Accent 3" w:semiHidden="0" w:uiPriority="73" w:unhideWhenUsed="0"/>
-    <w:lsdException w:name="Light Shading Accent 4" w:semiHidden="0" w:uiPriority="60" w:unhideWhenUsed="0"/>
-    <w:lsdException w:name="Light List Accent 4" w:semiHidden="0" w:uiPriority="61" w:unhideWhenUsed="0"/>
-    <w:lsdException w:name="Light Grid Accent 4" w:semiHidden="0" w:uiPriority="62" w:unhideWhenUsed="0"/>
-    <w:lsdException w:name="Medium Shading 1 Accent 4" w:semiHidden="0" w:uiPriority="63" w:unhideWhenUsed="0"/>
-    <w:lsdException w:name="Medium Shading 2 Accent 4" w:semiHidden="0" w:uiPriority="64" w:unhideWhenUsed="0"/>
-    <w:lsdException w:name="Medium List 1 Accent 4" w:semiHidden="0" w:uiPriority="65" w:unhideWhenUsed="0"/>
-    <w:lsdException w:name="Medium List 2 Accent 4" w:semiHidden="0" w:uiPriority="66" w:unhideWhenUsed="0"/>
-    <w:lsdException w:name="Medium Grid 1 Accent 4" w:semiHidden="0" w:uiPriority="67" w:unhideWhenUsed="0"/>
-    <w:lsdException w:name="Medium Grid 2 Accent 4" w:semiHidden="0" w:uiPriority="68" w:unhideWhenUsed="0"/>
-    <w:lsdException w:name="Medium Grid 3 Accent 4" w:semiHidden="0" w:uiPriority="69" w:unhideWhenUsed="0"/>
-    <w:lsdException w:name="Dark List Accent 4" w:semiHidden="0" w:uiPriority="70" w:unhideWhenUsed="0"/>
-    <w:lsdException w:name="Colorful Shading Accent 4" w:semiHidden="0" w:uiPriority="71" w:unhideWhenUsed="0"/>
-    <w:lsdException w:name="Colorful List Accent 4" w:semiHidden="0" w:uiPriority="72" w:unhideWhenUsed="0"/>
-    <w:lsdException w:name="Colorful Grid Accent 4" w:semiHidden="0" w:uiPriority="73" w:unhideWhenUsed="0"/>
-    <w:lsdException w:name="Light Shading Accent 5" w:semiHidden="0" w:uiPriority="60" w:unhideWhenUsed="0"/>
-    <w:lsdException w:name="Light List Accent 5" w:semiHidden="0" w:uiPriority="61" w:unhideWhenUsed="0"/>
-    <w:lsdException w:name="Light Grid Accent 5" w:semiHidden="0" w:uiPriority="62" w:unhideWhenUsed="0"/>
-    <w:lsdException w:name="Medium Shading 1 Accent 5" w:semiHidden="0" w:uiPriority="63" w:unhideWhenUsed="0"/>
-    <w:lsdException w:name="Medium Shading 2 Accent 5" w:semiHidden="0" w:uiPriority="64" w:unhideWhenUsed="0"/>
-    <w:lsdException w:name="Medium List 1 Accent 5" w:semiHidden="0" w:uiPriority="65" w:unhideWhenUsed="0"/>
-    <w:lsdException w:name="Medium List 2 Accent 5" w:semiHidden="0" w:uiPriority="66" w:unhideWhenUsed="0"/>
-    <w:lsdException w:name="Medium Grid 1 Accent 5" w:semiHidden="0" w:uiPriority="67" w:unhideWhenUsed="0"/>
-    <w:lsdException w:name="Medium Grid 2 Accent 5" w:semiHidden="0" w:uiPriority="68" w:unhideWhenUsed="0"/>
-    <w:lsdException w:name="Medium Grid 3 Accent 5" w:semiHidden="0" w:uiPriority="69" w:unhideWhenUsed="0"/>
-    <w:lsdException w:name="Dark List Accent 5" w:semiHidden="0" w:uiPriority="70" w:unhideWhenUsed="0"/>
-    <w:lsdException w:name="Colorful Shading Accent 5" w:semiHidden="0" w:uiPriority="71" w:unhideWhenUsed="0"/>
-    <w:lsdException w:name="Colorful List Accent 5" w:semiHidden="0" w:uiPriority="72" w:unhideWhenUsed="0"/>
-    <w:lsdException w:name="Colorful Grid Accent 5" w:semiHidden="0" w:uiPriority="73" w:unhideWhenUsed="0"/>
-    <w:lsdException w:name="Light Shading Accent 6" w:semiHidden="0" w:uiPriority="60" w:unhideWhenUsed="0"/>
-    <w:lsdException w:name="Light List Accent 6" w:semiHidden="0" w:uiPriority="61" w:unhideWhenUsed="0"/>
-    <w:lsdException w:name="Light Grid Accent 6" w:semiHidden="0" w:uiPriority="62" w:unhideWhenUsed="0"/>
-    <w:lsdException w:name="Medium Shading 1 Accent 6" w:semiHidden="0" w:uiPriority="63" w:unhideWhenUsed="0"/>
-    <w:lsdException w:name="Medium Shading 2 Accent 6" w:semiHidden="0" w:uiPriority="64" w:unhideWhenUsed="0"/>
-    <w:lsdException w:name="Medium List 1 Accent 6" w:semiHidden="0" w:uiPriority="65" w:unhideWhenUsed="0"/>
-    <w:lsdException w:name="Medium List 2 Accent 6" w:semiHidden="0" w:uiPriority="66" w:unhideWhenUsed="0"/>
-    <w:lsdException w:name="Medium Grid 1 Accent 6" w:semiHidden="0" w:uiPriority="67" w:unhideWhenUsed="0"/>
-    <w:lsdException w:name="Medium Grid 2 Accent 6" w:semiHidden="0" w:uiPriority="68" w:unhideWhenUsed="0"/>
-    <w:lsdException w:name="Medium Grid 3 Accent 6" w:semiHidden="0" w:uiPriority="69" w:unhideWhenUsed="0"/>
-    <w:lsdException w:name="Dark List Accent 6" w:semiHidden="0" w:uiPriority="70" w:unhideWhenUsed="0"/>
-    <w:lsdException w:name="Colorful Shading Accent 6" w:semiHidden="0" w:uiPriority="71" w:unhideWhenUsed="0"/>
-    <w:lsdException w:name="Colorful List Accent 6" w:semiHidden="0" w:uiPriority="72" w:unhideWhenUsed="0"/>
-    <w:lsdException w:name="Colorful Grid Accent 6" w:semiHidden="0" w:uiPriority="73" w:unhideWhenUsed="0"/>
-    <w:lsdException w:name="Subtle Emphasis" w:semiHidden="0" w:uiPriority="19" w:unhideWhenUsed="0" w:qFormat="1"/>
-    <w:lsdException w:name="Intense Emphasis" w:semiHidden="0" w:uiPriority="21" w:unhideWhenUsed="0" w:qFormat="1"/>
-    <w:lsdException w:name="Subtle Reference" w:semiHidden="0" w:uiPriority="31" w:unhideWhenUsed="0" w:qFormat="1"/>
-    <w:lsdException w:name="Intense Reference" w:semiHidden="0" w:uiPriority="32" w:unhideWhenUsed="0" w:qFormat="1"/>
-    <w:lsdException w:name="Book Title" w:semiHidden="0" w:uiPriority="33" w:unhideWhenUsed="0" w:qFormat="1"/>
-    <w:lsdException w:name="Bibliography" w:uiPriority="37"/>
-    <w:lsdException w:name="TOC Heading" w:uiPriority="39" w:qFormat="1"/>
-  </w:latentStyles>
-  <w:style w:type="paragraph" w:default="1" w:styleId="Normal">
-    <w:name w:val="Normal"/>
-    <w:qFormat/>
-  </w:style>
-  <w:style w:type="character" w:default="1" w:styleId="Policepardfaut">
-    <w:name w:val="Default Paragraph Font"/>
-    <w:uiPriority w:val="1"/>
-    <w:semiHidden/>
+  <w:style w:type="table" w:styleId="TableGrid">
+    <w:name w:val="Table Grid"/>
+    <w:basedOn w:val="TableNormal"/>
+    <w:uiPriority w:val="59"/>
     <w:unhideWhenUsed/>
-  </w:style>
-  <w:style w:type="table" w:default="1" w:styleId="TableauNormal">
-    <w:name w:val="Normal Table"/>
-    <w:uiPriority w:val="99"/>
-    <w:semiHidden/>
-    <w:unhideWhenUsed/>
-    <w:tblPr>
-      <w:tblInd w:w="0" w:type="dxa"/>
-      <w:tblCellMar>
-        <w:top w:w="0" w:type="dxa"/>
-        <w:left w:w="108" w:type="dxa"/>
-        <w:bottom w:w="0" w:type="dxa"/>
-        <w:right w:w="108" w:type="dxa"/>
-      </w:tblCellMar>
-    </w:tblPr>
-  </w:style>
-  <w:style w:type="numbering" w:default="1" w:styleId="Aucuneliste">
-    <w:name w:val="No List"/>
-    <w:uiPriority w:val="99"/>
-    <w:semiHidden/>
-    <w:unhideWhenUsed/>
-  </w:style>
-  <w:style w:type="paragraph" w:styleId="Textebrut">
-    <w:name w:val="Plain Text"/>
-    <w:basedOn w:val="Normal"/>
-    <w:link w:val="TextebrutCar"/>
-    <w:uiPriority w:val="99"/>
-    <w:unhideWhenUsed/>
-    <w:rsid w:val="000A7402"/>
+    <w:rsid w:val="00A2276B"/>
     <w:pPr>
       <w:spacing w:after="0" w:line="240" w:lineRule="auto"/>
     </w:pPr>
-    <w:rPr>
-      <w:rFonts w:ascii="Consolas" w:hAnsi="Consolas"/>
-      <w:sz w:val="21"/>
-      <w:szCs w:val="21"/>
-    </w:rPr>
-  </w:style>
-  <w:style w:type="character" w:customStyle="1" w:styleId="TextebrutCar">
-    <w:name w:val="Texte brut Car"/>
-    <w:basedOn w:val="Policepardfaut"/>
-    <w:link w:val="Textebrut"/>
-    <w:uiPriority w:val="99"/>
-    <w:rsid w:val="000A7402"/>
-    <w:rPr>
-      <w:rFonts w:ascii="Consolas" w:hAnsi="Consolas"/>
-      <w:sz w:val="21"/>
-      <w:szCs w:val="21"/>
-    </w:rPr>
-  </w:style>
-  <w:style w:type="paragraph" w:styleId="Textedebulles">
-    <w:name w:val="Balloon Text"/>
-    <w:basedOn w:val="Normal"/>
-    <w:link w:val="TextedebullesCar"/>
-    <w:uiPriority w:val="99"/>
-    <w:semiHidden/>
-    <w:unhideWhenUsed/>
-    <w:rsid w:val="00F50813"/>
-    <w:pPr>
-      <w:spacing w:after="0" w:line="240" w:lineRule="auto"/>
-    </w:pPr>
-    <w:rPr>
-      <w:rFonts w:ascii="Tahoma" w:hAnsi="Tahoma" w:cs="Tahoma"/>
-      <w:sz w:val="16"/>
-      <w:szCs w:val="16"/>
-    </w:rPr>
-  </w:style>
-  <w:style w:type="character" w:customStyle="1" w:styleId="TextedebullesCar">
-    <w:name w:val="Texte de bulles Car"/>
-    <w:basedOn w:val="Policepardfaut"/>
-    <w:link w:val="Textedebulles"/>
-    <w:uiPriority w:val="99"/>
-    <w:semiHidden/>
-    <w:rsid w:val="00F50813"/>
-    <w:rPr>
-      <w:rFonts w:ascii="Tahoma" w:hAnsi="Tahoma" w:cs="Tahoma"/>
-      <w:sz w:val="16"/>
-      <w:szCs w:val="16"/>
-    </w:rPr>
+    <w:tblPr>
+      <w:tblBorders>
+        <w:top w:val="single" w:sz="4" w:space="0" w:color="auto"/>
+        <w:left w:val="single" w:sz="4" w:space="0" w:color="auto"/>
+        <w:bottom w:val="single" w:sz="4" w:space="0" w:color="auto"/>
+        <w:right w:val="single" w:sz="4" w:space="0" w:color="auto"/>
+        <w:insideH w:val="single" w:sz="4" w:space="0" w:color="auto"/>
+        <w:insideV w:val="single" w:sz="4" w:space="0" w:color="auto"/>
+      </w:tblBorders>
+    </w:tblPr>
   </w:style>
 </w:styles>
 </file>

</xml_diff>